<commit_message>
Added error handlers, removed a make_context
changes
</commit_message>
<xml_diff>
--- a/app/tests/contract.docx
+++ b/app/tests/contract.docx
@@ -27,7 +27,59 @@
           <w:u w:val="none"/>
           <w:effect w:val="none"/>
         </w:rPr>
-        <w:t>Договір постачання №{{ contract.contractNumber }}</w:t>
+        <w:t xml:space="preserve">Договір постачання № {{ </w:t>
+      </w:r>
+      <w:r>
+        <w:rPr>
+          <w:rFonts w:eastAsia="Times New Roman" w:cs="Times New Roman" w:ascii="Times New Roman" w:hAnsi="Times New Roman"/>
+          <w:b/>
+          <w:i w:val="false"/>
+          <w:caps w:val="false"/>
+          <w:smallCaps w:val="false"/>
+          <w:strike w:val="false"/>
+          <w:dstrike w:val="false"/>
+          <w:color w:val="000000"/>
+          <w:sz w:val="24"/>
+          <w:szCs w:val="24"/>
+          <w:highlight w:val="yellow"/>
+          <w:u w:val="none"/>
+          <w:effect w:val="none"/>
+        </w:rPr>
+        <w:t>data.contracts[0].</w:t>
+      </w:r>
+      <w:r>
+        <w:rPr>
+          <w:rFonts w:eastAsia="Times New Roman" w:cs="Times New Roman" w:ascii="Times New Roman" w:hAnsi="Times New Roman"/>
+          <w:b/>
+          <w:i w:val="false"/>
+          <w:caps w:val="false"/>
+          <w:smallCaps w:val="false"/>
+          <w:strike w:val="false"/>
+          <w:dstrike w:val="false"/>
+          <w:color w:val="9CDCFE"/>
+          <w:sz w:val="24"/>
+          <w:szCs w:val="24"/>
+          <w:highlight w:val="yellow"/>
+          <w:u w:val="none"/>
+          <w:effect w:val="none"/>
+        </w:rPr>
+        <w:t>contractID</w:t>
+      </w:r>
+      <w:r>
+        <w:rPr>
+          <w:rFonts w:ascii="Times New Roman" w:hAnsi="Times New Roman"/>
+          <w:b/>
+          <w:i w:val="false"/>
+          <w:caps w:val="false"/>
+          <w:smallCaps w:val="false"/>
+          <w:strike w:val="false"/>
+          <w:dstrike w:val="false"/>
+          <w:color w:val="000000"/>
+          <w:sz w:val="24"/>
+          <w:u w:val="none"/>
+          <w:effect w:val="none"/>
+        </w:rPr>
+        <w:t xml:space="preserve"> }}</w:t>
       </w:r>
     </w:p>
     <w:p>
@@ -104,49 +156,195 @@
         <w:tab/>
         <w:tab/>
         <w:tab/>
-        <w:t>{{ contract.dateSigned</w:t>
-      </w:r>
-      <w:r>
-        <w:rPr>
-          <w:b w:val="false"/>
-          <w:caps w:val="false"/>
-          <w:smallCaps w:val="false"/>
-          <w:strike w:val="false"/>
-          <w:dstrike w:val="false"/>
-          <w:color w:val="000000"/>
-          <w:u w:val="none"/>
-          <w:effect w:val="none"/>
-        </w:rPr>
-        <w:t>|format_date</w:t>
-      </w:r>
-      <w:r>
-        <w:rPr>
-          <w:b w:val="false"/>
-          <w:caps w:val="false"/>
-          <w:smallCaps w:val="false"/>
-          <w:strike w:val="false"/>
-          <w:dstrike w:val="false"/>
-          <w:color w:val="000000"/>
-          <w:u w:val="none"/>
-          <w:effect w:val="none"/>
-        </w:rPr>
-        <w:t xml:space="preserve"> }}</w:t>
-      </w:r>
-      <w:r>
-        <w:rPr>
-          <w:rFonts w:ascii="Times New Roman" w:hAnsi="Times New Roman"/>
-          <w:b w:val="false"/>
-          <w:i w:val="false"/>
-          <w:caps w:val="false"/>
-          <w:smallCaps w:val="false"/>
-          <w:strike w:val="false"/>
-          <w:dstrike w:val="false"/>
-          <w:color w:val="000000"/>
-          <w:sz w:val="24"/>
-          <w:u w:val="none"/>
-          <w:effect w:val="none"/>
-        </w:rPr>
-        <w:t xml:space="preserve"> року</w:t>
+        <w:tab/>
+        <w:t>{{</w:t>
+      </w:r>
+      <w:r>
+        <w:rPr>
+          <w:b w:val="false"/>
+          <w:caps w:val="false"/>
+          <w:smallCaps w:val="false"/>
+          <w:strike w:val="false"/>
+          <w:dstrike w:val="false"/>
+          <w:color w:val="000000"/>
+          <w:u w:val="none"/>
+          <w:effect w:val="none"/>
+        </w:rPr>
+        <w:t xml:space="preserve"> </w:t>
+      </w:r>
+      <w:r>
+        <w:rPr>
+          <w:b w:val="false"/>
+          <w:caps w:val="false"/>
+          <w:smallCaps w:val="false"/>
+          <w:strike w:val="false"/>
+          <w:dstrike w:val="false"/>
+          <w:color w:val="000000"/>
+          <w:u w:val="none"/>
+          <w:effect w:val="none"/>
+        </w:rPr>
+        <w:t>data.contracts[0].dateSigned</w:t>
+      </w:r>
+      <w:r>
+        <w:rPr>
+          <w:rStyle w:val="SourceText"/>
+          <w:b w:val="false"/>
+          <w:caps w:val="false"/>
+          <w:smallCaps w:val="false"/>
+          <w:strike w:val="false"/>
+          <w:dstrike w:val="false"/>
+          <w:color w:val="000000"/>
+          <w:kern w:val="2"/>
+          <w:sz w:val="24"/>
+          <w:szCs w:val="24"/>
+          <w:u w:val="none"/>
+          <w:effect w:val="none"/>
+          <w:lang w:val="en-US" w:eastAsia="zh-CN" w:bidi="hi-IN"/>
+        </w:rPr>
+        <w:t>[8:10]</w:t>
+      </w:r>
+      <w:r>
+        <w:rPr>
+          <w:b w:val="false"/>
+          <w:caps w:val="false"/>
+          <w:smallCaps w:val="false"/>
+          <w:strike w:val="false"/>
+          <w:dstrike w:val="false"/>
+          <w:color w:val="000000"/>
+          <w:u w:val="none"/>
+          <w:effect w:val="none"/>
+        </w:rPr>
+        <w:t>}}.{{</w:t>
+      </w:r>
+      <w:r>
+        <w:rPr>
+          <w:b w:val="false"/>
+          <w:caps w:val="false"/>
+          <w:smallCaps w:val="false"/>
+          <w:strike w:val="false"/>
+          <w:dstrike w:val="false"/>
+          <w:color w:val="000000"/>
+          <w:u w:val="none"/>
+          <w:effect w:val="none"/>
+        </w:rPr>
+        <w:t xml:space="preserve"> </w:t>
+      </w:r>
+      <w:r>
+        <w:rPr>
+          <w:b w:val="false"/>
+          <w:caps w:val="false"/>
+          <w:smallCaps w:val="false"/>
+          <w:strike w:val="false"/>
+          <w:dstrike w:val="false"/>
+          <w:color w:val="000000"/>
+          <w:u w:val="none"/>
+          <w:effect w:val="none"/>
+        </w:rPr>
+        <w:t>data.contracts[0].dateSigned</w:t>
+      </w:r>
+      <w:r>
+        <w:rPr>
+          <w:rStyle w:val="SourceText"/>
+          <w:b w:val="false"/>
+          <w:caps w:val="false"/>
+          <w:smallCaps w:val="false"/>
+          <w:strike w:val="false"/>
+          <w:dstrike w:val="false"/>
+          <w:color w:val="000000"/>
+          <w:kern w:val="2"/>
+          <w:sz w:val="24"/>
+          <w:szCs w:val="24"/>
+          <w:u w:val="none"/>
+          <w:effect w:val="none"/>
+          <w:lang w:val="en-US" w:eastAsia="zh-CN" w:bidi="hi-IN"/>
+        </w:rPr>
+        <w:t>[5:7]</w:t>
+      </w:r>
+      <w:r>
+        <w:rPr>
+          <w:b w:val="false"/>
+          <w:caps w:val="false"/>
+          <w:smallCaps w:val="false"/>
+          <w:strike w:val="false"/>
+          <w:dstrike w:val="false"/>
+          <w:color w:val="000000"/>
+          <w:u w:val="none"/>
+          <w:effect w:val="none"/>
+        </w:rPr>
+        <w:t>}}.{{</w:t>
+      </w:r>
+      <w:r>
+        <w:rPr>
+          <w:b w:val="false"/>
+          <w:caps w:val="false"/>
+          <w:smallCaps w:val="false"/>
+          <w:strike w:val="false"/>
+          <w:dstrike w:val="false"/>
+          <w:color w:val="000000"/>
+          <w:u w:val="none"/>
+          <w:effect w:val="none"/>
+        </w:rPr>
+        <w:t xml:space="preserve"> </w:t>
+      </w:r>
+      <w:r>
+        <w:rPr>
+          <w:b w:val="false"/>
+          <w:caps w:val="false"/>
+          <w:smallCaps w:val="false"/>
+          <w:strike w:val="false"/>
+          <w:dstrike w:val="false"/>
+          <w:color w:val="000000"/>
+          <w:u w:val="none"/>
+          <w:effect w:val="none"/>
+        </w:rPr>
+        <w:t>data.contracts[0].dateSigned</w:t>
+      </w:r>
+      <w:r>
+        <w:rPr>
+          <w:rStyle w:val="SourceText"/>
+          <w:b w:val="false"/>
+          <w:caps w:val="false"/>
+          <w:smallCaps w:val="false"/>
+          <w:strike w:val="false"/>
+          <w:dstrike w:val="false"/>
+          <w:color w:val="000000"/>
+          <w:kern w:val="2"/>
+          <w:sz w:val="24"/>
+          <w:szCs w:val="24"/>
+          <w:u w:val="none"/>
+          <w:effect w:val="none"/>
+          <w:lang w:val="en-US" w:eastAsia="zh-CN" w:bidi="hi-IN"/>
+        </w:rPr>
+        <w:t>[0:4]</w:t>
+      </w:r>
+      <w:r>
+        <w:rPr>
+          <w:b w:val="false"/>
+          <w:caps w:val="false"/>
+          <w:smallCaps w:val="false"/>
+          <w:strike w:val="false"/>
+          <w:dstrike w:val="false"/>
+          <w:color w:val="000000"/>
+          <w:u w:val="none"/>
+          <w:effect w:val="none"/>
+        </w:rPr>
+        <w:t xml:space="preserve">}}   </w:t>
+      </w:r>
+      <w:r>
+        <w:rPr>
+          <w:rFonts w:ascii="Times New Roman" w:hAnsi="Times New Roman"/>
+          <w:b w:val="false"/>
+          <w:i w:val="false"/>
+          <w:caps w:val="false"/>
+          <w:smallCaps w:val="false"/>
+          <w:strike w:val="false"/>
+          <w:dstrike w:val="false"/>
+          <w:color w:val="000000"/>
+          <w:sz w:val="24"/>
+          <w:u w:val="none"/>
+          <w:effect w:val="none"/>
+        </w:rPr>
+        <w:t>року</w:t>
       </w:r>
     </w:p>
     <w:p>
@@ -172,23 +370,23 @@
           <w:u w:val="none"/>
           <w:effect w:val="none"/>
         </w:rPr>
-        <w:t>{{ tender.procuringEntity.name }}</w:t>
-      </w:r>
-      <w:r>
-        <w:rPr>
-          <w:rFonts w:ascii="Times New Roman" w:hAnsi="Times New Roman"/>
-          <w:b w:val="false"/>
-          <w:i w:val="false"/>
-          <w:caps w:val="false"/>
-          <w:smallCaps w:val="false"/>
-          <w:strike w:val="false"/>
-          <w:dstrike w:val="false"/>
-          <w:color w:val="000000"/>
-          <w:sz w:val="24"/>
-          <w:u w:val="none"/>
-          <w:effect w:val="none"/>
-        </w:rPr>
-        <w:t>, далі – Покупець, в особі {{ tender.procuringEntity.contactPoint.name }}, що діє на підставі &lt;</w:t>
+        <w:t>{{ data.procuringEntity.name }}</w:t>
+      </w:r>
+      <w:r>
+        <w:rPr>
+          <w:rFonts w:ascii="Times New Roman" w:hAnsi="Times New Roman"/>
+          <w:b w:val="false"/>
+          <w:i w:val="false"/>
+          <w:caps w:val="false"/>
+          <w:smallCaps w:val="false"/>
+          <w:strike w:val="false"/>
+          <w:dstrike w:val="false"/>
+          <w:color w:val="000000"/>
+          <w:sz w:val="24"/>
+          <w:u w:val="none"/>
+          <w:effect w:val="none"/>
+        </w:rPr>
+        <w:t>, далі – Покупець, в особі {{ data.procuringEntity.contactPoint.name }}, що діє на підставі &lt;</w:t>
       </w:r>
       <w:r>
         <w:rPr>
@@ -263,23 +461,23 @@
           <w:u w:val="none"/>
           <w:effect w:val="none"/>
         </w:rPr>
-        <w:t>{{ contract.supplier.name }}</w:t>
-      </w:r>
-      <w:r>
-        <w:rPr>
-          <w:rFonts w:ascii="Times New Roman" w:hAnsi="Times New Roman"/>
-          <w:b w:val="false"/>
-          <w:i w:val="false"/>
-          <w:caps w:val="false"/>
-          <w:smallCaps w:val="false"/>
-          <w:strike w:val="false"/>
-          <w:dstrike w:val="false"/>
-          <w:color w:val="000000"/>
-          <w:sz w:val="24"/>
-          <w:u w:val="none"/>
-          <w:effect w:val="none"/>
-        </w:rPr>
-        <w:t>, далі – Постачальник, в особі {{ contract.supplier.contactPoint.name }}, що діє на підставі &lt;</w:t>
+        <w:t>{{ data.contracts[0].suppliers[0].name }}</w:t>
+      </w:r>
+      <w:r>
+        <w:rPr>
+          <w:rFonts w:ascii="Times New Roman" w:hAnsi="Times New Roman"/>
+          <w:b w:val="false"/>
+          <w:i w:val="false"/>
+          <w:caps w:val="false"/>
+          <w:smallCaps w:val="false"/>
+          <w:strike w:val="false"/>
+          <w:dstrike w:val="false"/>
+          <w:color w:val="000000"/>
+          <w:sz w:val="24"/>
+          <w:u w:val="none"/>
+          <w:effect w:val="none"/>
+        </w:rPr>
+        <w:t>, далі – Постачальник, в особі {{ data.contracts[0].suppliers[0].contactPoint.name }}, що діє на підставі &lt;</w:t>
       </w:r>
       <w:r>
         <w:rPr>
@@ -5405,7 +5603,7 @@
                 <w:u w:val="none"/>
                 <w:effect w:val="none"/>
               </w:rPr>
-              <w:t>{{ contract.supplier.name }}</w:t>
+              <w:t>{{ data.contracts[0].suppliers[0].name }}</w:t>
             </w:r>
           </w:p>
           <w:p>
@@ -5414,28 +5612,24 @@
               <w:bidi w:val="0"/>
               <w:spacing w:lineRule="auto" w:line="331" w:before="0" w:after="0"/>
               <w:rPr>
+                <w:rFonts w:ascii="Times New Roman" w:hAnsi="Times New Roman"/>
+                <w:b/>
+                <w:b/>
+                <w:i w:val="false"/>
+                <w:i w:val="false"/>
                 <w:caps w:val="false"/>
                 <w:smallCaps w:val="false"/>
                 <w:strike w:val="false"/>
                 <w:dstrike w:val="false"/>
                 <w:color w:val="000000"/>
+                <w:sz w:val="24"/>
                 <w:highlight w:val="red"/>
                 <w:u w:val="none"/>
                 <w:effect w:val="none"/>
               </w:rPr>
             </w:pPr>
             <w:r>
-              <w:rPr>
-                <w:caps w:val="false"/>
-                <w:smallCaps w:val="false"/>
-                <w:strike w:val="false"/>
-                <w:dstrike w:val="false"/>
-                <w:color w:val="000000"/>
-                <w:highlight w:val="red"/>
-                <w:u w:val="none"/>
-                <w:effect w:val="none"/>
-              </w:rPr>
-              <w:t> </w:t>
+              <w:rPr/>
             </w:r>
           </w:p>
           <w:p>
@@ -5607,19 +5801,6 @@
                 <w:effect w:val="none"/>
               </w:rPr>
               <w:t>&gt;</w:t>
-            </w:r>
-            <w:r>
-              <w:rPr>
-                <w:caps w:val="false"/>
-                <w:smallCaps w:val="false"/>
-                <w:strike w:val="false"/>
-                <w:dstrike w:val="false"/>
-                <w:color w:val="000000"/>
-                <w:highlight w:val="red"/>
-                <w:u w:val="none"/>
-                <w:effect w:val="none"/>
-              </w:rPr>
-              <w:t> </w:t>
             </w:r>
           </w:p>
           <w:p>
@@ -5812,7 +5993,7 @@
                 <w:u w:val="none"/>
                 <w:effect w:val="none"/>
               </w:rPr>
-              <w:t>{{ tender.procuringEntity.name }}</w:t>
+              <w:t>{{ data.procuringEntity.name }}</w:t>
             </w:r>
           </w:p>
           <w:p>
@@ -5832,17 +6013,7 @@
               </w:rPr>
             </w:pPr>
             <w:r>
-              <w:rPr>
-                <w:caps w:val="false"/>
-                <w:smallCaps w:val="false"/>
-                <w:strike w:val="false"/>
-                <w:dstrike w:val="false"/>
-                <w:color w:val="000000"/>
-                <w:highlight w:val="red"/>
-                <w:u w:val="none"/>
-                <w:effect w:val="none"/>
-              </w:rPr>
-              <w:t> </w:t>
+              <w:rPr/>
             </w:r>
           </w:p>
           <w:p>
@@ -6744,15 +6915,15 @@
       </w:tblPr>
       <w:tblGrid>
         <w:gridCol w:w="807"/>
-        <w:gridCol w:w="1481"/>
-        <w:gridCol w:w="998"/>
+        <w:gridCol w:w="1480"/>
+        <w:gridCol w:w="999"/>
         <w:gridCol w:w="2099"/>
         <w:gridCol w:w="1640"/>
         <w:gridCol w:w="951"/>
         <w:gridCol w:w="2"/>
-        <w:gridCol w:w="988"/>
-        <w:gridCol w:w="1018"/>
-        <w:gridCol w:w="980"/>
+        <w:gridCol w:w="989"/>
+        <w:gridCol w:w="1019"/>
+        <w:gridCol w:w="978"/>
       </w:tblGrid>
       <w:tr>
         <w:trPr/>
@@ -6816,7 +6987,7 @@
         </w:tc>
         <w:tc>
           <w:tcPr>
-            <w:tcW w:w="1481" w:type="dxa"/>
+            <w:tcW w:w="1480" w:type="dxa"/>
             <w:tcBorders>
               <w:top w:val="single" w:sz="8" w:space="0" w:color="000000"/>
               <w:left w:val="single" w:sz="8" w:space="0" w:color="000000"/>
@@ -6906,7 +7077,7 @@
         </w:tc>
         <w:tc>
           <w:tcPr>
-            <w:tcW w:w="998" w:type="dxa"/>
+            <w:tcW w:w="999" w:type="dxa"/>
             <w:tcBorders>
               <w:top w:val="single" w:sz="8" w:space="0" w:color="000000"/>
               <w:left w:val="single" w:sz="8" w:space="0" w:color="000000"/>
@@ -7161,7 +7332,7 @@
         </w:tc>
         <w:tc>
           <w:tcPr>
-            <w:tcW w:w="990" w:type="dxa"/>
+            <w:tcW w:w="991" w:type="dxa"/>
             <w:gridSpan w:val="2"/>
             <w:tcBorders>
               <w:top w:val="single" w:sz="8" w:space="0" w:color="000000"/>
@@ -7214,7 +7385,7 @@
         </w:tc>
         <w:tc>
           <w:tcPr>
-            <w:tcW w:w="1018" w:type="dxa"/>
+            <w:tcW w:w="1019" w:type="dxa"/>
             <w:tcBorders>
               <w:top w:val="single" w:sz="8" w:space="0" w:color="000000"/>
               <w:left w:val="single" w:sz="8" w:space="0" w:color="000000"/>
@@ -7269,7 +7440,7 @@
         </w:tc>
         <w:tc>
           <w:tcPr>
-            <w:tcW w:w="980" w:type="dxa"/>
+            <w:tcW w:w="978" w:type="dxa"/>
             <w:tcBorders>
               <w:top w:val="single" w:sz="8" w:space="0" w:color="000000"/>
               <w:left w:val="single" w:sz="8" w:space="0" w:color="000000"/>
@@ -7348,7 +7519,7 @@
             </w:pPr>
             <w:r>
               <w:rPr/>
-              <w:t>{%tr for item in contract.itms %}</w:t>
+              <w:t>{%tr for item in data.contracts[0].itms %}</w:t>
             </w:r>
           </w:p>
         </w:tc>
@@ -7398,7 +7569,7 @@
         </w:tc>
         <w:tc>
           <w:tcPr>
-            <w:tcW w:w="1481" w:type="dxa"/>
+            <w:tcW w:w="1480" w:type="dxa"/>
             <w:tcBorders>
               <w:left w:val="single" w:sz="8" w:space="0" w:color="000000"/>
               <w:bottom w:val="single" w:sz="8" w:space="0" w:color="000000"/>
@@ -7432,7 +7603,7 @@
         </w:tc>
         <w:tc>
           <w:tcPr>
-            <w:tcW w:w="998" w:type="dxa"/>
+            <w:tcW w:w="999" w:type="dxa"/>
             <w:tcBorders>
               <w:left w:val="single" w:sz="8" w:space="0" w:color="000000"/>
               <w:bottom w:val="single" w:sz="8" w:space="0" w:color="000000"/>
@@ -7639,7 +7810,7 @@
         </w:tc>
         <w:tc>
           <w:tcPr>
-            <w:tcW w:w="990" w:type="dxa"/>
+            <w:tcW w:w="991" w:type="dxa"/>
             <w:gridSpan w:val="2"/>
             <w:tcBorders>
               <w:left w:val="single" w:sz="8" w:space="0" w:color="000000"/>
@@ -7674,7 +7845,7 @@
         </w:tc>
         <w:tc>
           <w:tcPr>
-            <w:tcW w:w="1018" w:type="dxa"/>
+            <w:tcW w:w="1019" w:type="dxa"/>
             <w:tcBorders>
               <w:left w:val="single" w:sz="8" w:space="0" w:color="000000"/>
               <w:bottom w:val="single" w:sz="8" w:space="0" w:color="000000"/>
@@ -7716,7 +7887,7 @@
         </w:tc>
         <w:tc>
           <w:tcPr>
-            <w:tcW w:w="980" w:type="dxa"/>
+            <w:tcW w:w="978" w:type="dxa"/>
             <w:tcBorders>
               <w:left w:val="single" w:sz="8" w:space="0" w:color="000000"/>
               <w:bottom w:val="single" w:sz="8" w:space="0" w:color="000000"/>
@@ -7744,7 +7915,7 @@
                 <w:u w:val="none"/>
                 <w:effect w:val="none"/>
               </w:rPr>
-              <w:t>{{contract.value.amountNet}}</w:t>
+              <w:t>{{data.contracts[0].value.amountNet}}</w:t>
             </w:r>
           </w:p>
         </w:tc>
@@ -7864,7 +8035,7 @@
                 <w:u w:val="none"/>
                 <w:effect w:val="none"/>
               </w:rPr>
-              <w:t>{{contract.value.amountNet}}</w:t>
+              <w:t>{{data.contracts[0].value.amountNet}}</w:t>
             </w:r>
           </w:p>
         </w:tc>
@@ -7964,24 +8135,7 @@
                 <w:u w:val="none"/>
                 <w:effect w:val="none"/>
               </w:rPr>
-              <w:t>{{ contract.value.amount</w:t>
-            </w:r>
-            <w:r>
-              <w:rPr>
-                <w:rFonts w:ascii="Times New Roman" w:hAnsi="Times New Roman"/>
-                <w:b/>
-                <w:i w:val="false"/>
-                <w:caps w:val="false"/>
-                <w:smallCaps w:val="false"/>
-                <w:strike w:val="false"/>
-                <w:dstrike w:val="false"/>
-                <w:color w:val="000000"/>
-                <w:sz w:val="24"/>
-                <w:highlight w:val="yellow"/>
-                <w:u w:val="none"/>
-                <w:effect w:val="none"/>
-              </w:rPr>
-              <w:t xml:space="preserve"> -</w:t>
+              <w:t>{{ data.contracts[0].value.amount -</w:t>
             </w:r>
             <w:r>
               <w:rPr>
@@ -8001,7 +8155,7 @@
                 <w:effect w:val="none"/>
                 <w:lang w:val="en-US" w:eastAsia="zh-CN" w:bidi="hi-IN"/>
               </w:rPr>
-              <w:t>contract.value.amountNet}</w:t>
+              <w:t>data.contracts[0].value.amountNet}</w:t>
             </w:r>
             <w:r>
               <w:rPr>
@@ -8164,7 +8318,7 @@
                 <w:u w:val="none"/>
                 <w:effect w:val="none"/>
               </w:rPr>
-              <w:t>{{contract.value.amount}}</w:t>
+              <w:t>{{data.contracts[0].value.amount}}</w:t>
             </w:r>
           </w:p>
         </w:tc>
@@ -15324,6 +15478,13 @@
     <w:qFormat/>
     <w:rPr/>
   </w:style>
+  <w:style w:type="character" w:styleId="SourceText">
+    <w:name w:val="Source Text"/>
+    <w:qFormat/>
+    <w:rPr>
+      <w:rFonts w:ascii="Liberation Mono" w:hAnsi="Liberation Mono" w:eastAsia="Liberation Mono" w:cs="Liberation Mono"/>
+    </w:rPr>
+  </w:style>
   <w:style w:type="paragraph" w:styleId="Heading">
     <w:name w:val="Heading"/>
     <w:basedOn w:val="Normal"/>

</xml_diff>

<commit_message>
Added utils changens and error handlers.
</commit_message>
<xml_diff>
--- a/app/tests/contract.docx
+++ b/app/tests/contract.docx
@@ -42,33 +42,11 @@
           <w:kern w:val="2"/>
           <w:sz w:val="24"/>
           <w:szCs w:val="24"/>
-          <w:highlight w:val="yellow"/>
           <w:u w:val="none"/>
           <w:effect w:val="none"/>
           <w:lang w:val="en-US" w:eastAsia="zh-CN" w:bidi="hi-IN"/>
         </w:rPr>
-        <w:t>contract.</w:t>
-      </w:r>
-      <w:r>
-        <w:rPr>
-          <w:rFonts w:eastAsia="Times New Roman" w:cs="Times New Roman" w:ascii="Times New Roman" w:hAnsi="Times New Roman"/>
-          <w:b/>
-          <w:i w:val="false"/>
-          <w:caps w:val="false"/>
-          <w:smallCaps w:val="false"/>
-          <w:strike w:val="false"/>
-          <w:dstrike w:val="false"/>
-          <w:color w:val="000000"/>
-          <w:kern w:val="2"/>
-          <w:sz w:val="24"/>
-          <w:szCs w:val="24"/>
-          <w:highlight w:val="black"/>
-          <w:highlight w:val="yellow"/>
-          <w:u w:val="none"/>
-          <w:effect w:val="none"/>
-          <w:lang w:val="en-US" w:eastAsia="zh-CN" w:bidi="hi-IN"/>
-        </w:rPr>
-        <w:t>contractNumber</w:t>
+        <w:t>contract.contractNumber</w:t>
       </w:r>
       <w:r>
         <w:rPr>
@@ -313,40 +291,7 @@
           <w:u w:val="none"/>
           <w:effect w:val="none"/>
         </w:rPr>
-        <w:t>, далі – Покупець, в особі {{ procuringEntity.name }}, що діє на підставі &lt;</w:t>
-      </w:r>
-      <w:r>
-        <w:rPr>
-          <w:rFonts w:ascii="Times New Roman" w:hAnsi="Times New Roman"/>
-          <w:b w:val="false"/>
-          <w:i w:val="false"/>
-          <w:caps w:val="false"/>
-          <w:smallCaps w:val="false"/>
-          <w:strike w:val="false"/>
-          <w:dstrike w:val="false"/>
-          <w:color w:val="000000"/>
-          <w:sz w:val="24"/>
-          <w:highlight w:val="yellow"/>
-          <w:u w:val="none"/>
-          <w:effect w:val="none"/>
-        </w:rPr>
-        <w:t>&lt;Установчий документ Замовника&gt;</w:t>
-      </w:r>
-      <w:r>
-        <w:rPr>
-          <w:rFonts w:ascii="Times New Roman" w:hAnsi="Times New Roman"/>
-          <w:b w:val="false"/>
-          <w:i w:val="false"/>
-          <w:caps w:val="false"/>
-          <w:smallCaps w:val="false"/>
-          <w:strike w:val="false"/>
-          <w:dstrike w:val="false"/>
-          <w:color w:val="000000"/>
-          <w:sz w:val="24"/>
-          <w:u w:val="none"/>
-          <w:effect w:val="none"/>
-        </w:rPr>
-        <w:t>&gt;, з однієї сторони,</w:t>
+        <w:t>, далі – Покупець, в особі {{ procuringEntity.name }}, що діє на підставі &lt;&lt;Установчий документ Замовника&gt;&gt;, з однієї сторони,</w:t>
       </w:r>
     </w:p>
     <w:p>
@@ -404,40 +349,7 @@
           <w:u w:val="none"/>
           <w:effect w:val="none"/>
         </w:rPr>
-        <w:t>, далі – Постачальник, в особі {{ contract.supplier.name }}, що діє на підставі &lt;</w:t>
-      </w:r>
-      <w:r>
-        <w:rPr>
-          <w:rFonts w:ascii="Times New Roman" w:hAnsi="Times New Roman"/>
-          <w:b w:val="false"/>
-          <w:i w:val="false"/>
-          <w:caps w:val="false"/>
-          <w:smallCaps w:val="false"/>
-          <w:strike w:val="false"/>
-          <w:dstrike w:val="false"/>
-          <w:color w:val="000000"/>
-          <w:sz w:val="24"/>
-          <w:highlight w:val="yellow"/>
-          <w:u w:val="none"/>
-          <w:effect w:val="none"/>
-        </w:rPr>
-        <w:t>&lt;Установчий документ Постачальника&gt;</w:t>
-      </w:r>
-      <w:r>
-        <w:rPr>
-          <w:rFonts w:ascii="Times New Roman" w:hAnsi="Times New Roman"/>
-          <w:b w:val="false"/>
-          <w:i w:val="false"/>
-          <w:caps w:val="false"/>
-          <w:smallCaps w:val="false"/>
-          <w:strike w:val="false"/>
-          <w:dstrike w:val="false"/>
-          <w:color w:val="000000"/>
-          <w:sz w:val="24"/>
-          <w:u w:val="none"/>
-          <w:effect w:val="none"/>
-        </w:rPr>
-        <w:t>&gt;,</w:t>
+        <w:t>, далі – Постачальник, в особі {{ contract.supplier.name }}, що діє на підставі &lt;&lt;Установчий документ Постачальника&gt;&gt;,</w:t>
       </w:r>
     </w:p>
     <w:p>
@@ -559,15 +471,7 @@
         <w:spacing w:lineRule="auto" w:line="331" w:before="0" w:after="0"/>
         <w:ind w:left="914" w:right="0" w:hanging="283"/>
         <w:jc w:val="both"/>
-        <w:rPr>
-          <w:caps w:val="false"/>
-          <w:smallCaps w:val="false"/>
-          <w:strike w:val="false"/>
-          <w:dstrike w:val="false"/>
-          <w:color w:val="000000"/>
-          <w:u w:val="none"/>
-          <w:effect w:val="none"/>
-        </w:rPr>
+        <w:rPr/>
       </w:pPr>
       <w:r>
         <w:rPr>
@@ -595,7 +499,59 @@
           <w:u w:val="none"/>
           <w:effect w:val="none"/>
         </w:rPr>
-        <w:t>Постачальник зобов’язується поставити Покупцю у власність “</w:t>
+        <w:t xml:space="preserve">Постачальник зобов’язується поставити Покупцю у власність “ {{ </w:t>
+      </w:r>
+      <w:bookmarkStart w:id="1" w:name="__DdeLink__3050_360783441"/>
+      <w:bookmarkStart w:id="2" w:name="__DdeLink__367_360783441"/>
+      <w:r>
+        <w:rPr>
+          <w:rFonts w:ascii="Times New Roman" w:hAnsi="Times New Roman"/>
+          <w:b w:val="false"/>
+          <w:i w:val="false"/>
+          <w:caps w:val="false"/>
+          <w:smallCaps w:val="false"/>
+          <w:strike w:val="false"/>
+          <w:dstrike w:val="false"/>
+          <w:color w:val="000000"/>
+          <w:sz w:val="24"/>
+          <w:u w:val="none"/>
+          <w:effect w:val="none"/>
+        </w:rPr>
+        <w:t>contract</w:t>
+      </w:r>
+      <w:bookmarkEnd w:id="2"/>
+      <w:r>
+        <w:rPr>
+          <w:rFonts w:ascii="Times New Roman" w:hAnsi="Times New Roman"/>
+          <w:b w:val="false"/>
+          <w:i w:val="false"/>
+          <w:caps w:val="false"/>
+          <w:smallCaps w:val="false"/>
+          <w:strike w:val="false"/>
+          <w:dstrike w:val="false"/>
+          <w:color w:val="000000"/>
+          <w:sz w:val="24"/>
+          <w:u w:val="none"/>
+          <w:effect w:val="none"/>
+        </w:rPr>
+        <w:t>.items</w:t>
+      </w:r>
+      <w:bookmarkEnd w:id="1"/>
+      <w:r>
+        <w:rPr>
+          <w:rFonts w:ascii="Times New Roman" w:hAnsi="Times New Roman"/>
+          <w:b w:val="false"/>
+          <w:i w:val="false"/>
+          <w:caps w:val="false"/>
+          <w:smallCaps w:val="false"/>
+          <w:strike w:val="false"/>
+          <w:dstrike w:val="false"/>
+          <w:color w:val="000000"/>
+          <w:sz w:val="24"/>
+          <w:u w:val="none"/>
+          <w:effect w:val="none"/>
+        </w:rPr>
+        <w:t>_.cpv }}</w:t>
       </w:r>
       <w:r>
         <w:rPr>
@@ -611,7 +567,57 @@
           <w:u w:val="none"/>
           <w:effect w:val="none"/>
         </w:rPr>
-        <w:t>&lt;</w:t>
+        <w:t>, {{</w:t>
+      </w:r>
+      <w:bookmarkStart w:id="3" w:name="__DdeLink__367_3607834413"/>
+      <w:r>
+        <w:rPr>
+          <w:rFonts w:ascii="Times New Roman" w:hAnsi="Times New Roman"/>
+          <w:b w:val="false"/>
+          <w:i w:val="false"/>
+          <w:caps w:val="false"/>
+          <w:smallCaps w:val="false"/>
+          <w:strike w:val="false"/>
+          <w:dstrike w:val="false"/>
+          <w:color w:val="000000"/>
+          <w:sz w:val="24"/>
+          <w:u w:val="none"/>
+          <w:effect w:val="none"/>
+        </w:rPr>
+        <w:t>contract</w:t>
+      </w:r>
+      <w:bookmarkEnd w:id="3"/>
+      <w:r>
+        <w:rPr>
+          <w:rFonts w:ascii="Times New Roman" w:hAnsi="Times New Roman"/>
+          <w:b w:val="false"/>
+          <w:i w:val="false"/>
+          <w:caps w:val="false"/>
+          <w:smallCaps w:val="false"/>
+          <w:strike w:val="false"/>
+          <w:dstrike w:val="false"/>
+          <w:color w:val="000000"/>
+          <w:sz w:val="24"/>
+          <w:u w:val="none"/>
+          <w:effect w:val="none"/>
+        </w:rPr>
+        <w:t>.items_.</w:t>
+      </w:r>
+      <w:r>
+        <w:rPr>
+          <w:rFonts w:ascii="Times New Roman" w:hAnsi="Times New Roman"/>
+          <w:b w:val="false"/>
+          <w:i w:val="false"/>
+          <w:caps w:val="false"/>
+          <w:smallCaps w:val="false"/>
+          <w:strike w:val="false"/>
+          <w:dstrike w:val="false"/>
+          <w:color w:val="000000"/>
+          <w:sz w:val="24"/>
+          <w:u w:val="none"/>
+          <w:effect w:val="none"/>
+        </w:rPr>
+        <w:t>name</w:t>
       </w:r>
       <w:r>
         <w:rPr>
@@ -624,60 +630,10 @@
           <w:dstrike w:val="false"/>
           <w:color w:val="000000"/>
           <w:sz w:val="26"/>
-          <w:highlight w:val="yellow"/>
-          <w:u w:val="none"/>
-          <w:effect w:val="none"/>
-        </w:rPr>
-        <w:t>&lt;КОД ДК 021:2015&gt;</w:t>
-      </w:r>
-      <w:r>
-        <w:rPr>
-          <w:rFonts w:ascii="Times New Roman" w:hAnsi="Times New Roman"/>
-          <w:b w:val="false"/>
-          <w:i w:val="false"/>
-          <w:caps w:val="false"/>
-          <w:smallCaps w:val="false"/>
-          <w:strike w:val="false"/>
-          <w:dstrike w:val="false"/>
-          <w:color w:val="000000"/>
-          <w:sz w:val="26"/>
-          <w:u w:val="none"/>
-          <w:effect w:val="none"/>
-        </w:rPr>
-        <w:t>&gt;, &lt;</w:t>
-      </w:r>
-      <w:r>
-        <w:rPr>
-          <w:rFonts w:ascii="Times New Roman" w:hAnsi="Times New Roman"/>
-          <w:b w:val="false"/>
-          <w:i w:val="false"/>
-          <w:caps w:val="false"/>
-          <w:smallCaps w:val="false"/>
-          <w:strike w:val="false"/>
-          <w:dstrike w:val="false"/>
-          <w:color w:val="000000"/>
-          <w:sz w:val="26"/>
-          <w:highlight w:val="yellow"/>
-          <w:u w:val="none"/>
-          <w:effect w:val="none"/>
-        </w:rPr>
-        <w:t>&lt;КОНКРЕТНА НАЗВА ПРЕДМЕТУ ЗАКУПІВЛІ ЗГІДНО РІЧНОГО ПЛАНУ ЗАКУПІВЕЛЬ&gt;</w:t>
-      </w:r>
-      <w:r>
-        <w:rPr>
-          <w:rFonts w:ascii="Times New Roman" w:hAnsi="Times New Roman"/>
-          <w:b w:val="false"/>
-          <w:i w:val="false"/>
-          <w:caps w:val="false"/>
-          <w:smallCaps w:val="false"/>
-          <w:strike w:val="false"/>
-          <w:dstrike w:val="false"/>
-          <w:color w:val="000000"/>
-          <w:sz w:val="26"/>
-          <w:u w:val="none"/>
-          <w:effect w:val="none"/>
-        </w:rPr>
-        <w:t>&gt;”,</w:t>
+          <w:u w:val="none"/>
+          <w:effect w:val="none"/>
+        </w:rPr>
+        <w:t xml:space="preserve"> }}”,</w:t>
       </w:r>
       <w:r>
         <w:rPr>
@@ -1279,106 +1235,7 @@
           <w:u w:val="none"/>
           <w:effect w:val="none"/>
         </w:rPr>
-        <w:t>Ціна цього Договору становить &lt;</w:t>
-      </w:r>
-      <w:r>
-        <w:rPr>
-          <w:rFonts w:ascii="Times New Roman" w:hAnsi="Times New Roman"/>
-          <w:b w:val="false"/>
-          <w:i w:val="false"/>
-          <w:caps w:val="false"/>
-          <w:smallCaps w:val="false"/>
-          <w:strike w:val="false"/>
-          <w:dstrike w:val="false"/>
-          <w:color w:val="000000"/>
-          <w:sz w:val="24"/>
-          <w:highlight w:val="yellow"/>
-          <w:u w:val="none"/>
-          <w:effect w:val="none"/>
-        </w:rPr>
-        <w:t>&lt;Вартість&gt;</w:t>
-      </w:r>
-      <w:r>
-        <w:rPr>
-          <w:rFonts w:ascii="Times New Roman" w:hAnsi="Times New Roman"/>
-          <w:b w:val="false"/>
-          <w:i w:val="false"/>
-          <w:caps w:val="false"/>
-          <w:smallCaps w:val="false"/>
-          <w:strike w:val="false"/>
-          <w:dstrike w:val="false"/>
-          <w:color w:val="000000"/>
-          <w:sz w:val="24"/>
-          <w:u w:val="none"/>
-          <w:effect w:val="none"/>
-        </w:rPr>
-        <w:t>&gt; грн. (&lt;</w:t>
-      </w:r>
-      <w:r>
-        <w:rPr>
-          <w:rFonts w:ascii="Times New Roman" w:hAnsi="Times New Roman"/>
-          <w:b w:val="false"/>
-          <w:i w:val="false"/>
-          <w:caps w:val="false"/>
-          <w:smallCaps w:val="false"/>
-          <w:strike w:val="false"/>
-          <w:dstrike w:val="false"/>
-          <w:color w:val="000000"/>
-          <w:sz w:val="24"/>
-          <w:highlight w:val="yellow"/>
-          <w:u w:val="none"/>
-          <w:effect w:val="none"/>
-        </w:rPr>
-        <w:t>&lt;Вартість (прописом)&gt;</w:t>
-      </w:r>
-      <w:r>
-        <w:rPr>
-          <w:rFonts w:ascii="Times New Roman" w:hAnsi="Times New Roman"/>
-          <w:b w:val="false"/>
-          <w:i w:val="false"/>
-          <w:caps w:val="false"/>
-          <w:smallCaps w:val="false"/>
-          <w:strike w:val="false"/>
-          <w:dstrike w:val="false"/>
-          <w:color w:val="000000"/>
-          <w:sz w:val="24"/>
-          <w:u w:val="none"/>
-          <w:effect w:val="none"/>
-        </w:rPr>
-        <w:t>&gt;)&lt;</w:t>
-      </w:r>
-      <w:r>
-        <w:rPr>
-          <w:rFonts w:ascii="Times New Roman" w:hAnsi="Times New Roman"/>
-          <w:b w:val="false"/>
-          <w:i w:val="false"/>
-          <w:caps w:val="false"/>
-          <w:smallCaps w:val="false"/>
-          <w:strike w:val="false"/>
-          <w:dstrike w:val="false"/>
-          <w:color w:val="000000"/>
-          <w:sz w:val="24"/>
-          <w:highlight w:val="yellow"/>
-          <w:u w:val="none"/>
-          <w:effect w:val="none"/>
-        </w:rPr>
-        <w:t>&lt;Врахування ПДВ&gt;</w:t>
-      </w:r>
-      <w:r>
-        <w:rPr>
-          <w:rFonts w:ascii="Times New Roman" w:hAnsi="Times New Roman"/>
-          <w:b w:val="false"/>
-          <w:i w:val="false"/>
-          <w:caps w:val="false"/>
-          <w:smallCaps w:val="false"/>
-          <w:strike w:val="false"/>
-          <w:dstrike w:val="false"/>
-          <w:color w:val="000000"/>
-          <w:sz w:val="24"/>
-          <w:u w:val="none"/>
-          <w:effect w:val="none"/>
-        </w:rPr>
-        <w:t>&gt;.</w:t>
+        <w:t>Ціна цього Договору становить &lt;&lt;Вартість&gt;&gt; грн. (&lt;&lt;Вартість (прописом)&gt;&gt;)&lt;&lt;Врахування ПДВ&gt;&gt;.</w:t>
       </w:r>
     </w:p>
     <w:p>
@@ -1902,40 +1759,7 @@
           <w:u w:val="none"/>
           <w:effect w:val="none"/>
         </w:rPr>
-        <w:t>Постачання Продукції здійснюється Постачальником за наступною адресою: &lt;</w:t>
-      </w:r>
-      <w:r>
-        <w:rPr>
-          <w:rFonts w:ascii="Times New Roman" w:hAnsi="Times New Roman"/>
-          <w:b w:val="false"/>
-          <w:i w:val="false"/>
-          <w:caps w:val="false"/>
-          <w:smallCaps w:val="false"/>
-          <w:strike w:val="false"/>
-          <w:dstrike w:val="false"/>
-          <w:color w:val="000000"/>
-          <w:sz w:val="24"/>
-          <w:highlight w:val="yellow"/>
-          <w:u w:val="none"/>
-          <w:effect w:val="none"/>
-        </w:rPr>
-        <w:t>&lt;Адреса постачання&gt;</w:t>
-      </w:r>
-      <w:r>
-        <w:rPr>
-          <w:rFonts w:ascii="Times New Roman" w:hAnsi="Times New Roman"/>
-          <w:b w:val="false"/>
-          <w:i w:val="false"/>
-          <w:caps w:val="false"/>
-          <w:smallCaps w:val="false"/>
-          <w:strike w:val="false"/>
-          <w:dstrike w:val="false"/>
-          <w:color w:val="000000"/>
-          <w:sz w:val="24"/>
-          <w:u w:val="none"/>
-          <w:effect w:val="none"/>
-        </w:rPr>
-        <w:t>&gt;.</w:t>
+        <w:t>Постачання Продукції здійснюється Постачальником за наступною адресою: &lt;&lt;Адреса постачання&gt;&gt;.</w:t>
       </w:r>
     </w:p>
     <w:p>
@@ -3682,7 +3506,6 @@
           <w:dstrike w:val="false"/>
           <w:color w:val="000000"/>
           <w:sz w:val="24"/>
-          <w:highlight w:val="white"/>
           <w:u w:val="none"/>
           <w:effect w:val="none"/>
         </w:rPr>
@@ -4779,40 +4602,7 @@
           <w:u w:val="none"/>
           <w:effect w:val="none"/>
         </w:rPr>
-        <w:t>11.4 Покупець має статус &lt;</w:t>
-      </w:r>
-      <w:r>
-        <w:rPr>
-          <w:rFonts w:ascii="Times New Roman" w:hAnsi="Times New Roman"/>
-          <w:b w:val="false"/>
-          <w:i w:val="false"/>
-          <w:caps w:val="false"/>
-          <w:smallCaps w:val="false"/>
-          <w:strike w:val="false"/>
-          <w:dstrike w:val="false"/>
-          <w:color w:val="000000"/>
-          <w:sz w:val="24"/>
-          <w:highlight w:val="yellow"/>
-          <w:u w:val="none"/>
-          <w:effect w:val="none"/>
-        </w:rPr>
-        <w:t>&lt;Податковий статус замовника&gt;</w:t>
-      </w:r>
-      <w:r>
-        <w:rPr>
-          <w:rFonts w:ascii="Times New Roman" w:hAnsi="Times New Roman"/>
-          <w:b w:val="false"/>
-          <w:i w:val="false"/>
-          <w:caps w:val="false"/>
-          <w:smallCaps w:val="false"/>
-          <w:strike w:val="false"/>
-          <w:dstrike w:val="false"/>
-          <w:color w:val="000000"/>
-          <w:sz w:val="24"/>
-          <w:u w:val="none"/>
-          <w:effect w:val="none"/>
-        </w:rPr>
-        <w:t>&gt;.</w:t>
+        <w:t>11.4 Покупець має статус &lt;&lt;Податковий статус замовника&gt;&gt;.</w:t>
       </w:r>
     </w:p>
     <w:p>
@@ -5448,7 +5238,7 @@
     </w:p>
     <w:tbl>
       <w:tblPr>
-        <w:tblW w:w="9262" w:type="dxa"/>
+        <w:tblW w:w="9267" w:type="dxa"/>
         <w:jc w:val="left"/>
         <w:tblInd w:w="0" w:type="dxa"/>
         <w:tblCellMar>
@@ -5460,7 +5250,7 @@
       </w:tblPr>
       <w:tblGrid>
         <w:gridCol w:w="4660"/>
-        <w:gridCol w:w="4601"/>
+        <w:gridCol w:w="4606"/>
       </w:tblGrid>
       <w:tr>
         <w:trPr/>
@@ -5476,21 +5266,7 @@
               <w:pStyle w:val="TableContents"/>
               <w:bidi w:val="0"/>
               <w:spacing w:lineRule="auto" w:line="331" w:before="0" w:after="0"/>
-              <w:rPr>
-                <w:rFonts w:ascii="Times New Roman" w:hAnsi="Times New Roman"/>
-                <w:b/>
-                <w:b/>
-                <w:i w:val="false"/>
-                <w:i w:val="false"/>
-                <w:caps w:val="false"/>
-                <w:smallCaps w:val="false"/>
-                <w:strike w:val="false"/>
-                <w:dstrike w:val="false"/>
-                <w:color w:val="000000"/>
-                <w:sz w:val="24"/>
-                <w:u w:val="none"/>
-                <w:effect w:val="none"/>
-              </w:rPr>
+              <w:rPr/>
             </w:pPr>
             <w:r>
               <w:rPr>
@@ -5550,7 +5326,6 @@
                 <w:dstrike w:val="false"/>
                 <w:color w:val="000000"/>
                 <w:sz w:val="24"/>
-                <w:highlight w:val="red"/>
                 <w:u w:val="none"/>
                 <w:effect w:val="none"/>
               </w:rPr>
@@ -5566,10 +5341,53 @@
                 <w:dstrike w:val="false"/>
                 <w:color w:val="000000"/>
                 <w:sz w:val="24"/>
-                <w:highlight w:val="red"/>
                 <w:u w:val="none"/>
                 <w:effect w:val="none"/>
               </w:rPr>
+            </w:r>
+          </w:p>
+          <w:p>
+            <w:pPr>
+              <w:pStyle w:val="TableContents"/>
+              <w:bidi w:val="0"/>
+              <w:spacing w:lineRule="auto" w:line="331" w:before="0" w:after="0"/>
+              <w:rPr>
+                <w:rFonts w:ascii="Times New Roman" w:hAnsi="Times New Roman" w:eastAsia="Droid Sans Fallback" w:cs="Droid Sans Devanagari"/>
+                <w:b w:val="false"/>
+                <w:b w:val="false"/>
+                <w:i w:val="false"/>
+                <w:i w:val="false"/>
+                <w:caps w:val="false"/>
+                <w:smallCaps w:val="false"/>
+                <w:strike w:val="false"/>
+                <w:dstrike w:val="false"/>
+                <w:color w:val="000000"/>
+                <w:kern w:val="2"/>
+                <w:sz w:val="24"/>
+                <w:szCs w:val="24"/>
+                <w:u w:val="none"/>
+                <w:effect w:val="none"/>
+                <w:lang w:val="en-US" w:eastAsia="zh-CN" w:bidi="hi-IN"/>
+              </w:rPr>
+            </w:pPr>
+            <w:r>
+              <w:rPr>
+                <w:rFonts w:eastAsia="Droid Sans Fallback" w:cs="Droid Sans Devanagari" w:ascii="Times New Roman" w:hAnsi="Times New Roman"/>
+                <w:b w:val="false"/>
+                <w:i w:val="false"/>
+                <w:caps w:val="false"/>
+                <w:smallCaps w:val="false"/>
+                <w:strike w:val="false"/>
+                <w:dstrike w:val="false"/>
+                <w:color w:val="000000"/>
+                <w:kern w:val="2"/>
+                <w:sz w:val="24"/>
+                <w:szCs w:val="24"/>
+                <w:u w:val="none"/>
+                <w:effect w:val="none"/>
+                <w:lang w:val="en-US" w:eastAsia="zh-CN" w:bidi="hi-IN"/>
+              </w:rPr>
+              <w:t>{{ contract.supplier.address }}</w:t>
             </w:r>
           </w:p>
           <w:p>
@@ -5593,11 +5411,11 @@
                 <w:u w:val="none"/>
                 <w:effect w:val="none"/>
               </w:rPr>
-              <w:t>&lt;</w:t>
+              <w:t xml:space="preserve">ЄДРПОУ </w:t>
             </w:r>
             <w:r>
               <w:rPr>
-                <w:rFonts w:ascii="Times New Roman" w:hAnsi="Times New Roman"/>
+                <w:rFonts w:eastAsia="Droid Sans Fallback" w:cs="Droid Sans Devanagari" w:ascii="Times New Roman" w:hAnsi="Times New Roman"/>
                 <w:b w:val="false"/>
                 <w:i w:val="false"/>
                 <w:caps w:val="false"/>
@@ -5605,28 +5423,14 @@
                 <w:strike w:val="false"/>
                 <w:dstrike w:val="false"/>
                 <w:color w:val="000000"/>
+                <w:kern w:val="2"/>
                 <w:sz w:val="24"/>
-                <w:highlight w:val="yellow"/>
+                <w:szCs w:val="24"/>
                 <w:u w:val="none"/>
                 <w:effect w:val="none"/>
+                <w:lang w:val="en-US" w:eastAsia="zh-CN" w:bidi="hi-IN"/>
               </w:rPr>
-              <w:t>&lt;Юридична адреса Постачальника&gt;</w:t>
-            </w:r>
-            <w:r>
-              <w:rPr>
-                <w:rFonts w:ascii="Times New Roman" w:hAnsi="Times New Roman"/>
-                <w:b w:val="false"/>
-                <w:i w:val="false"/>
-                <w:caps w:val="false"/>
-                <w:smallCaps w:val="false"/>
-                <w:strike w:val="false"/>
-                <w:dstrike w:val="false"/>
-                <w:color w:val="000000"/>
-                <w:sz w:val="24"/>
-                <w:u w:val="none"/>
-                <w:effect w:val="none"/>
-              </w:rPr>
-              <w:t>&gt;</w:t>
+              <w:t>{{ contract.supplier.id }}</w:t>
             </w:r>
           </w:p>
           <w:p>
@@ -5650,11 +5454,11 @@
                 <w:u w:val="none"/>
                 <w:effect w:val="none"/>
               </w:rPr>
-              <w:t>ЄДРПОУ &lt;</w:t>
+              <w:t xml:space="preserve">Р/р </w:t>
             </w:r>
             <w:r>
               <w:rPr>
-                <w:rFonts w:ascii="Times New Roman" w:hAnsi="Times New Roman"/>
+                <w:rFonts w:eastAsia="Droid Sans Fallback" w:cs="Droid Sans Devanagari" w:ascii="Times New Roman" w:hAnsi="Times New Roman"/>
                 <w:b w:val="false"/>
                 <w:i w:val="false"/>
                 <w:caps w:val="false"/>
@@ -5662,16 +5466,26 @@
                 <w:strike w:val="false"/>
                 <w:dstrike w:val="false"/>
                 <w:color w:val="000000"/>
+                <w:kern w:val="2"/>
                 <w:sz w:val="24"/>
-                <w:highlight w:val="yellow"/>
+                <w:szCs w:val="24"/>
                 <w:u w:val="none"/>
                 <w:effect w:val="none"/>
+                <w:lang w:val="en-US" w:eastAsia="zh-CN" w:bidi="hi-IN"/>
               </w:rPr>
-              <w:t>&lt;ЄДРПОУ Постачальника&gt;</w:t>
+              <w:t>{{ contract.supplier.financialData.accountNumber}}</w:t>
             </w:r>
+          </w:p>
+          <w:p>
+            <w:pPr>
+              <w:pStyle w:val="TableContents"/>
+              <w:bidi w:val="0"/>
+              <w:spacing w:lineRule="auto" w:line="331" w:before="0" w:after="0"/>
+              <w:rPr/>
+            </w:pPr>
             <w:r>
               <w:rPr>
-                <w:rFonts w:ascii="Times New Roman" w:hAnsi="Times New Roman"/>
+                <w:rFonts w:eastAsia="Droid Sans Fallback" w:cs="Droid Sans Devanagari" w:ascii="Times New Roman" w:hAnsi="Times New Roman"/>
                 <w:b w:val="false"/>
                 <w:i w:val="false"/>
                 <w:caps w:val="false"/>
@@ -5679,11 +5493,14 @@
                 <w:strike w:val="false"/>
                 <w:dstrike w:val="false"/>
                 <w:color w:val="000000"/>
+                <w:kern w:val="2"/>
                 <w:sz w:val="24"/>
+                <w:szCs w:val="24"/>
                 <w:u w:val="none"/>
                 <w:effect w:val="none"/>
+                <w:lang w:val="en-US" w:eastAsia="zh-CN" w:bidi="hi-IN"/>
               </w:rPr>
-              <w:t>&gt;</w:t>
+              <w:t>{{ contract.supplier.financialData.bankName }}</w:t>
             </w:r>
           </w:p>
           <w:p>
@@ -5707,11 +5524,11 @@
                 <w:u w:val="none"/>
                 <w:effect w:val="none"/>
               </w:rPr>
-              <w:t>Р/р &lt;</w:t>
+              <w:t>МФО &lt;&lt;</w:t>
             </w:r>
             <w:r>
               <w:rPr>
-                <w:rFonts w:ascii="Times New Roman" w:hAnsi="Times New Roman"/>
+                <w:rFonts w:eastAsia="Droid Sans Fallback" w:cs="Droid Sans Devanagari" w:ascii="Times New Roman" w:hAnsi="Times New Roman"/>
                 <w:b w:val="false"/>
                 <w:i w:val="false"/>
                 <w:caps w:val="false"/>
@@ -5719,12 +5536,14 @@
                 <w:strike w:val="false"/>
                 <w:dstrike w:val="false"/>
                 <w:color w:val="000000"/>
+                <w:kern w:val="2"/>
                 <w:sz w:val="24"/>
-                <w:highlight w:val="yellow"/>
+                <w:szCs w:val="24"/>
                 <w:u w:val="none"/>
                 <w:effect w:val="none"/>
+                <w:lang w:val="en-US" w:eastAsia="zh-CN" w:bidi="hi-IN"/>
               </w:rPr>
-              <w:t>&lt;Розрахунковий рахунок Постачальника&gt;</w:t>
+              <w:t>{{ contract.supplier.financialData.mfo }}</w:t>
             </w:r>
             <w:r>
               <w:rPr>
@@ -5740,7 +5559,104 @@
                 <w:u w:val="none"/>
                 <w:effect w:val="none"/>
               </w:rPr>
-              <w:t>&gt;</w:t>
+              <w:t>&gt;&gt;</w:t>
+            </w:r>
+          </w:p>
+          <w:p>
+            <w:pPr>
+              <w:pStyle w:val="TableContents"/>
+              <w:rPr/>
+            </w:pPr>
+            <w:r>
+              <w:rPr/>
+            </w:r>
+          </w:p>
+        </w:tc>
+        <w:tc>
+          <w:tcPr>
+            <w:tcW w:w="4606" w:type="dxa"/>
+            <w:tcBorders/>
+            <w:shd w:fill="auto" w:val="clear"/>
+            <w:vAlign w:val="center"/>
+          </w:tcPr>
+          <w:p>
+            <w:pPr>
+              <w:pStyle w:val="TableContents"/>
+              <w:bidi w:val="0"/>
+              <w:spacing w:lineRule="auto" w:line="331" w:before="0" w:after="0"/>
+              <w:rPr/>
+            </w:pPr>
+            <w:r>
+              <w:rPr>
+                <w:rFonts w:ascii="Times New Roman" w:hAnsi="Times New Roman"/>
+                <w:b/>
+                <w:i w:val="false"/>
+                <w:caps w:val="false"/>
+                <w:smallCaps w:val="false"/>
+                <w:strike w:val="false"/>
+                <w:dstrike w:val="false"/>
+                <w:color w:val="000000"/>
+                <w:sz w:val="24"/>
+                <w:u w:val="none"/>
+                <w:effect w:val="none"/>
+              </w:rPr>
+              <w:t>Покупець:</w:t>
+              <w:br/>
+              <w:t>{{ procuringEntity.name }}</w:t>
+            </w:r>
+          </w:p>
+          <w:p>
+            <w:pPr>
+              <w:pStyle w:val="TableContents"/>
+              <w:bidi w:val="0"/>
+              <w:spacing w:lineRule="auto" w:line="331" w:before="0" w:after="0"/>
+              <w:rPr>
+                <w:caps w:val="false"/>
+                <w:smallCaps w:val="false"/>
+                <w:strike w:val="false"/>
+                <w:dstrike w:val="false"/>
+                <w:color w:val="000000"/>
+                <w:u w:val="none"/>
+                <w:effect w:val="none"/>
+              </w:rPr>
+            </w:pPr>
+            <w:r>
+              <w:rPr>
+                <w:caps w:val="false"/>
+                <w:smallCaps w:val="false"/>
+                <w:strike w:val="false"/>
+                <w:dstrike w:val="false"/>
+                <w:color w:val="000000"/>
+                <w:u w:val="none"/>
+                <w:effect w:val="none"/>
+              </w:rPr>
+            </w:r>
+          </w:p>
+          <w:p>
+            <w:pPr>
+              <w:pStyle w:val="TableContents"/>
+              <w:bidi w:val="0"/>
+              <w:spacing w:lineRule="auto" w:line="331" w:before="0" w:after="0"/>
+              <w:rPr/>
+            </w:pPr>
+            <w:r>
+              <w:rPr>
+                <w:rFonts w:eastAsia="Droid Sans Fallback" w:cs="Droid Sans Devanagari" w:ascii="Times New Roman" w:hAnsi="Times New Roman"/>
+                <w:b w:val="false"/>
+                <w:i w:val="false"/>
+                <w:caps w:val="false"/>
+                <w:smallCaps w:val="false"/>
+                <w:strike w:val="false"/>
+                <w:dstrike w:val="false"/>
+                <w:color w:val="000000"/>
+                <w:kern w:val="2"/>
+                <w:sz w:val="24"/>
+                <w:szCs w:val="24"/>
+                <w:u w:val="none"/>
+                <w:effect w:val="none"/>
+                <w:lang w:val="en-US" w:eastAsia="zh-CN" w:bidi="hi-IN"/>
+              </w:rPr>
+              <w:t>{{ procuringEntity.address }}</w:t>
             </w:r>
           </w:p>
           <w:p>
@@ -5764,11 +5680,11 @@
                 <w:u w:val="none"/>
                 <w:effect w:val="none"/>
               </w:rPr>
-              <w:t>&lt;</w:t>
+              <w:t xml:space="preserve">ЄДРПОУ </w:t>
             </w:r>
             <w:r>
               <w:rPr>
-                <w:rFonts w:ascii="Times New Roman" w:hAnsi="Times New Roman"/>
+                <w:rFonts w:eastAsia="Droid Sans Fallback" w:cs="Droid Sans Devanagari" w:ascii="Times New Roman" w:hAnsi="Times New Roman"/>
                 <w:b w:val="false"/>
                 <w:i w:val="false"/>
                 <w:caps w:val="false"/>
@@ -5776,28 +5692,14 @@
                 <w:strike w:val="false"/>
                 <w:dstrike w:val="false"/>
                 <w:color w:val="000000"/>
+                <w:kern w:val="2"/>
                 <w:sz w:val="24"/>
-                <w:highlight w:val="yellow"/>
+                <w:szCs w:val="24"/>
                 <w:u w:val="none"/>
                 <w:effect w:val="none"/>
+                <w:lang w:val="en-US" w:eastAsia="zh-CN" w:bidi="hi-IN"/>
               </w:rPr>
-              <w:t>&lt;Банк Постачальника&gt;</w:t>
-            </w:r>
-            <w:r>
-              <w:rPr>
-                <w:rFonts w:ascii="Times New Roman" w:hAnsi="Times New Roman"/>
-                <w:b w:val="false"/>
-                <w:i w:val="false"/>
-                <w:caps w:val="false"/>
-                <w:smallCaps w:val="false"/>
-                <w:strike w:val="false"/>
-                <w:dstrike w:val="false"/>
-                <w:color w:val="000000"/>
-                <w:sz w:val="24"/>
-                <w:u w:val="none"/>
-                <w:effect w:val="none"/>
-              </w:rPr>
-              <w:t>&gt;</w:t>
+              <w:t>{{ procuringEntity.id }}</w:t>
             </w:r>
           </w:p>
           <w:p>
@@ -5821,11 +5723,11 @@
                 <w:u w:val="none"/>
                 <w:effect w:val="none"/>
               </w:rPr>
-              <w:t>МФО &lt;</w:t>
+              <w:t xml:space="preserve">Р/р </w:t>
             </w:r>
             <w:r>
               <w:rPr>
-                <w:rFonts w:ascii="Times New Roman" w:hAnsi="Times New Roman"/>
+                <w:rFonts w:eastAsia="Droid Sans Fallback" w:cs="Droid Sans Devanagari" w:ascii="Times New Roman" w:hAnsi="Times New Roman"/>
                 <w:b w:val="false"/>
                 <w:i w:val="false"/>
                 <w:caps w:val="false"/>
@@ -5833,83 +5735,14 @@
                 <w:strike w:val="false"/>
                 <w:dstrike w:val="false"/>
                 <w:color w:val="000000"/>
+                <w:kern w:val="2"/>
                 <w:sz w:val="24"/>
-                <w:highlight w:val="yellow"/>
+                <w:szCs w:val="24"/>
                 <w:u w:val="none"/>
                 <w:effect w:val="none"/>
+                <w:lang w:val="en-US" w:eastAsia="zh-CN" w:bidi="hi-IN"/>
               </w:rPr>
-              <w:t>&lt;МФО Банку Постачальника&gt;</w:t>
-            </w:r>
-            <w:r>
-              <w:rPr>
-                <w:rFonts w:ascii="Times New Roman" w:hAnsi="Times New Roman"/>
-                <w:b w:val="false"/>
-                <w:i w:val="false"/>
-                <w:caps w:val="false"/>
-                <w:smallCaps w:val="false"/>
-                <w:strike w:val="false"/>
-                <w:dstrike w:val="false"/>
-                <w:color w:val="000000"/>
-                <w:sz w:val="24"/>
-                <w:u w:val="none"/>
-                <w:effect w:val="none"/>
-              </w:rPr>
-              <w:t>&gt;</w:t>
-            </w:r>
-          </w:p>
-          <w:p>
-            <w:pPr>
-              <w:pStyle w:val="TableContents"/>
-              <w:rPr/>
-            </w:pPr>
-            <w:r>
-              <w:rPr/>
-            </w:r>
-          </w:p>
-        </w:tc>
-        <w:tc>
-          <w:tcPr>
-            <w:tcW w:w="4601" w:type="dxa"/>
-            <w:tcBorders/>
-            <w:shd w:fill="auto" w:val="clear"/>
-            <w:vAlign w:val="center"/>
-          </w:tcPr>
-          <w:p>
-            <w:pPr>
-              <w:pStyle w:val="TableContents"/>
-              <w:bidi w:val="0"/>
-              <w:spacing w:lineRule="auto" w:line="331" w:before="0" w:after="0"/>
-              <w:rPr>
-                <w:rFonts w:ascii="Times New Roman" w:hAnsi="Times New Roman"/>
-                <w:b/>
-                <w:b/>
-                <w:i w:val="false"/>
-                <w:i w:val="false"/>
-                <w:caps w:val="false"/>
-                <w:smallCaps w:val="false"/>
-                <w:strike w:val="false"/>
-                <w:dstrike w:val="false"/>
-                <w:color w:val="000000"/>
-                <w:sz w:val="24"/>
-                <w:u w:val="none"/>
-                <w:effect w:val="none"/>
-              </w:rPr>
-            </w:pPr>
-            <w:r>
-              <w:rPr>
-                <w:rFonts w:ascii="Times New Roman" w:hAnsi="Times New Roman"/>
-                <w:b/>
-                <w:i w:val="false"/>
-                <w:caps w:val="false"/>
-                <w:smallCaps w:val="false"/>
-                <w:strike w:val="false"/>
-                <w:dstrike w:val="false"/>
-                <w:color w:val="000000"/>
-                <w:sz w:val="24"/>
-                <w:u w:val="none"/>
-                <w:effect w:val="none"/>
-              </w:rPr>
-              <w:t>Покупець:</w:t>
+              <w:t>{{ procuringEntity.financialData.accountNumber}}</w:t>
             </w:r>
           </w:p>
           <w:p>
@@ -5921,48 +5754,22 @@
             </w:pPr>
             <w:r>
               <w:rPr>
-                <w:rFonts w:ascii="Times New Roman" w:hAnsi="Times New Roman"/>
-                <w:b/>
+                <w:rFonts w:eastAsia="Droid Sans Fallback" w:cs="Droid Sans Devanagari" w:ascii="Times New Roman" w:hAnsi="Times New Roman"/>
+                <w:b w:val="false"/>
                 <w:i w:val="false"/>
                 <w:caps w:val="false"/>
                 <w:smallCaps w:val="false"/>
                 <w:strike w:val="false"/>
                 <w:dstrike w:val="false"/>
                 <w:color w:val="000000"/>
+                <w:kern w:val="2"/>
                 <w:sz w:val="24"/>
+                <w:szCs w:val="24"/>
                 <w:u w:val="none"/>
                 <w:effect w:val="none"/>
+                <w:lang w:val="en-US" w:eastAsia="zh-CN" w:bidi="hi-IN"/>
               </w:rPr>
-              <w:t>{{ procuringEntity.name }}</w:t>
-            </w:r>
-          </w:p>
-          <w:p>
-            <w:pPr>
-              <w:pStyle w:val="TableContents"/>
-              <w:bidi w:val="0"/>
-              <w:spacing w:lineRule="auto" w:line="331" w:before="0" w:after="0"/>
-              <w:rPr>
-                <w:caps w:val="false"/>
-                <w:smallCaps w:val="false"/>
-                <w:strike w:val="false"/>
-                <w:dstrike w:val="false"/>
-                <w:color w:val="000000"/>
-                <w:highlight w:val="red"/>
-                <w:u w:val="none"/>
-                <w:effect w:val="none"/>
-              </w:rPr>
-            </w:pPr>
-            <w:r>
-              <w:rPr>
-                <w:caps w:val="false"/>
-                <w:smallCaps w:val="false"/>
-                <w:strike w:val="false"/>
-                <w:dstrike w:val="false"/>
-                <w:color w:val="000000"/>
-                <w:highlight w:val="red"/>
-                <w:u w:val="none"/>
-                <w:effect w:val="none"/>
-              </w:rPr>
+              <w:t>{{ procuringEntity.financialData.bankName }}</w:t>
             </w:r>
           </w:p>
           <w:p>
@@ -5986,11 +5793,11 @@
                 <w:u w:val="none"/>
                 <w:effect w:val="none"/>
               </w:rPr>
-              <w:t>&lt;</w:t>
+              <w:t>МФО &lt;&lt;</w:t>
             </w:r>
             <w:r>
               <w:rPr>
-                <w:rFonts w:ascii="Times New Roman" w:hAnsi="Times New Roman"/>
+                <w:rFonts w:eastAsia="Droid Sans Fallback" w:cs="Droid Sans Devanagari" w:ascii="Times New Roman" w:hAnsi="Times New Roman"/>
                 <w:b w:val="false"/>
                 <w:i w:val="false"/>
                 <w:caps w:val="false"/>
@@ -5998,12 +5805,14 @@
                 <w:strike w:val="false"/>
                 <w:dstrike w:val="false"/>
                 <w:color w:val="000000"/>
+                <w:kern w:val="2"/>
                 <w:sz w:val="24"/>
-                <w:highlight w:val="yellow"/>
+                <w:szCs w:val="24"/>
                 <w:u w:val="none"/>
                 <w:effect w:val="none"/>
+                <w:lang w:val="en-US" w:eastAsia="zh-CN" w:bidi="hi-IN"/>
               </w:rPr>
-              <w:t>&lt;Юридична адреса Замовника&gt;</w:t>
+              <w:t>{{ procuringEntity.financialData.mfo }}</w:t>
             </w:r>
             <w:r>
               <w:rPr>
@@ -6019,7 +5828,7 @@
                 <w:u w:val="none"/>
                 <w:effect w:val="none"/>
               </w:rPr>
-              <w:t>&gt;</w:t>
+              <w:t>&gt;&gt;</w:t>
             </w:r>
           </w:p>
           <w:p>
@@ -6027,7 +5836,21 @@
               <w:pStyle w:val="TableContents"/>
               <w:bidi w:val="0"/>
               <w:spacing w:lineRule="auto" w:line="331" w:before="0" w:after="0"/>
-              <w:rPr/>
+              <w:rPr>
+                <w:rFonts w:ascii="Times New Roman" w:hAnsi="Times New Roman"/>
+                <w:b w:val="false"/>
+                <w:b w:val="false"/>
+                <w:i w:val="false"/>
+                <w:i w:val="false"/>
+                <w:caps w:val="false"/>
+                <w:smallCaps w:val="false"/>
+                <w:strike w:val="false"/>
+                <w:dstrike w:val="false"/>
+                <w:color w:val="000000"/>
+                <w:sz w:val="24"/>
+                <w:u w:val="none"/>
+                <w:effect w:val="none"/>
+              </w:rPr>
             </w:pPr>
             <w:r>
               <w:rPr>
@@ -6043,211 +5866,6 @@
                 <w:u w:val="none"/>
                 <w:effect w:val="none"/>
               </w:rPr>
-              <w:t>ЄДРПОУ &lt;</w:t>
-            </w:r>
-            <w:r>
-              <w:rPr>
-                <w:rFonts w:ascii="Times New Roman" w:hAnsi="Times New Roman"/>
-                <w:b w:val="false"/>
-                <w:i w:val="false"/>
-                <w:caps w:val="false"/>
-                <w:smallCaps w:val="false"/>
-                <w:strike w:val="false"/>
-                <w:dstrike w:val="false"/>
-                <w:color w:val="000000"/>
-                <w:sz w:val="24"/>
-                <w:highlight w:val="yellow"/>
-                <w:u w:val="none"/>
-                <w:effect w:val="none"/>
-              </w:rPr>
-              <w:t>&lt;ЄДРПОУ Замовника&gt;</w:t>
-            </w:r>
-            <w:r>
-              <w:rPr>
-                <w:rFonts w:ascii="Times New Roman" w:hAnsi="Times New Roman"/>
-                <w:b w:val="false"/>
-                <w:i w:val="false"/>
-                <w:caps w:val="false"/>
-                <w:smallCaps w:val="false"/>
-                <w:strike w:val="false"/>
-                <w:dstrike w:val="false"/>
-                <w:color w:val="000000"/>
-                <w:sz w:val="24"/>
-                <w:u w:val="none"/>
-                <w:effect w:val="none"/>
-              </w:rPr>
-              <w:t>&gt;</w:t>
-            </w:r>
-          </w:p>
-          <w:p>
-            <w:pPr>
-              <w:pStyle w:val="TableContents"/>
-              <w:bidi w:val="0"/>
-              <w:spacing w:lineRule="auto" w:line="331" w:before="0" w:after="0"/>
-              <w:rPr/>
-            </w:pPr>
-            <w:r>
-              <w:rPr>
-                <w:rFonts w:ascii="Times New Roman" w:hAnsi="Times New Roman"/>
-                <w:b w:val="false"/>
-                <w:i w:val="false"/>
-                <w:caps w:val="false"/>
-                <w:smallCaps w:val="false"/>
-                <w:strike w:val="false"/>
-                <w:dstrike w:val="false"/>
-                <w:color w:val="000000"/>
-                <w:sz w:val="24"/>
-                <w:u w:val="none"/>
-                <w:effect w:val="none"/>
-              </w:rPr>
-              <w:t>Р/р &lt;</w:t>
-            </w:r>
-            <w:r>
-              <w:rPr>
-                <w:rFonts w:ascii="Times New Roman" w:hAnsi="Times New Roman"/>
-                <w:b w:val="false"/>
-                <w:i w:val="false"/>
-                <w:caps w:val="false"/>
-                <w:smallCaps w:val="false"/>
-                <w:strike w:val="false"/>
-                <w:dstrike w:val="false"/>
-                <w:color w:val="000000"/>
-                <w:sz w:val="24"/>
-                <w:highlight w:val="yellow"/>
-                <w:u w:val="none"/>
-                <w:effect w:val="none"/>
-              </w:rPr>
-              <w:t>&lt;Розрахунковий рахунок Замовника&gt;</w:t>
-            </w:r>
-            <w:r>
-              <w:rPr>
-                <w:rFonts w:ascii="Times New Roman" w:hAnsi="Times New Roman"/>
-                <w:b w:val="false"/>
-                <w:i w:val="false"/>
-                <w:caps w:val="false"/>
-                <w:smallCaps w:val="false"/>
-                <w:strike w:val="false"/>
-                <w:dstrike w:val="false"/>
-                <w:color w:val="000000"/>
-                <w:sz w:val="24"/>
-                <w:u w:val="none"/>
-                <w:effect w:val="none"/>
-              </w:rPr>
-              <w:t>&gt;</w:t>
-            </w:r>
-          </w:p>
-          <w:p>
-            <w:pPr>
-              <w:pStyle w:val="TableContents"/>
-              <w:bidi w:val="0"/>
-              <w:spacing w:lineRule="auto" w:line="331" w:before="0" w:after="0"/>
-              <w:rPr/>
-            </w:pPr>
-            <w:r>
-              <w:rPr>
-                <w:rFonts w:ascii="Times New Roman" w:hAnsi="Times New Roman"/>
-                <w:b w:val="false"/>
-                <w:i w:val="false"/>
-                <w:caps w:val="false"/>
-                <w:smallCaps w:val="false"/>
-                <w:strike w:val="false"/>
-                <w:dstrike w:val="false"/>
-                <w:color w:val="000000"/>
-                <w:sz w:val="24"/>
-                <w:u w:val="none"/>
-                <w:effect w:val="none"/>
-              </w:rPr>
-              <w:t>&lt;</w:t>
-            </w:r>
-            <w:r>
-              <w:rPr>
-                <w:rFonts w:ascii="Times New Roman" w:hAnsi="Times New Roman"/>
-                <w:b w:val="false"/>
-                <w:i w:val="false"/>
-                <w:caps w:val="false"/>
-                <w:smallCaps w:val="false"/>
-                <w:strike w:val="false"/>
-                <w:dstrike w:val="false"/>
-                <w:color w:val="000000"/>
-                <w:sz w:val="24"/>
-                <w:highlight w:val="yellow"/>
-                <w:u w:val="none"/>
-                <w:effect w:val="none"/>
-              </w:rPr>
-              <w:t>&lt;Банк Замовника&gt;</w:t>
-            </w:r>
-            <w:r>
-              <w:rPr>
-                <w:rFonts w:ascii="Times New Roman" w:hAnsi="Times New Roman"/>
-                <w:b w:val="false"/>
-                <w:i w:val="false"/>
-                <w:caps w:val="false"/>
-                <w:smallCaps w:val="false"/>
-                <w:strike w:val="false"/>
-                <w:dstrike w:val="false"/>
-                <w:color w:val="000000"/>
-                <w:sz w:val="24"/>
-                <w:u w:val="none"/>
-                <w:effect w:val="none"/>
-              </w:rPr>
-              <w:t>&gt;</w:t>
-            </w:r>
-          </w:p>
-          <w:p>
-            <w:pPr>
-              <w:pStyle w:val="TableContents"/>
-              <w:bidi w:val="0"/>
-              <w:spacing w:lineRule="auto" w:line="331" w:before="0" w:after="0"/>
-              <w:rPr/>
-            </w:pPr>
-            <w:r>
-              <w:rPr>
-                <w:rFonts w:ascii="Times New Roman" w:hAnsi="Times New Roman"/>
-                <w:b w:val="false"/>
-                <w:i w:val="false"/>
-                <w:caps w:val="false"/>
-                <w:smallCaps w:val="false"/>
-                <w:strike w:val="false"/>
-                <w:dstrike w:val="false"/>
-                <w:color w:val="000000"/>
-                <w:sz w:val="24"/>
-                <w:u w:val="none"/>
-                <w:effect w:val="none"/>
-              </w:rPr>
-              <w:t>МФО &lt;</w:t>
-            </w:r>
-            <w:r>
-              <w:rPr>
-                <w:rFonts w:ascii="Times New Roman" w:hAnsi="Times New Roman"/>
-                <w:b w:val="false"/>
-                <w:i w:val="false"/>
-                <w:caps w:val="false"/>
-                <w:smallCaps w:val="false"/>
-                <w:strike w:val="false"/>
-                <w:dstrike w:val="false"/>
-                <w:color w:val="000000"/>
-                <w:sz w:val="24"/>
-                <w:highlight w:val="yellow"/>
-                <w:u w:val="none"/>
-                <w:effect w:val="none"/>
-              </w:rPr>
-              <w:t>&lt;МФО Банку Замовника&gt;</w:t>
-            </w:r>
-            <w:r>
-              <w:rPr>
-                <w:rFonts w:ascii="Times New Roman" w:hAnsi="Times New Roman"/>
-                <w:b w:val="false"/>
-                <w:i w:val="false"/>
-                <w:caps w:val="false"/>
-                <w:smallCaps w:val="false"/>
-                <w:strike w:val="false"/>
-                <w:dstrike w:val="false"/>
-                <w:color w:val="000000"/>
-                <w:sz w:val="24"/>
-                <w:u w:val="none"/>
-                <w:effect w:val="none"/>
-              </w:rPr>
-              <w:t>&gt;</w:t>
             </w:r>
           </w:p>
         </w:tc>
@@ -6282,40 +5900,7 @@
                 <w:u w:val="none"/>
                 <w:effect w:val="none"/>
               </w:rPr>
-              <w:t>__________________&lt;</w:t>
-            </w:r>
-            <w:r>
-              <w:rPr>
-                <w:rFonts w:ascii="Times New Roman" w:hAnsi="Times New Roman"/>
-                <w:b/>
-                <w:i w:val="false"/>
-                <w:caps w:val="false"/>
-                <w:smallCaps w:val="false"/>
-                <w:strike w:val="false"/>
-                <w:dstrike w:val="false"/>
-                <w:color w:val="000000"/>
-                <w:sz w:val="24"/>
-                <w:highlight w:val="yellow"/>
-                <w:u w:val="none"/>
-                <w:effect w:val="none"/>
-              </w:rPr>
-              <w:t>&lt;Посада підписанта постачальника&gt;</w:t>
-            </w:r>
-            <w:r>
-              <w:rPr>
-                <w:rFonts w:ascii="Times New Roman" w:hAnsi="Times New Roman"/>
-                <w:b/>
-                <w:i w:val="false"/>
-                <w:caps w:val="false"/>
-                <w:smallCaps w:val="false"/>
-                <w:strike w:val="false"/>
-                <w:dstrike w:val="false"/>
-                <w:color w:val="000000"/>
-                <w:sz w:val="24"/>
-                <w:u w:val="none"/>
-                <w:effect w:val="none"/>
-              </w:rPr>
-              <w:t>&gt;</w:t>
+              <w:t>__________________&lt;&lt;Посада підписанта постачальника&gt;&gt;</w:t>
             </w:r>
           </w:p>
           <w:p>
@@ -6339,40 +5924,7 @@
                 <w:u w:val="none"/>
                 <w:effect w:val="none"/>
               </w:rPr>
-              <w:t>&lt;</w:t>
-            </w:r>
-            <w:r>
-              <w:rPr>
-                <w:rFonts w:ascii="Times New Roman" w:hAnsi="Times New Roman"/>
-                <w:b/>
-                <w:i w:val="false"/>
-                <w:caps w:val="false"/>
-                <w:smallCaps w:val="false"/>
-                <w:strike w:val="false"/>
-                <w:dstrike w:val="false"/>
-                <w:color w:val="000000"/>
-                <w:sz w:val="24"/>
-                <w:highlight w:val="yellow"/>
-                <w:u w:val="none"/>
-                <w:effect w:val="none"/>
-              </w:rPr>
-              <w:t>&lt;Підписант постачальника&gt;</w:t>
-            </w:r>
-            <w:r>
-              <w:rPr>
-                <w:rFonts w:ascii="Times New Roman" w:hAnsi="Times New Roman"/>
-                <w:b/>
-                <w:i w:val="false"/>
-                <w:caps w:val="false"/>
-                <w:smallCaps w:val="false"/>
-                <w:strike w:val="false"/>
-                <w:dstrike w:val="false"/>
-                <w:color w:val="000000"/>
-                <w:sz w:val="24"/>
-                <w:u w:val="none"/>
-                <w:effect w:val="none"/>
-              </w:rPr>
-              <w:t>&gt;</w:t>
+              <w:t>&lt;&lt;Підписант постачальника&gt;&gt;</w:t>
             </w:r>
           </w:p>
           <w:p>
@@ -6422,7 +5974,7 @@
         </w:tc>
         <w:tc>
           <w:tcPr>
-            <w:tcW w:w="4601" w:type="dxa"/>
+            <w:tcW w:w="4606" w:type="dxa"/>
             <w:tcBorders/>
             <w:shd w:fill="auto" w:val="clear"/>
             <w:vAlign w:val="center"/>
@@ -6448,40 +6000,7 @@
                 <w:u w:val="none"/>
                 <w:effect w:val="none"/>
               </w:rPr>
-              <w:t>______________&lt;</w:t>
-            </w:r>
-            <w:r>
-              <w:rPr>
-                <w:rFonts w:ascii="Times New Roman" w:hAnsi="Times New Roman"/>
-                <w:b/>
-                <w:i w:val="false"/>
-                <w:caps w:val="false"/>
-                <w:smallCaps w:val="false"/>
-                <w:strike w:val="false"/>
-                <w:dstrike w:val="false"/>
-                <w:color w:val="000000"/>
-                <w:sz w:val="24"/>
-                <w:highlight w:val="yellow"/>
-                <w:u w:val="none"/>
-                <w:effect w:val="none"/>
-              </w:rPr>
-              <w:t>&lt;Посада підписанта замовника&gt;</w:t>
-            </w:r>
-            <w:r>
-              <w:rPr>
-                <w:rFonts w:ascii="Times New Roman" w:hAnsi="Times New Roman"/>
-                <w:b/>
-                <w:i w:val="false"/>
-                <w:caps w:val="false"/>
-                <w:smallCaps w:val="false"/>
-                <w:strike w:val="false"/>
-                <w:dstrike w:val="false"/>
-                <w:color w:val="000000"/>
-                <w:sz w:val="24"/>
-                <w:u w:val="none"/>
-                <w:effect w:val="none"/>
-              </w:rPr>
-              <w:t>&gt;</w:t>
+              <w:t>______________&lt;&lt;Посада підписанта замовника&gt;&gt;</w:t>
             </w:r>
           </w:p>
           <w:p>
@@ -6505,40 +6024,7 @@
                 <w:u w:val="none"/>
                 <w:effect w:val="none"/>
               </w:rPr>
-              <w:t>&lt;</w:t>
-            </w:r>
-            <w:r>
-              <w:rPr>
-                <w:rFonts w:ascii="Times New Roman" w:hAnsi="Times New Roman"/>
-                <w:b/>
-                <w:i w:val="false"/>
-                <w:caps w:val="false"/>
-                <w:smallCaps w:val="false"/>
-                <w:strike w:val="false"/>
-                <w:dstrike w:val="false"/>
-                <w:color w:val="000000"/>
-                <w:sz w:val="24"/>
-                <w:highlight w:val="yellow"/>
-                <w:u w:val="none"/>
-                <w:effect w:val="none"/>
-              </w:rPr>
-              <w:t>&lt;Підписант замовника&gt;</w:t>
-            </w:r>
-            <w:r>
-              <w:rPr>
-                <w:rFonts w:ascii="Times New Roman" w:hAnsi="Times New Roman"/>
-                <w:b/>
-                <w:i w:val="false"/>
-                <w:caps w:val="false"/>
-                <w:smallCaps w:val="false"/>
-                <w:strike w:val="false"/>
-                <w:dstrike w:val="false"/>
-                <w:color w:val="000000"/>
-                <w:sz w:val="24"/>
-                <w:u w:val="none"/>
-                <w:effect w:val="none"/>
-              </w:rPr>
-              <w:t>&gt;</w:t>
+              <w:t>&lt;&lt;Підписант замовника&gt;&gt;</w:t>
             </w:r>
           </w:p>
           <w:p>
@@ -6663,40 +6149,7 @@
           <w:u w:val="none"/>
           <w:effect w:val="none"/>
         </w:rPr>
-        <w:t>до Договору постачання № &lt;</w:t>
-      </w:r>
-      <w:r>
-        <w:rPr>
-          <w:rFonts w:ascii="Times New Roman" w:hAnsi="Times New Roman"/>
-          <w:b w:val="false"/>
-          <w:i w:val="false"/>
-          <w:caps w:val="false"/>
-          <w:smallCaps w:val="false"/>
-          <w:strike w:val="false"/>
-          <w:dstrike w:val="false"/>
-          <w:color w:val="000000"/>
-          <w:sz w:val="24"/>
-          <w:highlight w:val="yellow"/>
-          <w:u w:val="none"/>
-          <w:effect w:val="none"/>
-        </w:rPr>
-        <w:t>&lt;№контракту:&gt;</w:t>
-      </w:r>
-      <w:r>
-        <w:rPr>
-          <w:rFonts w:ascii="Times New Roman" w:hAnsi="Times New Roman"/>
-          <w:b w:val="false"/>
-          <w:i w:val="false"/>
-          <w:caps w:val="false"/>
-          <w:smallCaps w:val="false"/>
-          <w:strike w:val="false"/>
-          <w:dstrike w:val="false"/>
-          <w:color w:val="000000"/>
-          <w:sz w:val="24"/>
-          <w:u w:val="none"/>
-          <w:effect w:val="none"/>
-        </w:rPr>
-        <w:t>&gt;</w:t>
+        <w:t>до Договору постачання № &lt;&lt;№контракту:&gt;&gt;</w:t>
       </w:r>
     </w:p>
     <w:p>
@@ -6725,40 +6178,7 @@
           <w:u w:val="none"/>
           <w:effect w:val="none"/>
         </w:rPr>
-        <w:t>від &lt;</w:t>
-      </w:r>
-      <w:r>
-        <w:rPr>
-          <w:rFonts w:ascii="Times New Roman" w:hAnsi="Times New Roman"/>
-          <w:b w:val="false"/>
-          <w:i w:val="false"/>
-          <w:caps w:val="false"/>
-          <w:smallCaps w:val="false"/>
-          <w:strike w:val="false"/>
-          <w:dstrike w:val="false"/>
-          <w:color w:val="000000"/>
-          <w:sz w:val="24"/>
-          <w:highlight w:val="yellow"/>
-          <w:u w:val="none"/>
-          <w:effect w:val="none"/>
-        </w:rPr>
-        <w:t>&lt;Дата контракту:&gt;</w:t>
-      </w:r>
-      <w:r>
-        <w:rPr>
-          <w:rFonts w:ascii="Times New Roman" w:hAnsi="Times New Roman"/>
-          <w:b w:val="false"/>
-          <w:i w:val="false"/>
-          <w:caps w:val="false"/>
-          <w:smallCaps w:val="false"/>
-          <w:strike w:val="false"/>
-          <w:dstrike w:val="false"/>
-          <w:color w:val="000000"/>
-          <w:sz w:val="24"/>
-          <w:u w:val="none"/>
-          <w:effect w:val="none"/>
-        </w:rPr>
-        <w:t>&gt; року</w:t>
+        <w:t>від &lt;&lt;Дата контракту:&gt;&gt; року</w:t>
       </w:r>
     </w:p>
     <w:p>
@@ -6866,13 +6286,13 @@
         <w:gridCol w:w="807"/>
         <w:gridCol w:w="1480"/>
         <w:gridCol w:w="999"/>
-        <w:gridCol w:w="2100"/>
-        <w:gridCol w:w="1641"/>
+        <w:gridCol w:w="2101"/>
+        <w:gridCol w:w="1644"/>
         <w:gridCol w:w="950"/>
-        <w:gridCol w:w="2"/>
-        <w:gridCol w:w="990"/>
-        <w:gridCol w:w="1018"/>
-        <w:gridCol w:w="977"/>
+        <w:gridCol w:w="3"/>
+        <w:gridCol w:w="989"/>
+        <w:gridCol w:w="1020"/>
+        <w:gridCol w:w="971"/>
       </w:tblGrid>
       <w:tr>
         <w:trPr/>
@@ -7124,7 +6544,7 @@
         </w:tc>
         <w:tc>
           <w:tcPr>
-            <w:tcW w:w="2100" w:type="dxa"/>
+            <w:tcW w:w="2101" w:type="dxa"/>
             <w:tcBorders>
               <w:top w:val="single" w:sz="8" w:space="0" w:color="000000"/>
               <w:left w:val="single" w:sz="8" w:space="0" w:color="000000"/>
@@ -7176,7 +6596,7 @@
         </w:tc>
         <w:tc>
           <w:tcPr>
-            <w:tcW w:w="1641" w:type="dxa"/>
+            <w:tcW w:w="1644" w:type="dxa"/>
             <w:tcBorders>
               <w:top w:val="single" w:sz="8" w:space="0" w:color="000000"/>
               <w:left w:val="single" w:sz="8" w:space="0" w:color="000000"/>
@@ -7334,7 +6754,7 @@
         </w:tc>
         <w:tc>
           <w:tcPr>
-            <w:tcW w:w="1018" w:type="dxa"/>
+            <w:tcW w:w="1020" w:type="dxa"/>
             <w:tcBorders>
               <w:top w:val="single" w:sz="8" w:space="0" w:color="000000"/>
               <w:left w:val="single" w:sz="8" w:space="0" w:color="000000"/>
@@ -7389,7 +6809,7 @@
         </w:tc>
         <w:tc>
           <w:tcPr>
-            <w:tcW w:w="977" w:type="dxa"/>
+            <w:tcW w:w="971" w:type="dxa"/>
             <w:tcBorders>
               <w:top w:val="single" w:sz="8" w:space="0" w:color="000000"/>
               <w:left w:val="single" w:sz="8" w:space="0" w:color="000000"/>
@@ -7476,367 +6896,7 @@
         <w:trPr/>
         <w:tc>
           <w:tcPr>
-            <w:tcW w:w="807" w:type="dxa"/>
-            <w:tcBorders>
-              <w:left w:val="single" w:sz="8" w:space="0" w:color="000000"/>
-              <w:bottom w:val="single" w:sz="8" w:space="0" w:color="000000"/>
-              <w:right w:val="single" w:sz="8" w:space="0" w:color="000000"/>
-            </w:tcBorders>
-            <w:shd w:fill="auto" w:val="clear"/>
-            <w:vAlign w:val="center"/>
-          </w:tcPr>
-          <w:p>
-            <w:pPr>
-              <w:pStyle w:val="TableContents"/>
-              <w:widowControl/>
-              <w:suppressLineNumbers/>
-              <w:overflowPunct w:val="true"/>
-              <w:bidi w:val="0"/>
-              <w:spacing w:lineRule="auto" w:line="331" w:before="0" w:after="0"/>
-              <w:ind w:left="0" w:right="0" w:hanging="0"/>
-              <w:jc w:val="center"/>
-              <w:rPr>
-                <w:rFonts w:ascii="Times New Roman" w:hAnsi="Times New Roman"/>
-                <w:b w:val="false"/>
-                <w:b w:val="false"/>
-                <w:i w:val="false"/>
-                <w:i w:val="false"/>
-                <w:caps w:val="false"/>
-                <w:smallCaps w:val="false"/>
-                <w:strike w:val="false"/>
-                <w:dstrike w:val="false"/>
-                <w:color w:val="000000"/>
-                <w:sz w:val="24"/>
-                <w:u w:val="none"/>
-                <w:effect w:val="none"/>
-              </w:rPr>
-            </w:pPr>
-            <w:r>
-              <w:rPr/>
-            </w:r>
-          </w:p>
-        </w:tc>
-        <w:tc>
-          <w:tcPr>
-            <w:tcW w:w="1480" w:type="dxa"/>
-            <w:tcBorders>
-              <w:left w:val="single" w:sz="8" w:space="0" w:color="000000"/>
-              <w:bottom w:val="single" w:sz="8" w:space="0" w:color="000000"/>
-              <w:right w:val="single" w:sz="8" w:space="0" w:color="000000"/>
-            </w:tcBorders>
-            <w:shd w:fill="auto" w:val="clear"/>
-            <w:vAlign w:val="center"/>
-          </w:tcPr>
-          <w:p>
-            <w:pPr>
-              <w:pStyle w:val="TableContents"/>
-              <w:bidi w:val="0"/>
-              <w:spacing w:lineRule="auto" w:line="331" w:before="0" w:after="0"/>
-              <w:ind w:left="0" w:right="0" w:hanging="0"/>
-              <w:jc w:val="both"/>
-              <w:rPr>
-                <w:caps w:val="false"/>
-                <w:smallCaps w:val="false"/>
-                <w:strike w:val="false"/>
-                <w:dstrike w:val="false"/>
-                <w:color w:val="000000"/>
-                <w:u w:val="none"/>
-                <w:effect w:val="none"/>
-              </w:rPr>
-            </w:pPr>
-            <w:r>
-              <w:rPr/>
-            </w:r>
-          </w:p>
-        </w:tc>
-        <w:tc>
-          <w:tcPr>
-            <w:tcW w:w="999" w:type="dxa"/>
-            <w:tcBorders>
-              <w:left w:val="single" w:sz="8" w:space="0" w:color="000000"/>
-              <w:bottom w:val="single" w:sz="8" w:space="0" w:color="000000"/>
-              <w:right w:val="single" w:sz="8" w:space="0" w:color="000000"/>
-            </w:tcBorders>
-            <w:shd w:fill="auto" w:val="clear"/>
-            <w:vAlign w:val="center"/>
-          </w:tcPr>
-          <w:p>
-            <w:pPr>
-              <w:pStyle w:val="TableContents"/>
-              <w:bidi w:val="0"/>
-              <w:spacing w:lineRule="auto" w:line="331" w:before="0" w:after="0"/>
-              <w:ind w:left="0" w:right="0" w:hanging="0"/>
-              <w:jc w:val="center"/>
-              <w:rPr>
-                <w:caps w:val="false"/>
-                <w:smallCaps w:val="false"/>
-                <w:strike w:val="false"/>
-                <w:dstrike w:val="false"/>
-                <w:color w:val="000000"/>
-                <w:u w:val="none"/>
-                <w:effect w:val="none"/>
-              </w:rPr>
-            </w:pPr>
-            <w:r>
-              <w:rPr/>
-            </w:r>
-          </w:p>
-        </w:tc>
-        <w:tc>
-          <w:tcPr>
-            <w:tcW w:w="2100" w:type="dxa"/>
-            <w:tcBorders>
-              <w:left w:val="single" w:sz="8" w:space="0" w:color="000000"/>
-              <w:bottom w:val="single" w:sz="8" w:space="0" w:color="000000"/>
-              <w:right w:val="single" w:sz="8" w:space="0" w:color="000000"/>
-            </w:tcBorders>
-            <w:shd w:fill="auto" w:val="clear"/>
-            <w:vAlign w:val="center"/>
-          </w:tcPr>
-          <w:p>
-            <w:pPr>
-              <w:pStyle w:val="TableContents"/>
-              <w:bidi w:val="0"/>
-              <w:spacing w:lineRule="auto" w:line="331" w:before="0" w:after="0"/>
-              <w:ind w:left="0" w:right="0" w:hanging="0"/>
-              <w:jc w:val="center"/>
-              <w:rPr>
-                <w:caps w:val="false"/>
-                <w:smallCaps w:val="false"/>
-                <w:strike w:val="false"/>
-                <w:dstrike w:val="false"/>
-                <w:color w:val="000000"/>
-                <w:u w:val="none"/>
-                <w:effect w:val="none"/>
-              </w:rPr>
-            </w:pPr>
-            <w:r>
-              <w:rPr>
-                <w:caps w:val="false"/>
-                <w:smallCaps w:val="false"/>
-                <w:strike w:val="false"/>
-                <w:dstrike w:val="false"/>
-                <w:color w:val="000000"/>
-                <w:u w:val="none"/>
-                <w:effect w:val="none"/>
-              </w:rPr>
-            </w:r>
-          </w:p>
-        </w:tc>
-        <w:tc>
-          <w:tcPr>
-            <w:tcW w:w="1641" w:type="dxa"/>
-            <w:tcBorders>
-              <w:left w:val="single" w:sz="8" w:space="0" w:color="000000"/>
-              <w:bottom w:val="single" w:sz="8" w:space="0" w:color="000000"/>
-              <w:right w:val="single" w:sz="8" w:space="0" w:color="000000"/>
-            </w:tcBorders>
-            <w:shd w:fill="auto" w:val="clear"/>
-            <w:vAlign w:val="center"/>
-          </w:tcPr>
-          <w:p>
-            <w:pPr>
-              <w:pStyle w:val="TableContents"/>
-              <w:bidi w:val="0"/>
-              <w:spacing w:lineRule="auto" w:line="331" w:before="0" w:after="0"/>
-              <w:ind w:left="0" w:right="0" w:hanging="0"/>
-              <w:rPr>
-                <w:caps w:val="false"/>
-                <w:smallCaps w:val="false"/>
-                <w:strike w:val="false"/>
-                <w:dstrike w:val="false"/>
-                <w:color w:val="000000"/>
-                <w:u w:val="none"/>
-                <w:effect w:val="none"/>
-              </w:rPr>
-            </w:pPr>
-            <w:r>
-              <w:rPr>
-                <w:caps w:val="false"/>
-                <w:smallCaps w:val="false"/>
-                <w:strike w:val="false"/>
-                <w:dstrike w:val="false"/>
-                <w:color w:val="000000"/>
-                <w:u w:val="none"/>
-                <w:effect w:val="none"/>
-              </w:rPr>
-            </w:r>
-          </w:p>
-        </w:tc>
-        <w:tc>
-          <w:tcPr>
-            <w:tcW w:w="950" w:type="dxa"/>
-            <w:tcBorders>
-              <w:left w:val="single" w:sz="8" w:space="0" w:color="000000"/>
-              <w:bottom w:val="single" w:sz="8" w:space="0" w:color="000000"/>
-              <w:right w:val="single" w:sz="8" w:space="0" w:color="000000"/>
-            </w:tcBorders>
-            <w:shd w:fill="auto" w:val="clear"/>
-            <w:vAlign w:val="center"/>
-          </w:tcPr>
-          <w:p>
-            <w:pPr>
-              <w:pStyle w:val="TableContents"/>
-              <w:bidi w:val="0"/>
-              <w:spacing w:lineRule="auto" w:line="331" w:before="0" w:after="120"/>
-              <w:ind w:left="0" w:right="0" w:hanging="0"/>
-              <w:jc w:val="center"/>
-              <w:rPr>
-                <w:caps w:val="false"/>
-                <w:smallCaps w:val="false"/>
-                <w:strike w:val="false"/>
-                <w:dstrike w:val="false"/>
-                <w:color w:val="000000"/>
-                <w:u w:val="none"/>
-                <w:effect w:val="none"/>
-              </w:rPr>
-            </w:pPr>
-            <w:r>
-              <w:rPr/>
-            </w:r>
-          </w:p>
-        </w:tc>
-        <w:tc>
-          <w:tcPr>
-            <w:tcW w:w="992" w:type="dxa"/>
-            <w:gridSpan w:val="2"/>
-            <w:tcBorders>
-              <w:left w:val="single" w:sz="8" w:space="0" w:color="000000"/>
-              <w:bottom w:val="single" w:sz="8" w:space="0" w:color="000000"/>
-              <w:right w:val="single" w:sz="8" w:space="0" w:color="000000"/>
-            </w:tcBorders>
-            <w:shd w:fill="auto" w:val="clear"/>
-            <w:vAlign w:val="center"/>
-          </w:tcPr>
-          <w:p>
-            <w:pPr>
-              <w:pStyle w:val="TableContents"/>
-              <w:bidi w:val="0"/>
-              <w:spacing w:lineRule="auto" w:line="331" w:before="0" w:after="0"/>
-              <w:ind w:left="0" w:right="0" w:hanging="0"/>
-              <w:jc w:val="center"/>
-              <w:rPr>
-                <w:caps w:val="false"/>
-                <w:smallCaps w:val="false"/>
-                <w:strike w:val="false"/>
-                <w:dstrike w:val="false"/>
-                <w:color w:val="000000"/>
-                <w:u w:val="none"/>
-                <w:effect w:val="none"/>
-              </w:rPr>
-            </w:pPr>
-            <w:r>
-              <w:rPr/>
-            </w:r>
-          </w:p>
-        </w:tc>
-        <w:tc>
-          <w:tcPr>
-            <w:tcW w:w="1018" w:type="dxa"/>
-            <w:tcBorders>
-              <w:left w:val="single" w:sz="8" w:space="0" w:color="000000"/>
-              <w:bottom w:val="single" w:sz="8" w:space="0" w:color="000000"/>
-              <w:right w:val="single" w:sz="8" w:space="0" w:color="000000"/>
-            </w:tcBorders>
-            <w:shd w:fill="auto" w:val="clear"/>
-            <w:vAlign w:val="center"/>
-          </w:tcPr>
-          <w:p>
-            <w:pPr>
-              <w:pStyle w:val="TableContents"/>
-              <w:bidi w:val="0"/>
-              <w:spacing w:lineRule="auto" w:line="331" w:before="0" w:after="0"/>
-              <w:ind w:left="0" w:right="0" w:firstLine="567"/>
-              <w:jc w:val="center"/>
-              <w:rPr>
-                <w:caps w:val="false"/>
-                <w:smallCaps w:val="false"/>
-                <w:strike w:val="false"/>
-                <w:dstrike w:val="false"/>
-                <w:color w:val="000000"/>
-                <w:u w:val="none"/>
-                <w:effect w:val="none"/>
-              </w:rPr>
-            </w:pPr>
-            <w:r>
-              <w:rPr/>
-            </w:r>
-          </w:p>
-        </w:tc>
-        <w:tc>
-          <w:tcPr>
-            <w:tcW w:w="977" w:type="dxa"/>
-            <w:tcBorders>
-              <w:left w:val="single" w:sz="8" w:space="0" w:color="000000"/>
-              <w:bottom w:val="single" w:sz="8" w:space="0" w:color="000000"/>
-              <w:right w:val="single" w:sz="8" w:space="0" w:color="000000"/>
-            </w:tcBorders>
-            <w:shd w:fill="auto" w:val="clear"/>
-            <w:vAlign w:val="center"/>
-          </w:tcPr>
-          <w:p>
-            <w:pPr>
-              <w:pStyle w:val="TableContents"/>
-              <w:bidi w:val="0"/>
-              <w:spacing w:lineRule="auto" w:line="331" w:before="0" w:after="0"/>
-              <w:ind w:left="0" w:right="0" w:hanging="0"/>
-              <w:jc w:val="center"/>
-              <w:rPr>
-                <w:rFonts w:ascii="Liberation Serif" w:hAnsi="Liberation Serif" w:eastAsia="Droid Sans Fallback" w:cs="Droid Sans Devanagari"/>
-                <w:color w:val="auto"/>
-                <w:kern w:val="2"/>
-                <w:sz w:val="24"/>
-                <w:szCs w:val="24"/>
-                <w:lang w:val="en-US" w:eastAsia="zh-CN" w:bidi="hi-IN"/>
-              </w:rPr>
-            </w:pPr>
-            <w:r>
-              <w:rPr>
-                <w:rFonts w:eastAsia="Droid Sans Fallback" w:cs="Droid Sans Devanagari"/>
-                <w:color w:val="auto"/>
-                <w:kern w:val="2"/>
-                <w:sz w:val="24"/>
-                <w:szCs w:val="24"/>
-                <w:lang w:val="en-US" w:eastAsia="zh-CN" w:bidi="hi-IN"/>
-              </w:rPr>
-            </w:r>
-          </w:p>
-        </w:tc>
-      </w:tr>
-      <w:tr>
-        <w:trPr/>
-        <w:tc>
-          <w:tcPr>
-            <w:tcW w:w="10964" w:type="dxa"/>
-            <w:gridSpan w:val="10"/>
-            <w:tcBorders>
-              <w:left w:val="single" w:sz="8" w:space="0" w:color="000000"/>
-              <w:bottom w:val="single" w:sz="8" w:space="0" w:color="000000"/>
-              <w:right w:val="single" w:sz="8" w:space="0" w:color="000000"/>
-            </w:tcBorders>
-            <w:shd w:fill="auto" w:val="clear"/>
-            <w:vAlign w:val="center"/>
-          </w:tcPr>
-          <w:p>
-            <w:pPr>
-              <w:pStyle w:val="TableContents"/>
-              <w:bidi w:val="0"/>
-              <w:spacing w:lineRule="auto" w:line="331" w:before="0" w:after="0"/>
-              <w:ind w:left="0" w:right="0" w:firstLine="567"/>
-              <w:jc w:val="center"/>
-              <w:rPr/>
-            </w:pPr>
-            <w:r>
-              <w:rPr/>
-            </w:r>
-          </w:p>
-        </w:tc>
-      </w:tr>
-      <w:tr>
-        <w:trPr/>
-        <w:tc>
-          <w:tcPr>
-            <w:tcW w:w="7979" w:type="dxa"/>
+            <w:tcW w:w="7984" w:type="dxa"/>
             <w:gridSpan w:val="7"/>
             <w:tcBorders>
               <w:top w:val="single" w:sz="8" w:space="0" w:color="000000"/>
@@ -7853,6 +6913,181 @@
               <w:bidi w:val="0"/>
               <w:spacing w:lineRule="auto" w:line="331" w:before="0" w:after="0"/>
               <w:ind w:left="0" w:right="0" w:firstLine="567"/>
+              <w:rPr/>
+            </w:pPr>
+            <w:r>
+              <w:rPr>
+                <w:rFonts w:ascii="Times New Roman" w:hAnsi="Times New Roman"/>
+                <w:b/>
+                <w:i w:val="false"/>
+                <w:caps w:val="false"/>
+                <w:smallCaps w:val="false"/>
+                <w:strike w:val="false"/>
+                <w:dstrike w:val="false"/>
+                <w:color w:val="000000"/>
+                <w:sz w:val="24"/>
+                <w:u w:val="none"/>
+                <w:effect w:val="none"/>
+              </w:rPr>
+              <w:t>Загальна вартість, грн. без ПДВ:</w:t>
+            </w:r>
+          </w:p>
+        </w:tc>
+        <w:tc>
+          <w:tcPr>
+            <w:tcW w:w="2980" w:type="dxa"/>
+            <w:gridSpan w:val="3"/>
+            <w:tcBorders>
+              <w:top w:val="single" w:sz="8" w:space="0" w:color="000000"/>
+              <w:left w:val="single" w:sz="8" w:space="0" w:color="000000"/>
+              <w:bottom w:val="single" w:sz="8" w:space="0" w:color="000000"/>
+              <w:right w:val="single" w:sz="8" w:space="0" w:color="000000"/>
+            </w:tcBorders>
+            <w:shd w:fill="auto" w:val="clear"/>
+            <w:vAlign w:val="center"/>
+          </w:tcPr>
+          <w:p>
+            <w:pPr>
+              <w:pStyle w:val="TableContents"/>
+              <w:spacing w:before="0" w:after="283"/>
+              <w:rPr/>
+            </w:pPr>
+            <w:r>
+              <w:rPr>
+                <w:caps w:val="false"/>
+                <w:smallCaps w:val="false"/>
+                <w:strike w:val="false"/>
+                <w:dstrike w:val="false"/>
+                <w:color w:val="000000"/>
+                <w:u w:val="none"/>
+                <w:effect w:val="none"/>
+              </w:rPr>
+              <w:t>{{contract.value.amountNet}}</w:t>
+            </w:r>
+          </w:p>
+        </w:tc>
+      </w:tr>
+      <w:tr>
+        <w:trPr/>
+        <w:tc>
+          <w:tcPr>
+            <w:tcW w:w="7984" w:type="dxa"/>
+            <w:gridSpan w:val="7"/>
+            <w:tcBorders>
+              <w:top w:val="single" w:sz="8" w:space="0" w:color="000000"/>
+              <w:left w:val="single" w:sz="8" w:space="0" w:color="000000"/>
+              <w:bottom w:val="single" w:sz="8" w:space="0" w:color="000000"/>
+              <w:right w:val="single" w:sz="8" w:space="0" w:color="000000"/>
+            </w:tcBorders>
+            <w:shd w:fill="auto" w:val="clear"/>
+            <w:vAlign w:val="center"/>
+          </w:tcPr>
+          <w:p>
+            <w:pPr>
+              <w:pStyle w:val="TableContents"/>
+              <w:bidi w:val="0"/>
+              <w:spacing w:lineRule="auto" w:line="331" w:before="0" w:after="0"/>
+              <w:ind w:left="0" w:right="0" w:firstLine="567"/>
+              <w:rPr/>
+            </w:pPr>
+            <w:r>
+              <w:rPr>
+                <w:rFonts w:ascii="Times New Roman" w:hAnsi="Times New Roman"/>
+                <w:b/>
+                <w:i w:val="false"/>
+                <w:caps w:val="false"/>
+                <w:smallCaps w:val="false"/>
+                <w:strike w:val="false"/>
+                <w:dstrike w:val="false"/>
+                <w:color w:val="000000"/>
+                <w:sz w:val="24"/>
+                <w:u w:val="none"/>
+                <w:effect w:val="none"/>
+              </w:rPr>
+              <w:t>ПДВ, грн.</w:t>
+            </w:r>
+          </w:p>
+        </w:tc>
+        <w:tc>
+          <w:tcPr>
+            <w:tcW w:w="2980" w:type="dxa"/>
+            <w:gridSpan w:val="3"/>
+            <w:tcBorders>
+              <w:top w:val="single" w:sz="8" w:space="0" w:color="000000"/>
+              <w:left w:val="single" w:sz="8" w:space="0" w:color="000000"/>
+              <w:bottom w:val="single" w:sz="8" w:space="0" w:color="000000"/>
+              <w:right w:val="single" w:sz="8" w:space="0" w:color="000000"/>
+            </w:tcBorders>
+            <w:shd w:fill="auto" w:val="clear"/>
+            <w:vAlign w:val="center"/>
+          </w:tcPr>
+          <w:p>
+            <w:pPr>
+              <w:pStyle w:val="PreformattedText"/>
+              <w:bidi w:val="0"/>
+              <w:spacing w:lineRule="auto" w:line="331" w:before="0" w:after="0"/>
+              <w:ind w:left="0" w:right="0" w:hanging="0"/>
+              <w:jc w:val="center"/>
+              <w:rPr/>
+            </w:pPr>
+            <w:r>
+              <w:rPr>
+                <w:rFonts w:ascii="Times New Roman" w:hAnsi="Times New Roman"/>
+                <w:b/>
+                <w:i w:val="false"/>
+                <w:caps w:val="false"/>
+                <w:smallCaps w:val="false"/>
+                <w:strike w:val="false"/>
+                <w:dstrike w:val="false"/>
+                <w:color w:val="000000"/>
+                <w:sz w:val="24"/>
+                <w:u w:val="none"/>
+                <w:effect w:val="none"/>
+              </w:rPr>
+              <w:t>{{ contract.value.amount | int -</w:t>
+            </w:r>
+            <w:r>
+              <w:rPr>
+                <w:rFonts w:eastAsia="Liberation Mono" w:cs="Liberation Mono" w:ascii="Times New Roman" w:hAnsi="Times New Roman"/>
+                <w:b/>
+                <w:i w:val="false"/>
+                <w:caps w:val="false"/>
+                <w:smallCaps w:val="false"/>
+                <w:strike w:val="false"/>
+                <w:dstrike w:val="false"/>
+                <w:color w:val="000000"/>
+                <w:kern w:val="2"/>
+                <w:sz w:val="24"/>
+                <w:szCs w:val="20"/>
+                <w:u w:val="none"/>
+                <w:effect w:val="none"/>
+                <w:lang w:val="en-US" w:eastAsia="zh-CN" w:bidi="hi-IN"/>
+              </w:rPr>
+              <w:t>contract.value.amountNet | int }</w:t>
+            </w:r>
+            <w:r>
+              <w:rPr>
+                <w:rFonts w:ascii="Times New Roman" w:hAnsi="Times New Roman"/>
+                <w:b/>
+                <w:i w:val="false"/>
+                <w:caps w:val="false"/>
+                <w:smallCaps w:val="false"/>
+                <w:strike w:val="false"/>
+                <w:dstrike w:val="false"/>
+                <w:color w:val="000000"/>
+                <w:sz w:val="24"/>
+                <w:u w:val="none"/>
+                <w:effect w:val="none"/>
+              </w:rPr>
+              <w:t>}</w:t>
+            </w:r>
+          </w:p>
+          <w:p>
+            <w:pPr>
+              <w:pStyle w:val="TableContents"/>
+              <w:bidi w:val="0"/>
+              <w:spacing w:lineRule="auto" w:line="331" w:before="0" w:after="0"/>
+              <w:jc w:val="right"/>
               <w:rPr>
                 <w:rFonts w:ascii="Times New Roman" w:hAnsi="Times New Roman"/>
                 <w:b/>
@@ -7870,40 +7105,19 @@
               </w:rPr>
             </w:pPr>
             <w:r>
-              <w:rPr/>
-            </w:r>
-          </w:p>
-        </w:tc>
-        <w:tc>
-          <w:tcPr>
-            <w:tcW w:w="2985" w:type="dxa"/>
-            <w:gridSpan w:val="3"/>
-            <w:tcBorders>
-              <w:top w:val="single" w:sz="8" w:space="0" w:color="000000"/>
-              <w:left w:val="single" w:sz="8" w:space="0" w:color="000000"/>
-              <w:bottom w:val="single" w:sz="8" w:space="0" w:color="000000"/>
-              <w:right w:val="single" w:sz="8" w:space="0" w:color="000000"/>
-            </w:tcBorders>
-            <w:shd w:fill="auto" w:val="clear"/>
-            <w:vAlign w:val="center"/>
-          </w:tcPr>
-          <w:p>
-            <w:pPr>
-              <w:pStyle w:val="TableContents"/>
-              <w:spacing w:before="0" w:after="283"/>
               <w:rPr>
+                <w:rFonts w:ascii="Times New Roman" w:hAnsi="Times New Roman"/>
+                <w:b/>
+                <w:i w:val="false"/>
                 <w:caps w:val="false"/>
                 <w:smallCaps w:val="false"/>
                 <w:strike w:val="false"/>
                 <w:dstrike w:val="false"/>
                 <w:color w:val="000000"/>
-                <w:highlight w:val="red"/>
+                <w:sz w:val="24"/>
                 <w:u w:val="none"/>
                 <w:effect w:val="none"/>
               </w:rPr>
-            </w:pPr>
-            <w:r>
-              <w:rPr/>
             </w:r>
           </w:p>
         </w:tc>
@@ -7912,7 +7126,7 @@
         <w:trPr/>
         <w:tc>
           <w:tcPr>
-            <w:tcW w:w="7979" w:type="dxa"/>
+            <w:tcW w:w="7984" w:type="dxa"/>
             <w:gridSpan w:val="7"/>
             <w:tcBorders>
               <w:top w:val="single" w:sz="8" w:space="0" w:color="000000"/>
@@ -7929,63 +7143,7 @@
               <w:bidi w:val="0"/>
               <w:spacing w:lineRule="auto" w:line="331" w:before="0" w:after="0"/>
               <w:ind w:left="0" w:right="0" w:firstLine="567"/>
-              <w:rPr>
-                <w:rFonts w:ascii="Times New Roman" w:hAnsi="Times New Roman"/>
-                <w:b/>
-                <w:b/>
-                <w:i w:val="false"/>
-                <w:i w:val="false"/>
-                <w:caps w:val="false"/>
-                <w:smallCaps w:val="false"/>
-                <w:strike w:val="false"/>
-                <w:dstrike w:val="false"/>
-                <w:color w:val="000000"/>
-                <w:sz w:val="24"/>
-                <w:u w:val="none"/>
-                <w:effect w:val="none"/>
-              </w:rPr>
-            </w:pPr>
-            <w:r>
               <w:rPr/>
-            </w:r>
-          </w:p>
-        </w:tc>
-        <w:tc>
-          <w:tcPr>
-            <w:tcW w:w="2985" w:type="dxa"/>
-            <w:gridSpan w:val="3"/>
-            <w:tcBorders>
-              <w:top w:val="single" w:sz="8" w:space="0" w:color="000000"/>
-              <w:left w:val="single" w:sz="8" w:space="0" w:color="000000"/>
-              <w:bottom w:val="single" w:sz="8" w:space="0" w:color="000000"/>
-              <w:right w:val="single" w:sz="8" w:space="0" w:color="000000"/>
-            </w:tcBorders>
-            <w:shd w:fill="auto" w:val="clear"/>
-            <w:vAlign w:val="center"/>
-          </w:tcPr>
-          <w:p>
-            <w:pPr>
-              <w:pStyle w:val="PreformattedText"/>
-              <w:bidi w:val="0"/>
-              <w:spacing w:lineRule="auto" w:line="331" w:before="0" w:after="0"/>
-              <w:ind w:left="0" w:right="0" w:hanging="0"/>
-              <w:jc w:val="center"/>
-              <w:rPr>
-                <w:rFonts w:ascii="Times New Roman" w:hAnsi="Times New Roman"/>
-                <w:b/>
-                <w:b/>
-                <w:i w:val="false"/>
-                <w:i w:val="false"/>
-                <w:caps w:val="false"/>
-                <w:smallCaps w:val="false"/>
-                <w:strike w:val="false"/>
-                <w:dstrike w:val="false"/>
-                <w:color w:val="000000"/>
-                <w:sz w:val="24"/>
-                <w:highlight w:val="yellow"/>
-                <w:u w:val="none"/>
-                <w:effect w:val="none"/>
-              </w:rPr>
             </w:pPr>
             <w:r>
               <w:rPr>
@@ -7998,59 +7156,16 @@
                 <w:dstrike w:val="false"/>
                 <w:color w:val="000000"/>
                 <w:sz w:val="24"/>
-                <w:highlight w:val="yellow"/>
                 <w:u w:val="none"/>
                 <w:effect w:val="none"/>
               </w:rPr>
-            </w:r>
-          </w:p>
-        </w:tc>
-      </w:tr>
-      <w:tr>
-        <w:trPr/>
-        <w:tc>
-          <w:tcPr>
-            <w:tcW w:w="7979" w:type="dxa"/>
-            <w:gridSpan w:val="7"/>
-            <w:tcBorders>
-              <w:top w:val="single" w:sz="8" w:space="0" w:color="000000"/>
-              <w:left w:val="single" w:sz="8" w:space="0" w:color="000000"/>
-              <w:bottom w:val="single" w:sz="8" w:space="0" w:color="000000"/>
-              <w:right w:val="single" w:sz="8" w:space="0" w:color="000000"/>
-            </w:tcBorders>
-            <w:shd w:fill="auto" w:val="clear"/>
-            <w:vAlign w:val="center"/>
-          </w:tcPr>
-          <w:p>
-            <w:pPr>
-              <w:pStyle w:val="TableContents"/>
-              <w:bidi w:val="0"/>
-              <w:spacing w:lineRule="auto" w:line="331" w:before="0" w:after="0"/>
-              <w:ind w:left="0" w:right="0" w:firstLine="567"/>
-              <w:rPr>
-                <w:rFonts w:ascii="Times New Roman" w:hAnsi="Times New Roman"/>
-                <w:b/>
-                <w:b/>
-                <w:i w:val="false"/>
-                <w:i w:val="false"/>
-                <w:caps w:val="false"/>
-                <w:smallCaps w:val="false"/>
-                <w:strike w:val="false"/>
-                <w:dstrike w:val="false"/>
-                <w:color w:val="000000"/>
-                <w:sz w:val="24"/>
-                <w:u w:val="none"/>
-                <w:effect w:val="none"/>
-              </w:rPr>
-            </w:pPr>
-            <w:r>
-              <w:rPr/>
+              <w:t>Загальна вартість, грн. з ПДВ:</w:t>
             </w:r>
           </w:p>
         </w:tc>
         <w:tc>
           <w:tcPr>
-            <w:tcW w:w="2985" w:type="dxa"/>
+            <w:tcW w:w="2980" w:type="dxa"/>
             <w:gridSpan w:val="3"/>
             <w:tcBorders>
               <w:top w:val="single" w:sz="8" w:space="0" w:color="000000"/>
@@ -8065,11 +7180,25 @@
             <w:pPr>
               <w:pStyle w:val="TableContents"/>
               <w:spacing w:before="0" w:after="283"/>
+              <w:rPr/>
+            </w:pPr>
+            <w:r>
+              <w:rPr/>
+            </w:r>
+          </w:p>
+          <w:p>
+            <w:pPr>
+              <w:pStyle w:val="TableContents"/>
+              <w:bidi w:val="0"/>
+              <w:spacing w:lineRule="auto" w:line="331" w:before="0" w:after="0"/>
+              <w:ind w:left="0" w:right="0" w:firstLine="567"/>
+              <w:jc w:val="right"/>
+              <w:rPr/>
+            </w:pPr>
+            <w:r>
               <w:rPr>
                 <w:rFonts w:ascii="Times New Roman" w:hAnsi="Times New Roman"/>
                 <w:b/>
-                <w:b/>
-                <w:i w:val="false"/>
                 <w:i w:val="false"/>
                 <w:caps w:val="false"/>
                 <w:smallCaps w:val="false"/>
@@ -8080,9 +7209,7 @@
                 <w:u w:val="none"/>
                 <w:effect w:val="none"/>
               </w:rPr>
-            </w:pPr>
-            <w:r>
-              <w:rPr/>
+              <w:t>{{contract.value.amount}}</w:t>
             </w:r>
           </w:p>
         </w:tc>
@@ -8143,40 +7270,7 @@
           <w:u w:val="none"/>
           <w:effect w:val="none"/>
         </w:rPr>
-        <w:t>&lt;</w:t>
-      </w:r>
-      <w:r>
-        <w:rPr>
-          <w:rFonts w:ascii="Times New Roman" w:hAnsi="Times New Roman"/>
-          <w:b/>
-          <w:i w:val="false"/>
-          <w:caps w:val="false"/>
-          <w:smallCaps w:val="false"/>
-          <w:strike w:val="false"/>
-          <w:dstrike w:val="false"/>
-          <w:color w:val="000000"/>
-          <w:sz w:val="24"/>
-          <w:highlight w:val="yellow"/>
-          <w:u w:val="none"/>
-          <w:effect w:val="none"/>
-        </w:rPr>
-        <w:t>&lt;Додаткові характеристики товару (якщо є)&gt;</w:t>
-      </w:r>
-      <w:r>
-        <w:rPr>
-          <w:rFonts w:ascii="Times New Roman" w:hAnsi="Times New Roman"/>
-          <w:b/>
-          <w:i w:val="false"/>
-          <w:caps w:val="false"/>
-          <w:smallCaps w:val="false"/>
-          <w:strike w:val="false"/>
-          <w:dstrike w:val="false"/>
-          <w:color w:val="000000"/>
-          <w:sz w:val="24"/>
-          <w:u w:val="none"/>
-          <w:effect w:val="none"/>
-        </w:rPr>
-        <w:t>&gt;</w:t>
+        <w:t>&lt;&lt;Додаткові характеристики товару (якщо є)&gt;&gt;</w:t>
       </w:r>
     </w:p>
     <w:p>
@@ -8274,40 +7368,7 @@
                 <w:u w:val="none"/>
                 <w:effect w:val="none"/>
               </w:rPr>
-              <w:t>&lt;</w:t>
-            </w:r>
-            <w:r>
-              <w:rPr>
-                <w:rFonts w:ascii="Times New Roman" w:hAnsi="Times New Roman"/>
-                <w:b/>
-                <w:i w:val="false"/>
-                <w:caps w:val="false"/>
-                <w:smallCaps w:val="false"/>
-                <w:strike w:val="false"/>
-                <w:dstrike w:val="false"/>
-                <w:color w:val="000000"/>
-                <w:sz w:val="24"/>
-                <w:highlight w:val="yellow"/>
-                <w:u w:val="none"/>
-                <w:effect w:val="none"/>
-              </w:rPr>
-              <w:t>&lt;НАЗВА ПОСТАЧАЛЬНИКА&gt;</w:t>
-            </w:r>
-            <w:r>
-              <w:rPr>
-                <w:rFonts w:ascii="Times New Roman" w:hAnsi="Times New Roman"/>
-                <w:b/>
-                <w:i w:val="false"/>
-                <w:caps w:val="false"/>
-                <w:smallCaps w:val="false"/>
-                <w:strike w:val="false"/>
-                <w:dstrike w:val="false"/>
-                <w:color w:val="000000"/>
-                <w:sz w:val="24"/>
-                <w:u w:val="none"/>
-                <w:effect w:val="none"/>
-              </w:rPr>
-              <w:t>&gt;</w:t>
+              <w:t>&lt;&lt;НАЗВА ПОСТАЧАЛЬНИКА&gt;&gt;</w:t>
             </w:r>
           </w:p>
         </w:tc>
@@ -8377,40 +7438,7 @@
                 <w:u w:val="none"/>
                 <w:effect w:val="none"/>
               </w:rPr>
-              <w:t>&lt;</w:t>
-            </w:r>
-            <w:r>
-              <w:rPr>
-                <w:rFonts w:ascii="Times New Roman" w:hAnsi="Times New Roman"/>
-                <w:b/>
-                <w:i w:val="false"/>
-                <w:caps w:val="false"/>
-                <w:smallCaps w:val="false"/>
-                <w:strike w:val="false"/>
-                <w:dstrike w:val="false"/>
-                <w:color w:val="000000"/>
-                <w:sz w:val="24"/>
-                <w:highlight w:val="yellow"/>
-                <w:u w:val="none"/>
-                <w:effect w:val="none"/>
-              </w:rPr>
-              <w:t>&lt;НАЗВА ЗАМОВНИКА&gt;</w:t>
-            </w:r>
-            <w:r>
-              <w:rPr>
-                <w:rFonts w:ascii="Times New Roman" w:hAnsi="Times New Roman"/>
-                <w:b/>
-                <w:i w:val="false"/>
-                <w:caps w:val="false"/>
-                <w:smallCaps w:val="false"/>
-                <w:strike w:val="false"/>
-                <w:dstrike w:val="false"/>
-                <w:color w:val="000000"/>
-                <w:sz w:val="24"/>
-                <w:u w:val="none"/>
-                <w:effect w:val="none"/>
-              </w:rPr>
-              <w:t>&gt;</w:t>
+              <w:t>&lt;&lt;НАЗВА ЗАМОВНИКА&gt;&gt;</w:t>
             </w:r>
           </w:p>
         </w:tc>
@@ -8445,40 +7473,7 @@
                 <w:u w:val="none"/>
                 <w:effect w:val="none"/>
               </w:rPr>
-              <w:t>__________________ &lt;</w:t>
-            </w:r>
-            <w:r>
-              <w:rPr>
-                <w:rFonts w:ascii="Times New Roman" w:hAnsi="Times New Roman"/>
-                <w:b/>
-                <w:i w:val="false"/>
-                <w:caps w:val="false"/>
-                <w:smallCaps w:val="false"/>
-                <w:strike w:val="false"/>
-                <w:dstrike w:val="false"/>
-                <w:color w:val="000000"/>
-                <w:sz w:val="24"/>
-                <w:highlight w:val="yellow"/>
-                <w:u w:val="none"/>
-                <w:effect w:val="none"/>
-              </w:rPr>
-              <w:t>&lt;Посада підписанта постачальника&gt;</w:t>
-            </w:r>
-            <w:r>
-              <w:rPr>
-                <w:rFonts w:ascii="Times New Roman" w:hAnsi="Times New Roman"/>
-                <w:b/>
-                <w:i w:val="false"/>
-                <w:caps w:val="false"/>
-                <w:smallCaps w:val="false"/>
-                <w:strike w:val="false"/>
-                <w:dstrike w:val="false"/>
-                <w:color w:val="000000"/>
-                <w:sz w:val="24"/>
-                <w:u w:val="none"/>
-                <w:effect w:val="none"/>
-              </w:rPr>
-              <w:t>&gt;</w:t>
+              <w:t>__________________ &lt;&lt;Посада підписанта постачальника&gt;&gt;</w:t>
             </w:r>
           </w:p>
           <w:p>
@@ -8502,40 +7497,7 @@
                 <w:u w:val="none"/>
                 <w:effect w:val="none"/>
               </w:rPr>
-              <w:t>&lt;</w:t>
-            </w:r>
-            <w:r>
-              <w:rPr>
-                <w:rFonts w:ascii="Times New Roman" w:hAnsi="Times New Roman"/>
-                <w:b/>
-                <w:i w:val="false"/>
-                <w:caps w:val="false"/>
-                <w:smallCaps w:val="false"/>
-                <w:strike w:val="false"/>
-                <w:dstrike w:val="false"/>
-                <w:color w:val="000000"/>
-                <w:sz w:val="24"/>
-                <w:highlight w:val="yellow"/>
-                <w:u w:val="none"/>
-                <w:effect w:val="none"/>
-              </w:rPr>
-              <w:t>&lt;Підписант постачальника&gt;</w:t>
-            </w:r>
-            <w:r>
-              <w:rPr>
-                <w:rFonts w:ascii="Times New Roman" w:hAnsi="Times New Roman"/>
-                <w:b/>
-                <w:i w:val="false"/>
-                <w:caps w:val="false"/>
-                <w:smallCaps w:val="false"/>
-                <w:strike w:val="false"/>
-                <w:dstrike w:val="false"/>
-                <w:color w:val="000000"/>
-                <w:sz w:val="24"/>
-                <w:u w:val="none"/>
-                <w:effect w:val="none"/>
-              </w:rPr>
-              <w:t>&gt;</w:t>
+              <w:t>&lt;&lt;Підписант постачальника&gt;&gt;</w:t>
             </w:r>
           </w:p>
           <w:p>
@@ -8612,40 +7574,7 @@
                 <w:u w:val="none"/>
                 <w:effect w:val="none"/>
               </w:rPr>
-              <w:t>__________________ &lt;</w:t>
-            </w:r>
-            <w:r>
-              <w:rPr>
-                <w:rFonts w:ascii="Times New Roman" w:hAnsi="Times New Roman"/>
-                <w:b/>
-                <w:i w:val="false"/>
-                <w:caps w:val="false"/>
-                <w:smallCaps w:val="false"/>
-                <w:strike w:val="false"/>
-                <w:dstrike w:val="false"/>
-                <w:color w:val="000000"/>
-                <w:sz w:val="24"/>
-                <w:highlight w:val="yellow"/>
-                <w:u w:val="none"/>
-                <w:effect w:val="none"/>
-              </w:rPr>
-              <w:t>&lt;Посада підписанта замовника&gt;</w:t>
-            </w:r>
-            <w:r>
-              <w:rPr>
-                <w:rFonts w:ascii="Times New Roman" w:hAnsi="Times New Roman"/>
-                <w:b/>
-                <w:i w:val="false"/>
-                <w:caps w:val="false"/>
-                <w:smallCaps w:val="false"/>
-                <w:strike w:val="false"/>
-                <w:dstrike w:val="false"/>
-                <w:color w:val="000000"/>
-                <w:sz w:val="24"/>
-                <w:u w:val="none"/>
-                <w:effect w:val="none"/>
-              </w:rPr>
-              <w:t>&gt;</w:t>
+              <w:t>__________________ &lt;&lt;Посада підписанта замовника&gt;&gt;</w:t>
             </w:r>
           </w:p>
           <w:p>
@@ -8669,40 +7598,7 @@
                 <w:u w:val="none"/>
                 <w:effect w:val="none"/>
               </w:rPr>
-              <w:t>&lt;</w:t>
-            </w:r>
-            <w:r>
-              <w:rPr>
-                <w:rFonts w:ascii="Times New Roman" w:hAnsi="Times New Roman"/>
-                <w:b/>
-                <w:i w:val="false"/>
-                <w:caps w:val="false"/>
-                <w:smallCaps w:val="false"/>
-                <w:strike w:val="false"/>
-                <w:dstrike w:val="false"/>
-                <w:color w:val="000000"/>
-                <w:sz w:val="24"/>
-                <w:highlight w:val="yellow"/>
-                <w:u w:val="none"/>
-                <w:effect w:val="none"/>
-              </w:rPr>
-              <w:t>&lt;Підписант замовника&gt;</w:t>
-            </w:r>
-            <w:r>
-              <w:rPr>
-                <w:rFonts w:ascii="Times New Roman" w:hAnsi="Times New Roman"/>
-                <w:b/>
-                <w:i w:val="false"/>
-                <w:caps w:val="false"/>
-                <w:smallCaps w:val="false"/>
-                <w:strike w:val="false"/>
-                <w:dstrike w:val="false"/>
-                <w:color w:val="000000"/>
-                <w:sz w:val="24"/>
-                <w:u w:val="none"/>
-                <w:effect w:val="none"/>
-              </w:rPr>
-              <w:t>&gt;</w:t>
+              <w:t>&lt;&lt;Підписант замовника&gt;&gt;</w:t>
             </w:r>
           </w:p>
           <w:p>

</xml_diff>

<commit_message>
Added functions for templating processing, changed test contract.
</commit_message>
<xml_diff>
--- a/app/tests/contract.docx
+++ b/app/tests/contract.docx
@@ -130,6 +130,20 @@
           <w:effect w:val="none"/>
         </w:rPr>
         <w:t xml:space="preserve"> </w:t>
+      </w:r>
+      <w:r>
+        <w:rPr>
+          <w:b w:val="false"/>
+          <w:caps w:val="false"/>
+          <w:smallCaps w:val="false"/>
+          <w:strike w:val="false"/>
+          <w:dstrike w:val="false"/>
+          <w:color w:val="000000"/>
+          <w:sz w:val="24"/>
+          <w:szCs w:val="24"/>
+          <w:u w:val="none"/>
+          <w:effect w:val="none"/>
+        </w:rPr>
         <w:tab/>
         <w:tab/>
         <w:tab/>
@@ -139,12 +153,57 @@
         <w:tab/>
         <w:tab/>
         <w:tab/>
+      </w:r>
+      <w:r>
+        <w:rPr>
+          <w:b w:val="false"/>
+          <w:caps w:val="false"/>
+          <w:smallCaps w:val="false"/>
+          <w:strike w:val="false"/>
+          <w:dstrike w:val="false"/>
+          <w:color w:val="000000"/>
+          <w:sz w:val="22"/>
+          <w:szCs w:val="22"/>
+          <w:u w:val="none"/>
+          <w:effect w:val="none"/>
+        </w:rPr>
         <w:tab/>
-        <w:t>{{ contract.dateSigned</w:t>
+      </w:r>
+      <w:r>
+        <w:rPr>
+          <w:b w:val="false"/>
+          <w:caps w:val="false"/>
+          <w:smallCaps w:val="false"/>
+          <w:strike w:val="false"/>
+          <w:dstrike w:val="false"/>
+          <w:color w:val="000000"/>
+          <w:u w:val="none"/>
+          <w:effect w:val="none"/>
+        </w:rPr>
+        <w:t>{{ contract.</w:t>
+      </w:r>
+      <w:r>
+        <w:rPr>
+          <w:rFonts w:eastAsia="Droid Sans Fallback" w:cs="Droid Sans Devanagari"/>
+          <w:b w:val="false"/>
+          <w:caps w:val="false"/>
+          <w:smallCaps w:val="false"/>
+          <w:strike w:val="false"/>
+          <w:dstrike w:val="false"/>
+          <w:color w:val="000000"/>
+          <w:kern w:val="2"/>
+          <w:sz w:val="24"/>
+          <w:szCs w:val="24"/>
+          <w:u w:val="none"/>
+          <w:effect w:val="none"/>
+          <w:lang w:val="en-US" w:eastAsia="zh-CN" w:bidi="hi-IN"/>
+        </w:rPr>
+        <w:t>dateSigned</w:t>
       </w:r>
       <w:r>
         <w:rPr>
           <w:rStyle w:val="SourceText"/>
+          <w:rFonts w:eastAsia="Droid Sans Fallback" w:cs="Droid Sans Devanagari"/>
           <w:b w:val="false"/>
           <w:caps w:val="false"/>
           <w:smallCaps w:val="false"/>
@@ -158,24 +217,11 @@
           <w:effect w:val="none"/>
           <w:lang w:val="en-US" w:eastAsia="zh-CN" w:bidi="hi-IN"/>
         </w:rPr>
-        <w:t>[8:10]</w:t>
-      </w:r>
-      <w:r>
-        <w:rPr>
-          <w:b w:val="false"/>
-          <w:caps w:val="false"/>
-          <w:smallCaps w:val="false"/>
-          <w:strike w:val="false"/>
-          <w:dstrike w:val="false"/>
-          <w:color w:val="000000"/>
-          <w:u w:val="none"/>
-          <w:effect w:val="none"/>
-        </w:rPr>
-        <w:t>}}.{{ contract.dateSigned</w:t>
-      </w:r>
-      <w:r>
-        <w:rPr>
-          <w:rStyle w:val="SourceText"/>
+        <w:t xml:space="preserve"> | format_date</w:t>
+      </w:r>
+      <w:r>
+        <w:rPr>
+          <w:rFonts w:eastAsia="Droid Sans Fallback" w:cs="Droid Sans Devanagari"/>
           <w:b w:val="false"/>
           <w:caps w:val="false"/>
           <w:smallCaps w:val="false"/>
@@ -189,67 +235,7 @@
           <w:effect w:val="none"/>
           <w:lang w:val="en-US" w:eastAsia="zh-CN" w:bidi="hi-IN"/>
         </w:rPr>
-        <w:t>[5:7]</w:t>
-      </w:r>
-      <w:r>
-        <w:rPr>
-          <w:b w:val="false"/>
-          <w:caps w:val="false"/>
-          <w:smallCaps w:val="false"/>
-          <w:strike w:val="false"/>
-          <w:dstrike w:val="false"/>
-          <w:color w:val="000000"/>
-          <w:u w:val="none"/>
-          <w:effect w:val="none"/>
-        </w:rPr>
-        <w:t>}}.{{ contract.dateSigned</w:t>
-      </w:r>
-      <w:r>
-        <w:rPr>
-          <w:rStyle w:val="SourceText"/>
-          <w:b w:val="false"/>
-          <w:caps w:val="false"/>
-          <w:smallCaps w:val="false"/>
-          <w:strike w:val="false"/>
-          <w:dstrike w:val="false"/>
-          <w:color w:val="000000"/>
-          <w:kern w:val="2"/>
-          <w:sz w:val="24"/>
-          <w:szCs w:val="24"/>
-          <w:u w:val="none"/>
-          <w:effect w:val="none"/>
-          <w:lang w:val="en-US" w:eastAsia="zh-CN" w:bidi="hi-IN"/>
-        </w:rPr>
-        <w:t>[0:4]</w:t>
-      </w:r>
-      <w:r>
-        <w:rPr>
-          <w:b w:val="false"/>
-          <w:caps w:val="false"/>
-          <w:smallCaps w:val="false"/>
-          <w:strike w:val="false"/>
-          <w:dstrike w:val="false"/>
-          <w:color w:val="000000"/>
-          <w:u w:val="none"/>
-          <w:effect w:val="none"/>
-        </w:rPr>
-        <w:t xml:space="preserve">}}   </w:t>
-      </w:r>
-      <w:r>
-        <w:rPr>
-          <w:rFonts w:ascii="Times New Roman" w:hAnsi="Times New Roman"/>
-          <w:b w:val="false"/>
-          <w:i w:val="false"/>
-          <w:caps w:val="false"/>
-          <w:smallCaps w:val="false"/>
-          <w:strike w:val="false"/>
-          <w:dstrike w:val="false"/>
-          <w:color w:val="000000"/>
-          <w:sz w:val="24"/>
-          <w:u w:val="none"/>
-          <w:effect w:val="none"/>
-        </w:rPr>
-        <w:t>року</w:t>
+        <w:t>}}</w:t>
       </w:r>
     </w:p>
     <w:p>
@@ -291,7 +277,233 @@
           <w:u w:val="none"/>
           <w:effect w:val="none"/>
         </w:rPr>
-        <w:t>, далі – Покупець, в особі {{ procuringEntity.name }}, що діє на підставі &lt;&lt;Установчий документ Замовника&gt;&gt;, з однієї сторони,</w:t>
+        <w:t>, далі – Покупець, в особі {{ procuringEntity.</w:t>
+      </w:r>
+      <w:r>
+        <w:rPr>
+          <w:rFonts w:eastAsia="Droid Sans Fallback" w:cs="Droid Sans Devanagari" w:ascii="Times New Roman" w:hAnsi="Times New Roman"/>
+          <w:b w:val="false"/>
+          <w:i w:val="false"/>
+          <w:caps w:val="false"/>
+          <w:smallCaps w:val="false"/>
+          <w:strike w:val="false"/>
+          <w:dstrike w:val="false"/>
+          <w:color w:val="000000"/>
+          <w:kern w:val="2"/>
+          <w:sz w:val="24"/>
+          <w:szCs w:val="24"/>
+          <w:u w:val="none"/>
+          <w:effect w:val="none"/>
+          <w:lang w:val="en-US" w:eastAsia="zh-CN" w:bidi="hi-IN"/>
+        </w:rPr>
+        <w:t>signer.position</w:t>
+      </w:r>
+      <w:r>
+        <w:rPr>
+          <w:rFonts w:ascii="Times New Roman" w:hAnsi="Times New Roman"/>
+          <w:b w:val="false"/>
+          <w:i w:val="false"/>
+          <w:caps w:val="false"/>
+          <w:smallCaps w:val="false"/>
+          <w:strike w:val="false"/>
+          <w:dstrike w:val="false"/>
+          <w:color w:val="000000"/>
+          <w:sz w:val="24"/>
+          <w:u w:val="none"/>
+          <w:effect w:val="none"/>
+        </w:rPr>
+        <w:t xml:space="preserve"> </w:t>
+      </w:r>
+      <w:r>
+        <w:rPr>
+          <w:rFonts w:ascii="Times New Roman" w:hAnsi="Times New Roman"/>
+          <w:b w:val="false"/>
+          <w:i w:val="false"/>
+          <w:caps w:val="false"/>
+          <w:smallCaps w:val="false"/>
+          <w:strike w:val="false"/>
+          <w:dstrike w:val="false"/>
+          <w:color w:val="000000"/>
+          <w:sz w:val="24"/>
+          <w:u w:val="none"/>
+          <w:effect w:val="none"/>
+        </w:rPr>
+        <w:t>}}</w:t>
+      </w:r>
+      <w:r>
+        <w:rPr>
+          <w:rFonts w:ascii="Times New Roman" w:hAnsi="Times New Roman"/>
+          <w:b w:val="false"/>
+          <w:i w:val="false"/>
+          <w:caps w:val="false"/>
+          <w:smallCaps w:val="false"/>
+          <w:strike w:val="false"/>
+          <w:dstrike w:val="false"/>
+          <w:color w:val="000000"/>
+          <w:sz w:val="24"/>
+          <w:u w:val="none"/>
+          <w:effect w:val="none"/>
+        </w:rPr>
+        <w:t xml:space="preserve"> </w:t>
+      </w:r>
+      <w:r>
+        <w:rPr>
+          <w:rFonts w:ascii="Times New Roman" w:hAnsi="Times New Roman"/>
+          <w:b w:val="false"/>
+          <w:i w:val="false"/>
+          <w:caps w:val="false"/>
+          <w:smallCaps w:val="false"/>
+          <w:strike w:val="false"/>
+          <w:dstrike w:val="false"/>
+          <w:color w:val="000000"/>
+          <w:sz w:val="24"/>
+          <w:u w:val="none"/>
+          <w:effect w:val="none"/>
+        </w:rPr>
+        <w:t xml:space="preserve"> </w:t>
+      </w:r>
+      <w:r>
+        <w:rPr>
+          <w:rFonts w:ascii="Times New Roman" w:hAnsi="Times New Roman"/>
+          <w:b w:val="false"/>
+          <w:bCs/>
+          <w:i w:val="false"/>
+          <w:caps w:val="false"/>
+          <w:smallCaps w:val="false"/>
+          <w:strike w:val="false"/>
+          <w:dstrike w:val="false"/>
+          <w:color w:val="000000"/>
+          <w:sz w:val="24"/>
+          <w:u w:val="none"/>
+          <w:effect w:val="none"/>
+        </w:rPr>
+        <w:t>{{ procuringEntity.</w:t>
+      </w:r>
+      <w:r>
+        <w:rPr>
+          <w:rFonts w:eastAsia="Droid Sans Fallback" w:cs="Droid Sans Devanagari" w:ascii="Times New Roman" w:hAnsi="Times New Roman"/>
+          <w:b w:val="false"/>
+          <w:bCs/>
+          <w:i w:val="false"/>
+          <w:caps w:val="false"/>
+          <w:smallCaps w:val="false"/>
+          <w:strike w:val="false"/>
+          <w:dstrike w:val="false"/>
+          <w:color w:val="000000"/>
+          <w:kern w:val="2"/>
+          <w:sz w:val="24"/>
+          <w:szCs w:val="24"/>
+          <w:u w:val="none"/>
+          <w:effect w:val="none"/>
+          <w:lang w:val="en-US" w:eastAsia="zh-CN" w:bidi="hi-IN"/>
+        </w:rPr>
+        <w:t>signer.name</w:t>
+      </w:r>
+      <w:r>
+        <w:rPr>
+          <w:rFonts w:ascii="Times New Roman" w:hAnsi="Times New Roman"/>
+          <w:b w:val="false"/>
+          <w:bCs/>
+          <w:i w:val="false"/>
+          <w:caps w:val="false"/>
+          <w:smallCaps w:val="false"/>
+          <w:strike w:val="false"/>
+          <w:dstrike w:val="false"/>
+          <w:color w:val="000000"/>
+          <w:sz w:val="24"/>
+          <w:u w:val="none"/>
+          <w:effect w:val="none"/>
+        </w:rPr>
+        <w:t xml:space="preserve"> }}</w:t>
+      </w:r>
+      <w:r>
+        <w:rPr>
+          <w:rFonts w:ascii="Times New Roman" w:hAnsi="Times New Roman"/>
+          <w:b w:val="false"/>
+          <w:i w:val="false"/>
+          <w:caps w:val="false"/>
+          <w:smallCaps w:val="false"/>
+          <w:strike w:val="false"/>
+          <w:dstrike w:val="false"/>
+          <w:color w:val="000000"/>
+          <w:sz w:val="24"/>
+          <w:u w:val="none"/>
+          <w:effect w:val="none"/>
+        </w:rPr>
+        <w:t xml:space="preserve">, що діє на підставі </w:t>
+      </w:r>
+      <w:r>
+        <w:rPr>
+          <w:rFonts w:eastAsia="Droid Sans Fallback" w:cs="Droid Sans Devanagari" w:ascii="Times New Roman" w:hAnsi="Times New Roman"/>
+          <w:b w:val="false"/>
+          <w:i w:val="false"/>
+          <w:caps w:val="false"/>
+          <w:smallCaps w:val="false"/>
+          <w:strike w:val="false"/>
+          <w:dstrike w:val="false"/>
+          <w:color w:val="000000"/>
+          <w:kern w:val="2"/>
+          <w:sz w:val="24"/>
+          <w:szCs w:val="24"/>
+          <w:u w:val="none"/>
+          <w:effect w:val="none"/>
+          <w:lang w:val="en-US" w:eastAsia="zh-CN" w:bidi="hi-IN"/>
+        </w:rPr>
+        <w:t>{{procuringEntity</w:t>
+      </w:r>
+      <w:r>
+        <w:rPr>
+          <w:rFonts w:eastAsia="Droid Sans Fallback" w:cs="Droid Sans Devanagari" w:ascii="Times New Roman" w:hAnsi="Times New Roman"/>
+          <w:b w:val="false"/>
+          <w:i w:val="false"/>
+          <w:caps w:val="false"/>
+          <w:smallCaps w:val="false"/>
+          <w:strike w:val="false"/>
+          <w:dstrike w:val="false"/>
+          <w:color w:val="000000"/>
+          <w:kern w:val="2"/>
+          <w:sz w:val="26"/>
+          <w:szCs w:val="24"/>
+          <w:u w:val="none"/>
+          <w:effect w:val="none"/>
+          <w:lang w:val="en-US" w:eastAsia="zh-CN" w:bidi="hi-IN"/>
+        </w:rPr>
+        <w:t>.</w:t>
+      </w:r>
+      <w:r>
+        <w:rPr>
+          <w:rFonts w:eastAsia="Droid Sans Fallback" w:cs="Droid Sans Devanagari" w:ascii="Times New Roman" w:hAnsi="Times New Roman"/>
+          <w:b w:val="false"/>
+          <w:i w:val="false"/>
+          <w:caps w:val="false"/>
+          <w:smallCaps w:val="false"/>
+          <w:strike w:val="false"/>
+          <w:dstrike w:val="false"/>
+          <w:color w:val="000000"/>
+          <w:kern w:val="2"/>
+          <w:sz w:val="24"/>
+          <w:szCs w:val="24"/>
+          <w:u w:val="none"/>
+          <w:effect w:val="none"/>
+          <w:lang w:val="en-US" w:eastAsia="zh-CN" w:bidi="hi-IN"/>
+        </w:rPr>
+        <w:t>documentType }}</w:t>
+      </w:r>
+      <w:r>
+        <w:rPr>
+          <w:rFonts w:ascii="Times New Roman" w:hAnsi="Times New Roman"/>
+          <w:b w:val="false"/>
+          <w:i w:val="false"/>
+          <w:caps w:val="false"/>
+          <w:smallCaps w:val="false"/>
+          <w:strike w:val="false"/>
+          <w:dstrike w:val="false"/>
+          <w:color w:val="000000"/>
+          <w:sz w:val="24"/>
+          <w:u w:val="none"/>
+          <w:effect w:val="none"/>
+        </w:rPr>
+        <w:t>, з однієї сторони,</w:t>
       </w:r>
     </w:p>
     <w:p>
@@ -305,51 +517,174 @@
       </w:pPr>
       <w:r>
         <w:rPr>
-          <w:rFonts w:ascii="Times New Roman" w:hAnsi="Times New Roman"/>
-          <w:b w:val="false"/>
-          <w:i w:val="false"/>
-          <w:caps w:val="false"/>
-          <w:smallCaps w:val="false"/>
-          <w:strike w:val="false"/>
-          <w:dstrike w:val="false"/>
-          <w:color w:val="000000"/>
-          <w:sz w:val="24"/>
-          <w:u w:val="none"/>
-          <w:effect w:val="none"/>
-        </w:rPr>
-        <w:t xml:space="preserve">та </w:t>
-      </w:r>
-      <w:r>
-        <w:rPr>
-          <w:rFonts w:ascii="Times New Roman" w:hAnsi="Times New Roman"/>
-          <w:b w:val="false"/>
-          <w:i w:val="false"/>
-          <w:caps w:val="false"/>
-          <w:smallCaps w:val="false"/>
-          <w:strike w:val="false"/>
-          <w:dstrike w:val="false"/>
-          <w:color w:val="000000"/>
+          <w:rFonts w:eastAsia="Droid Sans Fallback" w:cs="Droid Sans Devanagari" w:ascii="Times New Roman" w:hAnsi="Times New Roman"/>
+          <w:b w:val="false"/>
+          <w:i w:val="false"/>
+          <w:caps w:val="false"/>
+          <w:smallCaps w:val="false"/>
+          <w:strike w:val="false"/>
+          <w:dstrike w:val="false"/>
+          <w:color w:val="000000"/>
+          <w:kern w:val="2"/>
+          <w:sz w:val="24"/>
+          <w:szCs w:val="24"/>
+          <w:u w:val="none"/>
+          <w:effect w:val="none"/>
+          <w:lang w:val="en-US" w:eastAsia="zh-CN" w:bidi="hi-IN"/>
+        </w:rPr>
+        <w:t>та {{ contract.supplier.name }}, далі – Постачальник, в особі {{ contract.supplier.</w:t>
+      </w:r>
+      <w:r>
+        <w:rPr>
+          <w:rFonts w:eastAsia="Droid Sans Fallback" w:cs="Droid Sans Devanagari" w:ascii="Times New Roman" w:hAnsi="Times New Roman"/>
+          <w:b w:val="false"/>
+          <w:i w:val="false"/>
+          <w:caps w:val="false"/>
+          <w:smallCaps w:val="false"/>
+          <w:strike w:val="false"/>
+          <w:dstrike w:val="false"/>
+          <w:color w:val="000000"/>
+          <w:kern w:val="2"/>
+          <w:sz w:val="24"/>
+          <w:szCs w:val="24"/>
+          <w:u w:val="none"/>
+          <w:effect w:val="none"/>
+          <w:lang w:val="en-US" w:eastAsia="zh-CN" w:bidi="hi-IN"/>
+        </w:rPr>
+        <w:t xml:space="preserve">signer.position </w:t>
+      </w:r>
+      <w:r>
+        <w:rPr>
+          <w:rFonts w:eastAsia="Droid Sans Fallback" w:cs="Droid Sans Devanagari" w:ascii="Times New Roman" w:hAnsi="Times New Roman"/>
+          <w:b w:val="false"/>
+          <w:i w:val="false"/>
+          <w:caps w:val="false"/>
+          <w:smallCaps w:val="false"/>
+          <w:strike w:val="false"/>
+          <w:dstrike w:val="false"/>
+          <w:color w:val="000000"/>
+          <w:kern w:val="2"/>
+          <w:sz w:val="24"/>
+          <w:szCs w:val="24"/>
+          <w:u w:val="none"/>
+          <w:effect w:val="none"/>
+          <w:lang w:val="en-US" w:eastAsia="zh-CN" w:bidi="hi-IN"/>
+        </w:rPr>
+        <w:t>}} {{ contract.supplier.</w:t>
+      </w:r>
+      <w:r>
+        <w:rPr>
+          <w:rFonts w:eastAsia="Droid Sans Fallback" w:cs="Droid Sans Devanagari" w:ascii="Times New Roman" w:hAnsi="Times New Roman"/>
+          <w:b w:val="false"/>
+          <w:i w:val="false"/>
+          <w:caps w:val="false"/>
+          <w:smallCaps w:val="false"/>
+          <w:strike w:val="false"/>
+          <w:dstrike w:val="false"/>
+          <w:color w:val="000000"/>
+          <w:kern w:val="2"/>
+          <w:sz w:val="24"/>
+          <w:szCs w:val="24"/>
+          <w:u w:val="none"/>
+          <w:effect w:val="none"/>
+          <w:lang w:val="en-US" w:eastAsia="zh-CN" w:bidi="hi-IN"/>
+        </w:rPr>
+        <w:t>signer.</w:t>
+      </w:r>
+      <w:r>
+        <w:rPr>
+          <w:rFonts w:eastAsia="Droid Sans Fallback" w:cs="Droid Sans Devanagari" w:ascii="Times New Roman" w:hAnsi="Times New Roman"/>
+          <w:b w:val="false"/>
+          <w:i w:val="false"/>
+          <w:caps w:val="false"/>
+          <w:smallCaps w:val="false"/>
+          <w:strike w:val="false"/>
+          <w:dstrike w:val="false"/>
+          <w:color w:val="000000"/>
+          <w:kern w:val="2"/>
+          <w:sz w:val="24"/>
+          <w:szCs w:val="24"/>
+          <w:u w:val="none"/>
+          <w:effect w:val="none"/>
+          <w:lang w:val="en-US" w:eastAsia="zh-CN" w:bidi="hi-IN"/>
+        </w:rPr>
+        <w:t xml:space="preserve">name }}, </w:t>
+      </w:r>
+      <w:r>
+        <w:rPr>
+          <w:rFonts w:eastAsia="Droid Sans Fallback" w:cs="Droid Sans Devanagari" w:ascii="Times New Roman" w:hAnsi="Times New Roman"/>
+          <w:b w:val="false"/>
+          <w:i w:val="false"/>
+          <w:caps w:val="false"/>
+          <w:smallCaps w:val="false"/>
+          <w:strike w:val="false"/>
+          <w:dstrike w:val="false"/>
+          <w:color w:val="000000"/>
+          <w:kern w:val="2"/>
+          <w:sz w:val="24"/>
+          <w:szCs w:val="24"/>
+          <w:u w:val="none"/>
+          <w:effect w:val="none"/>
+          <w:lang w:val="en-US" w:eastAsia="zh-CN" w:bidi="hi-IN"/>
+        </w:rPr>
+        <w:t>що діє на підставі {{contract</w:t>
+      </w:r>
+      <w:r>
+        <w:rPr>
+          <w:rFonts w:eastAsia="Droid Sans Fallback" w:cs="Droid Sans Devanagari" w:ascii="Times New Roman" w:hAnsi="Times New Roman"/>
+          <w:b w:val="false"/>
+          <w:i w:val="false"/>
+          <w:caps w:val="false"/>
+          <w:smallCaps w:val="false"/>
+          <w:strike w:val="false"/>
+          <w:dstrike w:val="false"/>
+          <w:color w:val="000000"/>
+          <w:kern w:val="2"/>
           <w:sz w:val="26"/>
-          <w:u w:val="none"/>
-          <w:effect w:val="none"/>
-        </w:rPr>
-        <w:t>{{ contract.supplier.name }}</w:t>
-      </w:r>
-      <w:r>
-        <w:rPr>
-          <w:rFonts w:ascii="Times New Roman" w:hAnsi="Times New Roman"/>
-          <w:b w:val="false"/>
-          <w:i w:val="false"/>
-          <w:caps w:val="false"/>
-          <w:smallCaps w:val="false"/>
-          <w:strike w:val="false"/>
-          <w:dstrike w:val="false"/>
-          <w:color w:val="000000"/>
-          <w:sz w:val="24"/>
-          <w:u w:val="none"/>
-          <w:effect w:val="none"/>
-        </w:rPr>
-        <w:t>, далі – Постачальник, в особі {{ contract.supplier.name }}, що діє на підставі &lt;&lt;Установчий документ Постачальника&gt;&gt;,</w:t>
+          <w:szCs w:val="24"/>
+          <w:u w:val="none"/>
+          <w:effect w:val="none"/>
+          <w:lang w:val="en-US" w:eastAsia="zh-CN" w:bidi="hi-IN"/>
+        </w:rPr>
+        <w:t>.supplier.</w:t>
+      </w:r>
+      <w:r>
+        <w:rPr>
+          <w:rFonts w:eastAsia="Droid Sans Fallback" w:cs="Droid Sans Devanagari" w:ascii="Times New Roman" w:hAnsi="Times New Roman"/>
+          <w:b w:val="false"/>
+          <w:i w:val="false"/>
+          <w:caps w:val="false"/>
+          <w:smallCaps w:val="false"/>
+          <w:strike w:val="false"/>
+          <w:dstrike w:val="false"/>
+          <w:color w:val="000000"/>
+          <w:kern w:val="2"/>
+          <w:sz w:val="24"/>
+          <w:szCs w:val="24"/>
+          <w:u w:val="none"/>
+          <w:effect w:val="none"/>
+          <w:lang w:val="en-US" w:eastAsia="zh-CN" w:bidi="hi-IN"/>
+        </w:rPr>
+        <w:t>documentType }}</w:t>
+      </w:r>
+      <w:r>
+        <w:rPr>
+          <w:rFonts w:eastAsia="Droid Sans Fallback" w:cs="Droid Sans Devanagari" w:ascii="Times New Roman" w:hAnsi="Times New Roman"/>
+          <w:b w:val="false"/>
+          <w:i w:val="false"/>
+          <w:caps w:val="false"/>
+          <w:smallCaps w:val="false"/>
+          <w:strike w:val="false"/>
+          <w:dstrike w:val="false"/>
+          <w:color w:val="000000"/>
+          <w:kern w:val="2"/>
+          <w:sz w:val="24"/>
+          <w:szCs w:val="24"/>
+          <w:u w:val="none"/>
+          <w:effect w:val="none"/>
+          <w:lang w:val="en-US" w:eastAsia="zh-CN" w:bidi="hi-IN"/>
+        </w:rPr>
+        <w:t>,</w:t>
       </w:r>
     </w:p>
     <w:p>
@@ -601,23 +936,7 @@
           <w:u w:val="none"/>
           <w:effect w:val="none"/>
         </w:rPr>
-        <w:t>.items_.</w:t>
-      </w:r>
-      <w:r>
-        <w:rPr>
-          <w:rFonts w:ascii="Times New Roman" w:hAnsi="Times New Roman"/>
-          <w:b w:val="false"/>
-          <w:i w:val="false"/>
-          <w:caps w:val="false"/>
-          <w:smallCaps w:val="false"/>
-          <w:strike w:val="false"/>
-          <w:dstrike w:val="false"/>
-          <w:color w:val="000000"/>
-          <w:sz w:val="24"/>
-          <w:u w:val="none"/>
-          <w:effect w:val="none"/>
-        </w:rPr>
-        <w:t>name</w:t>
+        <w:t>.items_.name</w:t>
       </w:r>
       <w:r>
         <w:rPr>
@@ -1205,37 +1524,90 @@
         <w:spacing w:lineRule="auto" w:line="331" w:before="0" w:after="0"/>
         <w:ind w:left="914" w:right="0" w:hanging="283"/>
         <w:jc w:val="both"/>
-        <w:rPr>
-          <w:rFonts w:ascii="Times New Roman" w:hAnsi="Times New Roman"/>
-          <w:b w:val="false"/>
-          <w:b w:val="false"/>
-          <w:i w:val="false"/>
-          <w:i w:val="false"/>
-          <w:caps w:val="false"/>
-          <w:smallCaps w:val="false"/>
-          <w:strike w:val="false"/>
-          <w:dstrike w:val="false"/>
-          <w:color w:val="000000"/>
-          <w:sz w:val="22"/>
-          <w:u w:val="none"/>
-          <w:effect w:val="none"/>
-        </w:rPr>
-      </w:pPr>
-      <w:r>
-        <w:rPr>
-          <w:rFonts w:ascii="Times New Roman" w:hAnsi="Times New Roman"/>
-          <w:b w:val="false"/>
-          <w:i w:val="false"/>
-          <w:caps w:val="false"/>
-          <w:smallCaps w:val="false"/>
-          <w:strike w:val="false"/>
-          <w:dstrike w:val="false"/>
-          <w:color w:val="000000"/>
-          <w:sz w:val="24"/>
-          <w:u w:val="none"/>
-          <w:effect w:val="none"/>
-        </w:rPr>
-        <w:t>Ціна цього Договору становить &lt;&lt;Вартість&gt;&gt; грн. (&lt;&lt;Вартість (прописом)&gt;&gt;)&lt;&lt;Врахування ПДВ&gt;&gt;.</w:t>
+        <w:rPr/>
+      </w:pPr>
+      <w:r>
+        <w:rPr>
+          <w:rFonts w:ascii="Times New Roman" w:hAnsi="Times New Roman"/>
+          <w:b w:val="false"/>
+          <w:i w:val="false"/>
+          <w:caps w:val="false"/>
+          <w:smallCaps w:val="false"/>
+          <w:strike w:val="false"/>
+          <w:dstrike w:val="false"/>
+          <w:color w:val="000000"/>
+          <w:sz w:val="24"/>
+          <w:u w:val="none"/>
+          <w:effect w:val="none"/>
+        </w:rPr>
+        <w:t xml:space="preserve">Ціна цього Договору становить </w:t>
+      </w:r>
+      <w:r>
+        <w:rPr>
+          <w:rFonts w:eastAsia="Droid Sans Fallback" w:cs="Droid Sans Devanagari" w:ascii="Times New Roman" w:hAnsi="Times New Roman"/>
+          <w:b w:val="false"/>
+          <w:i w:val="false"/>
+          <w:caps w:val="false"/>
+          <w:smallCaps w:val="false"/>
+          <w:strike w:val="false"/>
+          <w:dstrike w:val="false"/>
+          <w:color w:val="000000"/>
+          <w:kern w:val="2"/>
+          <w:sz w:val="24"/>
+          <w:szCs w:val="24"/>
+          <w:u w:val="none"/>
+          <w:effect w:val="none"/>
+          <w:lang w:val="en-US" w:eastAsia="zh-CN" w:bidi="hi-IN"/>
+        </w:rPr>
+        <w:t>{{ contract.value.amount }}</w:t>
+      </w:r>
+      <w:r>
+        <w:rPr>
+          <w:rFonts w:ascii="Times New Roman" w:hAnsi="Times New Roman"/>
+          <w:b w:val="false"/>
+          <w:i w:val="false"/>
+          <w:caps w:val="false"/>
+          <w:smallCaps w:val="false"/>
+          <w:strike w:val="false"/>
+          <w:dstrike w:val="false"/>
+          <w:color w:val="000000"/>
+          <w:sz w:val="24"/>
+          <w:u w:val="none"/>
+          <w:effect w:val="none"/>
+        </w:rPr>
+        <w:t xml:space="preserve"> грн. ( </w:t>
+      </w:r>
+      <w:r>
+        <w:rPr>
+          <w:rFonts w:ascii="Times New Roman" w:hAnsi="Times New Roman"/>
+          <w:b w:val="false"/>
+          <w:i w:val="false"/>
+          <w:caps w:val="false"/>
+          <w:smallCaps w:val="false"/>
+          <w:strike w:val="false"/>
+          <w:dstrike w:val="false"/>
+          <w:color w:val="000000"/>
+          <w:sz w:val="24"/>
+          <w:u w:val="none"/>
+          <w:effect w:val="none"/>
+        </w:rPr>
+        <w:t xml:space="preserve">{{ contract.value.amount | convert_amount_to_words }} </w:t>
+      </w:r>
+      <w:r>
+        <w:rPr>
+          <w:rFonts w:ascii="Times New Roman" w:hAnsi="Times New Roman"/>
+          <w:b w:val="false"/>
+          <w:i w:val="false"/>
+          <w:caps w:val="false"/>
+          <w:smallCaps w:val="false"/>
+          <w:strike w:val="false"/>
+          <w:dstrike w:val="false"/>
+          <w:color w:val="000000"/>
+          <w:sz w:val="24"/>
+          <w:u w:val="none"/>
+          <w:effect w:val="none"/>
+        </w:rPr>
+        <w:t>)&lt;&lt;Врахування ПДВ&gt;&gt;.</w:t>
       </w:r>
     </w:p>
     <w:p>
@@ -1729,37 +2101,55 @@
         <w:spacing w:lineRule="auto" w:line="331" w:before="0" w:after="0"/>
         <w:ind w:left="914" w:right="0" w:hanging="283"/>
         <w:jc w:val="both"/>
-        <w:rPr>
-          <w:rFonts w:ascii="Times New Roman" w:hAnsi="Times New Roman"/>
-          <w:b w:val="false"/>
-          <w:b w:val="false"/>
-          <w:i w:val="false"/>
-          <w:i w:val="false"/>
-          <w:caps w:val="false"/>
-          <w:smallCaps w:val="false"/>
-          <w:strike w:val="false"/>
-          <w:dstrike w:val="false"/>
-          <w:color w:val="000000"/>
-          <w:sz w:val="24"/>
-          <w:u w:val="none"/>
-          <w:effect w:val="none"/>
-        </w:rPr>
-      </w:pPr>
-      <w:r>
-        <w:rPr>
-          <w:rFonts w:ascii="Times New Roman" w:hAnsi="Times New Roman"/>
-          <w:b w:val="false"/>
-          <w:i w:val="false"/>
-          <w:caps w:val="false"/>
-          <w:smallCaps w:val="false"/>
-          <w:strike w:val="false"/>
-          <w:dstrike w:val="false"/>
-          <w:color w:val="000000"/>
-          <w:sz w:val="24"/>
-          <w:u w:val="none"/>
-          <w:effect w:val="none"/>
-        </w:rPr>
-        <w:t>Постачання Продукції здійснюється Постачальником за наступною адресою: &lt;&lt;Адреса постачання&gt;&gt;.</w:t>
+        <w:rPr/>
+      </w:pPr>
+      <w:r>
+        <w:rPr>
+          <w:rFonts w:ascii="Times New Roman" w:hAnsi="Times New Roman"/>
+          <w:b w:val="false"/>
+          <w:i w:val="false"/>
+          <w:caps w:val="false"/>
+          <w:smallCaps w:val="false"/>
+          <w:strike w:val="false"/>
+          <w:dstrike w:val="false"/>
+          <w:color w:val="000000"/>
+          <w:sz w:val="24"/>
+          <w:u w:val="none"/>
+          <w:effect w:val="none"/>
+        </w:rPr>
+        <w:t xml:space="preserve">Постачання Продукції здійснюється Постачальником за наступною адресою: </w:t>
+      </w:r>
+      <w:r>
+        <w:rPr>
+          <w:rFonts w:ascii="Times New Roman" w:hAnsi="Times New Roman"/>
+          <w:b w:val="false"/>
+          <w:i w:val="false"/>
+          <w:caps w:val="false"/>
+          <w:smallCaps w:val="false"/>
+          <w:strike w:val="false"/>
+          <w:dstrike w:val="false"/>
+          <w:color w:val="000000"/>
+          <w:sz w:val="24"/>
+          <w:u w:val="none"/>
+          <w:effect w:val="none"/>
+        </w:rPr>
+        <w:t>{{ contract.deliveryAddress }}</w:t>
+      </w:r>
+      <w:r>
+        <w:rPr>
+          <w:rFonts w:ascii="Times New Roman" w:hAnsi="Times New Roman"/>
+          <w:b w:val="false"/>
+          <w:i w:val="false"/>
+          <w:caps w:val="false"/>
+          <w:smallCaps w:val="false"/>
+          <w:strike w:val="false"/>
+          <w:dstrike w:val="false"/>
+          <w:color w:val="000000"/>
+          <w:sz w:val="24"/>
+          <w:u w:val="none"/>
+          <w:effect w:val="none"/>
+        </w:rPr>
+        <w:t>.</w:t>
       </w:r>
     </w:p>
     <w:p>
@@ -4583,26 +4973,55 @@
         <w:spacing w:lineRule="auto" w:line="331" w:before="0" w:after="0"/>
         <w:ind w:left="0" w:right="0" w:firstLine="567"/>
         <w:jc w:val="both"/>
-        <w:rPr>
-          <w:b w:val="false"/>
-          <w:b w:val="false"/>
-        </w:rPr>
-      </w:pPr>
-      <w:r>
-        <w:rPr>
-          <w:rFonts w:ascii="Times New Roman" w:hAnsi="Times New Roman"/>
-          <w:b w:val="false"/>
-          <w:i w:val="false"/>
-          <w:caps w:val="false"/>
-          <w:smallCaps w:val="false"/>
-          <w:strike w:val="false"/>
-          <w:dstrike w:val="false"/>
-          <w:color w:val="000000"/>
-          <w:sz w:val="24"/>
-          <w:u w:val="none"/>
-          <w:effect w:val="none"/>
-        </w:rPr>
-        <w:t>11.4 Покупець має статус &lt;&lt;Податковий статус замовника&gt;&gt;.</w:t>
+        <w:rPr/>
+      </w:pPr>
+      <w:r>
+        <w:rPr>
+          <w:rFonts w:ascii="Times New Roman" w:hAnsi="Times New Roman"/>
+          <w:b w:val="false"/>
+          <w:i w:val="false"/>
+          <w:caps w:val="false"/>
+          <w:smallCaps w:val="false"/>
+          <w:strike w:val="false"/>
+          <w:dstrike w:val="false"/>
+          <w:color w:val="000000"/>
+          <w:sz w:val="24"/>
+          <w:u w:val="none"/>
+          <w:effect w:val="none"/>
+        </w:rPr>
+        <w:t xml:space="preserve">11.4 Покупець має статус  </w:t>
+      </w:r>
+      <w:r>
+        <w:rPr>
+          <w:rFonts w:ascii="Times New Roman" w:hAnsi="Times New Roman"/>
+          <w:b w:val="false"/>
+          <w:i w:val="false"/>
+          <w:caps w:val="false"/>
+          <w:smallCaps w:val="false"/>
+          <w:strike w:val="false"/>
+          <w:dstrike w:val="false"/>
+          <w:color w:val="000000"/>
+          <w:sz w:val="24"/>
+          <w:u w:val="none"/>
+          <w:effect w:val="none"/>
+        </w:rPr>
+        <w:t>{{ procuringEntity.taxStatus }}</w:t>
+      </w:r>
+      <w:r>
+        <w:rPr>
+          <w:rFonts w:ascii="Times New Roman" w:hAnsi="Times New Roman"/>
+          <w:b w:val="false"/>
+          <w:i w:val="false"/>
+          <w:caps w:val="false"/>
+          <w:smallCaps w:val="false"/>
+          <w:strike w:val="false"/>
+          <w:dstrike w:val="false"/>
+          <w:color w:val="000000"/>
+          <w:sz w:val="24"/>
+          <w:u w:val="none"/>
+          <w:effect w:val="none"/>
+        </w:rPr>
+        <w:t>.</w:t>
       </w:r>
     </w:p>
     <w:p>
@@ -5524,7 +5943,7 @@
                 <w:u w:val="none"/>
                 <w:effect w:val="none"/>
               </w:rPr>
-              <w:t>МФО &lt;&lt;</w:t>
+              <w:t xml:space="preserve">МФО </w:t>
             </w:r>
             <w:r>
               <w:rPr>
@@ -5544,22 +5963,6 @@
                 <w:lang w:val="en-US" w:eastAsia="zh-CN" w:bidi="hi-IN"/>
               </w:rPr>
               <w:t>{{ contract.supplier.financialData.mfo }}</w:t>
-            </w:r>
-            <w:r>
-              <w:rPr>
-                <w:rFonts w:ascii="Times New Roman" w:hAnsi="Times New Roman"/>
-                <w:b w:val="false"/>
-                <w:i w:val="false"/>
-                <w:caps w:val="false"/>
-                <w:smallCaps w:val="false"/>
-                <w:strike w:val="false"/>
-                <w:dstrike w:val="false"/>
-                <w:color w:val="000000"/>
-                <w:sz w:val="24"/>
-                <w:u w:val="none"/>
-                <w:effect w:val="none"/>
-              </w:rPr>
-              <w:t>&gt;&gt;</w:t>
             </w:r>
           </w:p>
           <w:p>
@@ -5793,7 +6196,7 @@
                 <w:u w:val="none"/>
                 <w:effect w:val="none"/>
               </w:rPr>
-              <w:t>МФО &lt;&lt;</w:t>
+              <w:t xml:space="preserve">МФО </w:t>
             </w:r>
             <w:r>
               <w:rPr>
@@ -5813,22 +6216,6 @@
                 <w:lang w:val="en-US" w:eastAsia="zh-CN" w:bidi="hi-IN"/>
               </w:rPr>
               <w:t>{{ procuringEntity.financialData.mfo }}</w:t>
-            </w:r>
-            <w:r>
-              <w:rPr>
-                <w:rFonts w:ascii="Times New Roman" w:hAnsi="Times New Roman"/>
-                <w:b w:val="false"/>
-                <w:i w:val="false"/>
-                <w:caps w:val="false"/>
-                <w:smallCaps w:val="false"/>
-                <w:strike w:val="false"/>
-                <w:dstrike w:val="false"/>
-                <w:color w:val="000000"/>
-                <w:sz w:val="24"/>
-                <w:u w:val="none"/>
-                <w:effect w:val="none"/>
-              </w:rPr>
-              <w:t>&gt;&gt;</w:t>
             </w:r>
           </w:p>
           <w:p>
@@ -5900,7 +6287,64 @@
                 <w:u w:val="none"/>
                 <w:effect w:val="none"/>
               </w:rPr>
-              <w:t>__________________&lt;&lt;Посада підписанта постачальника&gt;&gt;</w:t>
+              <w:t>__________________</w:t>
+            </w:r>
+            <w:r>
+              <w:rPr>
+                <w:rFonts w:eastAsia="Droid Sans Fallback" w:cs="Droid Sans Devanagari" w:ascii="Times New Roman" w:hAnsi="Times New Roman"/>
+                <w:b w:val="false"/>
+                <w:i w:val="false"/>
+                <w:caps w:val="false"/>
+                <w:smallCaps w:val="false"/>
+                <w:strike w:val="false"/>
+                <w:dstrike w:val="false"/>
+                <w:color w:val="000000"/>
+                <w:kern w:val="2"/>
+                <w:sz w:val="24"/>
+                <w:szCs w:val="24"/>
+                <w:u w:val="none"/>
+                <w:effect w:val="none"/>
+                <w:lang w:val="en-US" w:eastAsia="zh-CN" w:bidi="hi-IN"/>
+              </w:rPr>
+              <w:t>{{ contract.supplier.</w:t>
+            </w:r>
+            <w:r>
+              <w:rPr>
+                <w:rFonts w:eastAsia="Droid Sans Fallback" w:cs="Droid Sans Devanagari" w:ascii="Times New Roman" w:hAnsi="Times New Roman"/>
+                <w:b w:val="false"/>
+                <w:i w:val="false"/>
+                <w:caps w:val="false"/>
+                <w:smallCaps w:val="false"/>
+                <w:strike w:val="false"/>
+                <w:dstrike w:val="false"/>
+                <w:color w:val="000000"/>
+                <w:kern w:val="2"/>
+                <w:sz w:val="24"/>
+                <w:szCs w:val="24"/>
+                <w:u w:val="none"/>
+                <w:effect w:val="none"/>
+                <w:lang w:val="en-US" w:eastAsia="zh-CN" w:bidi="hi-IN"/>
+              </w:rPr>
+              <w:t xml:space="preserve">signer.position </w:t>
+            </w:r>
+            <w:r>
+              <w:rPr>
+                <w:rFonts w:eastAsia="Droid Sans Fallback" w:cs="Droid Sans Devanagari" w:ascii="Times New Roman" w:hAnsi="Times New Roman"/>
+                <w:b w:val="false"/>
+                <w:i w:val="false"/>
+                <w:caps w:val="false"/>
+                <w:smallCaps w:val="false"/>
+                <w:strike w:val="false"/>
+                <w:dstrike w:val="false"/>
+                <w:color w:val="000000"/>
+                <w:kern w:val="2"/>
+                <w:sz w:val="24"/>
+                <w:szCs w:val="24"/>
+                <w:u w:val="none"/>
+                <w:effect w:val="none"/>
+                <w:lang w:val="en-US" w:eastAsia="zh-CN" w:bidi="hi-IN"/>
+              </w:rPr>
+              <w:t xml:space="preserve">}} </w:t>
             </w:r>
           </w:p>
           <w:p>
@@ -5912,19 +6356,60 @@
             </w:pPr>
             <w:r>
               <w:rPr>
-                <w:rFonts w:ascii="Times New Roman" w:hAnsi="Times New Roman"/>
-                <w:b/>
+                <w:rFonts w:eastAsia="Droid Sans Fallback" w:cs="Droid Sans Devanagari" w:ascii="Times New Roman" w:hAnsi="Times New Roman"/>
+                <w:b w:val="false"/>
                 <w:i w:val="false"/>
                 <w:caps w:val="false"/>
                 <w:smallCaps w:val="false"/>
                 <w:strike w:val="false"/>
                 <w:dstrike w:val="false"/>
                 <w:color w:val="000000"/>
+                <w:kern w:val="2"/>
                 <w:sz w:val="24"/>
+                <w:szCs w:val="24"/>
                 <w:u w:val="none"/>
                 <w:effect w:val="none"/>
+                <w:lang w:val="en-US" w:eastAsia="zh-CN" w:bidi="hi-IN"/>
               </w:rPr>
-              <w:t>&lt;&lt;Підписант постачальника&gt;&gt;</w:t>
+              <w:t>{{ contract.supplier.</w:t>
+            </w:r>
+            <w:r>
+              <w:rPr>
+                <w:rFonts w:eastAsia="Droid Sans Fallback" w:cs="Droid Sans Devanagari" w:ascii="Times New Roman" w:hAnsi="Times New Roman"/>
+                <w:b w:val="false"/>
+                <w:i w:val="false"/>
+                <w:caps w:val="false"/>
+                <w:smallCaps w:val="false"/>
+                <w:strike w:val="false"/>
+                <w:dstrike w:val="false"/>
+                <w:color w:val="000000"/>
+                <w:kern w:val="2"/>
+                <w:sz w:val="24"/>
+                <w:szCs w:val="24"/>
+                <w:u w:val="none"/>
+                <w:effect w:val="none"/>
+                <w:lang w:val="en-US" w:eastAsia="zh-CN" w:bidi="hi-IN"/>
+              </w:rPr>
+              <w:t xml:space="preserve">signer.name </w:t>
+            </w:r>
+            <w:r>
+              <w:rPr>
+                <w:rFonts w:eastAsia="Droid Sans Fallback" w:cs="Droid Sans Devanagari" w:ascii="Times New Roman" w:hAnsi="Times New Roman"/>
+                <w:b w:val="false"/>
+                <w:i w:val="false"/>
+                <w:caps w:val="false"/>
+                <w:smallCaps w:val="false"/>
+                <w:strike w:val="false"/>
+                <w:dstrike w:val="false"/>
+                <w:color w:val="000000"/>
+                <w:kern w:val="2"/>
+                <w:sz w:val="24"/>
+                <w:szCs w:val="24"/>
+                <w:u w:val="none"/>
+                <w:effect w:val="none"/>
+                <w:lang w:val="en-US" w:eastAsia="zh-CN" w:bidi="hi-IN"/>
+              </w:rPr>
+              <w:t xml:space="preserve">}} </w:t>
             </w:r>
           </w:p>
           <w:p>
@@ -6000,20 +6485,12 @@
                 <w:u w:val="none"/>
                 <w:effect w:val="none"/>
               </w:rPr>
-              <w:t>______________&lt;&lt;Посада підписанта замовника&gt;&gt;</w:t>
+              <w:t>______________</w:t>
             </w:r>
-          </w:p>
-          <w:p>
-            <w:pPr>
-              <w:pStyle w:val="TableContents"/>
-              <w:bidi w:val="0"/>
-              <w:spacing w:lineRule="auto" w:line="331" w:before="0" w:after="0"/>
-              <w:rPr/>
-            </w:pPr>
             <w:r>
               <w:rPr>
                 <w:rFonts w:ascii="Times New Roman" w:hAnsi="Times New Roman"/>
-                <w:b/>
+                <w:b w:val="false"/>
                 <w:i w:val="false"/>
                 <w:caps w:val="false"/>
                 <w:smallCaps w:val="false"/>
@@ -6024,7 +6501,135 @@
                 <w:u w:val="none"/>
                 <w:effect w:val="none"/>
               </w:rPr>
-              <w:t>&lt;&lt;Підписант замовника&gt;&gt;</w:t>
+              <w:t>{{ procuringEntity.</w:t>
+            </w:r>
+            <w:r>
+              <w:rPr>
+                <w:rFonts w:eastAsia="Droid Sans Fallback" w:cs="Droid Sans Devanagari" w:ascii="Times New Roman" w:hAnsi="Times New Roman"/>
+                <w:b w:val="false"/>
+                <w:i w:val="false"/>
+                <w:caps w:val="false"/>
+                <w:smallCaps w:val="false"/>
+                <w:strike w:val="false"/>
+                <w:dstrike w:val="false"/>
+                <w:color w:val="000000"/>
+                <w:kern w:val="2"/>
+                <w:sz w:val="24"/>
+                <w:szCs w:val="24"/>
+                <w:u w:val="none"/>
+                <w:effect w:val="none"/>
+                <w:lang w:val="en-US" w:eastAsia="zh-CN" w:bidi="hi-IN"/>
+              </w:rPr>
+              <w:t>signer.position</w:t>
+            </w:r>
+            <w:r>
+              <w:rPr>
+                <w:rFonts w:ascii="Times New Roman" w:hAnsi="Times New Roman"/>
+                <w:b w:val="false"/>
+                <w:i w:val="false"/>
+                <w:caps w:val="false"/>
+                <w:smallCaps w:val="false"/>
+                <w:strike w:val="false"/>
+                <w:dstrike w:val="false"/>
+                <w:color w:val="000000"/>
+                <w:sz w:val="24"/>
+                <w:u w:val="none"/>
+                <w:effect w:val="none"/>
+              </w:rPr>
+              <w:t xml:space="preserve"> </w:t>
+            </w:r>
+            <w:r>
+              <w:rPr>
+                <w:rFonts w:ascii="Times New Roman" w:hAnsi="Times New Roman"/>
+                <w:b w:val="false"/>
+                <w:i w:val="false"/>
+                <w:caps w:val="false"/>
+                <w:smallCaps w:val="false"/>
+                <w:strike w:val="false"/>
+                <w:dstrike w:val="false"/>
+                <w:color w:val="000000"/>
+                <w:sz w:val="24"/>
+                <w:u w:val="none"/>
+                <w:effect w:val="none"/>
+              </w:rPr>
+              <w:t>}}</w:t>
+            </w:r>
+          </w:p>
+          <w:p>
+            <w:pPr>
+              <w:pStyle w:val="TextBody"/>
+              <w:bidi w:val="0"/>
+              <w:spacing w:lineRule="auto" w:line="331" w:before="0" w:after="120"/>
+              <w:ind w:left="0" w:right="0" w:hanging="0"/>
+              <w:jc w:val="both"/>
+              <w:rPr/>
+            </w:pPr>
+            <w:r>
+              <w:rPr>
+                <w:rFonts w:ascii="Times New Roman" w:hAnsi="Times New Roman"/>
+                <w:b w:val="false"/>
+                <w:i w:val="false"/>
+                <w:caps w:val="false"/>
+                <w:smallCaps w:val="false"/>
+                <w:strike w:val="false"/>
+                <w:dstrike w:val="false"/>
+                <w:color w:val="000000"/>
+                <w:sz w:val="24"/>
+                <w:u w:val="none"/>
+                <w:effect w:val="none"/>
+              </w:rPr>
+              <w:t>{{ procuringEntity.</w:t>
+            </w:r>
+            <w:r>
+              <w:rPr>
+                <w:rFonts w:eastAsia="Droid Sans Fallback" w:cs="Droid Sans Devanagari" w:ascii="Times New Roman" w:hAnsi="Times New Roman"/>
+                <w:b w:val="false"/>
+                <w:i w:val="false"/>
+                <w:caps w:val="false"/>
+                <w:smallCaps w:val="false"/>
+                <w:strike w:val="false"/>
+                <w:dstrike w:val="false"/>
+                <w:color w:val="000000"/>
+                <w:kern w:val="2"/>
+                <w:sz w:val="24"/>
+                <w:szCs w:val="24"/>
+                <w:u w:val="none"/>
+                <w:effect w:val="none"/>
+                <w:lang w:val="en-US" w:eastAsia="zh-CN" w:bidi="hi-IN"/>
+              </w:rPr>
+              <w:t>signer.name</w:t>
+            </w:r>
+            <w:r>
+              <w:rPr>
+                <w:rFonts w:ascii="Times New Roman" w:hAnsi="Times New Roman"/>
+                <w:b w:val="false"/>
+                <w:i w:val="false"/>
+                <w:caps w:val="false"/>
+                <w:smallCaps w:val="false"/>
+                <w:strike w:val="false"/>
+                <w:dstrike w:val="false"/>
+                <w:color w:val="000000"/>
+                <w:sz w:val="24"/>
+                <w:u w:val="none"/>
+                <w:effect w:val="none"/>
+              </w:rPr>
+              <w:t xml:space="preserve"> </w:t>
+            </w:r>
+            <w:r>
+              <w:rPr>
+                <w:rFonts w:ascii="Times New Roman" w:hAnsi="Times New Roman"/>
+                <w:b w:val="false"/>
+                <w:i w:val="false"/>
+                <w:caps w:val="false"/>
+                <w:smallCaps w:val="false"/>
+                <w:strike w:val="false"/>
+                <w:dstrike w:val="false"/>
+                <w:color w:val="000000"/>
+                <w:sz w:val="24"/>
+                <w:u w:val="none"/>
+                <w:effect w:val="none"/>
+              </w:rPr>
+              <w:t>}}</w:t>
             </w:r>
           </w:p>
           <w:p>
@@ -6130,26 +6735,42 @@
         <w:spacing w:lineRule="auto" w:line="331" w:before="0" w:after="0"/>
         <w:ind w:left="0" w:right="140" w:firstLine="567"/>
         <w:jc w:val="right"/>
-        <w:rPr>
-          <w:b w:val="false"/>
-          <w:b w:val="false"/>
-        </w:rPr>
-      </w:pPr>
-      <w:r>
-        <w:rPr>
-          <w:rFonts w:ascii="Times New Roman" w:hAnsi="Times New Roman"/>
-          <w:b w:val="false"/>
-          <w:i w:val="false"/>
-          <w:caps w:val="false"/>
-          <w:smallCaps w:val="false"/>
-          <w:strike w:val="false"/>
-          <w:dstrike w:val="false"/>
-          <w:color w:val="000000"/>
-          <w:sz w:val="24"/>
-          <w:u w:val="none"/>
-          <w:effect w:val="none"/>
-        </w:rPr>
-        <w:t>до Договору постачання № &lt;&lt;№контракту:&gt;&gt;</w:t>
+        <w:rPr/>
+      </w:pPr>
+      <w:r>
+        <w:rPr>
+          <w:rFonts w:ascii="Times New Roman" w:hAnsi="Times New Roman"/>
+          <w:b w:val="false"/>
+          <w:i w:val="false"/>
+          <w:caps w:val="false"/>
+          <w:smallCaps w:val="false"/>
+          <w:strike w:val="false"/>
+          <w:dstrike w:val="false"/>
+          <w:color w:val="000000"/>
+          <w:sz w:val="24"/>
+          <w:u w:val="none"/>
+          <w:effect w:val="none"/>
+        </w:rPr>
+        <w:t>до Договору постачанн</w:t>
+      </w:r>
+      <w:r>
+        <w:rPr>
+          <w:rFonts w:eastAsia="Droid Sans Fallback" w:cs="Droid Sans Devanagari" w:ascii="Times New Roman" w:hAnsi="Times New Roman"/>
+          <w:b w:val="false"/>
+          <w:i w:val="false"/>
+          <w:caps w:val="false"/>
+          <w:smallCaps w:val="false"/>
+          <w:strike w:val="false"/>
+          <w:dstrike w:val="false"/>
+          <w:color w:val="000000"/>
+          <w:kern w:val="2"/>
+          <w:sz w:val="24"/>
+          <w:szCs w:val="24"/>
+          <w:u w:val="none"/>
+          <w:effect w:val="none"/>
+          <w:lang w:val="en-US" w:eastAsia="zh-CN" w:bidi="hi-IN"/>
+        </w:rPr>
+        <w:t>я № {{ contract.contractNumber}}</w:t>
       </w:r>
     </w:p>
     <w:p>
@@ -6159,26 +6780,81 @@
         <w:spacing w:lineRule="auto" w:line="331" w:before="0" w:after="0"/>
         <w:ind w:left="0" w:right="140" w:firstLine="567"/>
         <w:jc w:val="right"/>
-        <w:rPr>
-          <w:b w:val="false"/>
-          <w:b w:val="false"/>
-        </w:rPr>
-      </w:pPr>
-      <w:r>
-        <w:rPr>
-          <w:rFonts w:ascii="Times New Roman" w:hAnsi="Times New Roman"/>
-          <w:b w:val="false"/>
-          <w:i w:val="false"/>
-          <w:caps w:val="false"/>
-          <w:smallCaps w:val="false"/>
-          <w:strike w:val="false"/>
-          <w:dstrike w:val="false"/>
-          <w:color w:val="000000"/>
-          <w:sz w:val="24"/>
-          <w:u w:val="none"/>
-          <w:effect w:val="none"/>
-        </w:rPr>
-        <w:t>від &lt;&lt;Дата контракту:&gt;&gt; року</w:t>
+        <w:rPr/>
+      </w:pPr>
+      <w:r>
+        <w:rPr>
+          <w:rFonts w:ascii="Times New Roman" w:hAnsi="Times New Roman"/>
+          <w:b w:val="false"/>
+          <w:i w:val="false"/>
+          <w:caps w:val="false"/>
+          <w:smallCaps w:val="false"/>
+          <w:strike w:val="false"/>
+          <w:dstrike w:val="false"/>
+          <w:color w:val="000000"/>
+          <w:sz w:val="24"/>
+          <w:u w:val="none"/>
+          <w:effect w:val="none"/>
+        </w:rPr>
+        <w:t>від {{ contract.</w:t>
+      </w:r>
+      <w:r>
+        <w:rPr>
+          <w:rFonts w:eastAsia="Droid Sans Fallback" w:cs="Droid Sans Devanagari"/>
+          <w:b w:val="false"/>
+          <w:i w:val="false"/>
+          <w:caps w:val="false"/>
+          <w:smallCaps w:val="false"/>
+          <w:strike w:val="false"/>
+          <w:dstrike w:val="false"/>
+          <w:color w:val="000000"/>
+          <w:kern w:val="2"/>
+          <w:sz w:val="24"/>
+          <w:szCs w:val="24"/>
+          <w:u w:val="none"/>
+          <w:effect w:val="none"/>
+          <w:lang w:val="en-US" w:eastAsia="zh-CN" w:bidi="hi-IN"/>
+        </w:rPr>
+        <w:t>dateSigned</w:t>
+      </w:r>
+      <w:r>
+        <w:rPr>
+          <w:rStyle w:val="SourceText"/>
+          <w:rFonts w:eastAsia="Droid Sans Fallback" w:cs="Droid Sans Devanagari"/>
+          <w:b w:val="false"/>
+          <w:i w:val="false"/>
+          <w:caps w:val="false"/>
+          <w:smallCaps w:val="false"/>
+          <w:strike w:val="false"/>
+          <w:dstrike w:val="false"/>
+          <w:color w:val="000000"/>
+          <w:kern w:val="2"/>
+          <w:sz w:val="24"/>
+          <w:szCs w:val="24"/>
+          <w:u w:val="none"/>
+          <w:effect w:val="none"/>
+          <w:lang w:val="en-US" w:eastAsia="zh-CN" w:bidi="hi-IN"/>
+        </w:rPr>
+        <w:t xml:space="preserve"> | format_date</w:t>
+      </w:r>
+      <w:r>
+        <w:rPr>
+          <w:rFonts w:eastAsia="Droid Sans Fallback" w:cs="Droid Sans Devanagari"/>
+          <w:b w:val="false"/>
+          <w:i w:val="false"/>
+          <w:caps w:val="false"/>
+          <w:smallCaps w:val="false"/>
+          <w:strike w:val="false"/>
+          <w:dstrike w:val="false"/>
+          <w:color w:val="000000"/>
+          <w:kern w:val="2"/>
+          <w:sz w:val="24"/>
+          <w:szCs w:val="24"/>
+          <w:u w:val="none"/>
+          <w:effect w:val="none"/>
+          <w:lang w:val="en-US" w:eastAsia="zh-CN" w:bidi="hi-IN"/>
+        </w:rPr>
+        <w:t>}}</w:t>
       </w:r>
     </w:p>
     <w:p>
@@ -6287,12 +6963,12 @@
         <w:gridCol w:w="1480"/>
         <w:gridCol w:w="999"/>
         <w:gridCol w:w="2101"/>
-        <w:gridCol w:w="1644"/>
-        <w:gridCol w:w="950"/>
-        <w:gridCol w:w="3"/>
+        <w:gridCol w:w="1645"/>
+        <w:gridCol w:w="951"/>
+        <w:gridCol w:w="2"/>
         <w:gridCol w:w="989"/>
         <w:gridCol w:w="1020"/>
-        <w:gridCol w:w="971"/>
+        <w:gridCol w:w="970"/>
       </w:tblGrid>
       <w:tr>
         <w:trPr/>
@@ -6596,7 +7272,7 @@
         </w:tc>
         <w:tc>
           <w:tcPr>
-            <w:tcW w:w="1644" w:type="dxa"/>
+            <w:tcW w:w="1645" w:type="dxa"/>
             <w:tcBorders>
               <w:top w:val="single" w:sz="8" w:space="0" w:color="000000"/>
               <w:left w:val="single" w:sz="8" w:space="0" w:color="000000"/>
@@ -6649,7 +7325,7 @@
         </w:tc>
         <w:tc>
           <w:tcPr>
-            <w:tcW w:w="950" w:type="dxa"/>
+            <w:tcW w:w="951" w:type="dxa"/>
             <w:tcBorders>
               <w:top w:val="single" w:sz="8" w:space="0" w:color="000000"/>
               <w:left w:val="single" w:sz="8" w:space="0" w:color="000000"/>
@@ -6701,7 +7377,7 @@
         </w:tc>
         <w:tc>
           <w:tcPr>
-            <w:tcW w:w="992" w:type="dxa"/>
+            <w:tcW w:w="991" w:type="dxa"/>
             <w:gridSpan w:val="2"/>
             <w:tcBorders>
               <w:top w:val="single" w:sz="8" w:space="0" w:color="000000"/>
@@ -6809,7 +7485,7 @@
         </w:tc>
         <w:tc>
           <w:tcPr>
-            <w:tcW w:w="971" w:type="dxa"/>
+            <w:tcW w:w="970" w:type="dxa"/>
             <w:tcBorders>
               <w:top w:val="single" w:sz="8" w:space="0" w:color="000000"/>
               <w:left w:val="single" w:sz="8" w:space="0" w:color="000000"/>
@@ -6896,7 +7572,7 @@
         <w:trPr/>
         <w:tc>
           <w:tcPr>
-            <w:tcW w:w="7984" w:type="dxa"/>
+            <w:tcW w:w="7985" w:type="dxa"/>
             <w:gridSpan w:val="7"/>
             <w:tcBorders>
               <w:top w:val="single" w:sz="8" w:space="0" w:color="000000"/>
@@ -6935,7 +7611,7 @@
         </w:tc>
         <w:tc>
           <w:tcPr>
-            <w:tcW w:w="2980" w:type="dxa"/>
+            <w:tcW w:w="2979" w:type="dxa"/>
             <w:gridSpan w:val="3"/>
             <w:tcBorders>
               <w:top w:val="single" w:sz="8" w:space="0" w:color="000000"/>
@@ -6971,7 +7647,7 @@
         <w:trPr/>
         <w:tc>
           <w:tcPr>
-            <w:tcW w:w="7984" w:type="dxa"/>
+            <w:tcW w:w="7985" w:type="dxa"/>
             <w:gridSpan w:val="7"/>
             <w:tcBorders>
               <w:top w:val="single" w:sz="8" w:space="0" w:color="000000"/>
@@ -7010,7 +7686,7 @@
         </w:tc>
         <w:tc>
           <w:tcPr>
-            <w:tcW w:w="2980" w:type="dxa"/>
+            <w:tcW w:w="2979" w:type="dxa"/>
             <w:gridSpan w:val="3"/>
             <w:tcBorders>
               <w:top w:val="single" w:sz="8" w:space="0" w:color="000000"/>
@@ -7126,7 +7802,7 @@
         <w:trPr/>
         <w:tc>
           <w:tcPr>
-            <w:tcW w:w="7984" w:type="dxa"/>
+            <w:tcW w:w="7985" w:type="dxa"/>
             <w:gridSpan w:val="7"/>
             <w:tcBorders>
               <w:top w:val="single" w:sz="8" w:space="0" w:color="000000"/>
@@ -7165,7 +7841,7 @@
         </w:tc>
         <w:tc>
           <w:tcPr>
-            <w:tcW w:w="2980" w:type="dxa"/>
+            <w:tcW w:w="2979" w:type="dxa"/>
             <w:gridSpan w:val="3"/>
             <w:tcBorders>
               <w:top w:val="single" w:sz="8" w:space="0" w:color="000000"/>
@@ -7222,15 +7898,7 @@
         <w:spacing w:lineRule="auto" w:line="331" w:before="0" w:after="0"/>
         <w:ind w:left="0" w:right="0" w:firstLine="567"/>
         <w:jc w:val="both"/>
-        <w:rPr>
-          <w:caps w:val="false"/>
-          <w:smallCaps w:val="false"/>
-          <w:strike w:val="false"/>
-          <w:dstrike w:val="false"/>
-          <w:color w:val="000000"/>
-          <w:u w:val="none"/>
-          <w:effect w:val="none"/>
-        </w:rPr>
+        <w:rPr/>
       </w:pPr>
       <w:r>
         <w:rPr>
@@ -7243,34 +7911,6 @@
           <w:effect w:val="none"/>
         </w:rPr>
         <w:t> </w:t>
-      </w:r>
-    </w:p>
-    <w:p>
-      <w:pPr>
-        <w:pStyle w:val="TextBody"/>
-        <w:bidi w:val="0"/>
-        <w:spacing w:lineRule="auto" w:line="331" w:before="0" w:after="0"/>
-        <w:jc w:val="both"/>
-        <w:rPr>
-          <w:b w:val="false"/>
-          <w:b w:val="false"/>
-        </w:rPr>
-      </w:pPr>
-      <w:r>
-        <w:rPr>
-          <w:rFonts w:ascii="Times New Roman" w:hAnsi="Times New Roman"/>
-          <w:b/>
-          <w:i w:val="false"/>
-          <w:caps w:val="false"/>
-          <w:smallCaps w:val="false"/>
-          <w:strike w:val="false"/>
-          <w:dstrike w:val="false"/>
-          <w:color w:val="000000"/>
-          <w:sz w:val="24"/>
-          <w:u w:val="none"/>
-          <w:effect w:val="none"/>
-        </w:rPr>
-        <w:t>&lt;&lt;Додаткові характеристики товару (якщо є)&gt;&gt;</w:t>
       </w:r>
     </w:p>
     <w:p>
@@ -7368,7 +8008,7 @@
                 <w:u w:val="none"/>
                 <w:effect w:val="none"/>
               </w:rPr>
-              <w:t>&lt;&lt;НАЗВА ПОСТАЧАЛЬНИКА&gt;&gt;</w:t>
+              <w:t>{{ contract.supplier.name }}</w:t>
             </w:r>
           </w:p>
         </w:tc>
@@ -7438,13 +8078,15 @@
                 <w:u w:val="none"/>
                 <w:effect w:val="none"/>
               </w:rPr>
-              <w:t>&lt;&lt;НАЗВА ЗАМОВНИКА&gt;&gt;</w:t>
+              <w:t>{{ procuringEntity.name }}</w:t>
             </w:r>
           </w:p>
         </w:tc>
       </w:tr>
       <w:tr>
-        <w:trPr/>
+        <w:trPr>
+          <w:trHeight w:val="1594" w:hRule="atLeast"/>
+        </w:trPr>
         <w:tc>
           <w:tcPr>
             <w:tcW w:w="4615" w:type="dxa"/>
@@ -7473,31 +8115,131 @@
                 <w:u w:val="none"/>
                 <w:effect w:val="none"/>
               </w:rPr>
-              <w:t>__________________ &lt;&lt;Посада підписанта постачальника&gt;&gt;</w:t>
+              <w:t xml:space="preserve">__________________ </w:t>
             </w:r>
-          </w:p>
-          <w:p>
-            <w:pPr>
-              <w:pStyle w:val="TableContents"/>
-              <w:bidi w:val="0"/>
-              <w:spacing w:lineRule="auto" w:line="331" w:before="0" w:after="0"/>
-              <w:rPr/>
-            </w:pPr>
             <w:r>
               <w:rPr>
-                <w:rFonts w:ascii="Times New Roman" w:hAnsi="Times New Roman"/>
-                <w:b/>
+                <w:rFonts w:eastAsia="Droid Sans Fallback" w:cs="Droid Sans Devanagari" w:ascii="Times New Roman" w:hAnsi="Times New Roman"/>
+                <w:b w:val="false"/>
                 <w:i w:val="false"/>
                 <w:caps w:val="false"/>
                 <w:smallCaps w:val="false"/>
                 <w:strike w:val="false"/>
                 <w:dstrike w:val="false"/>
                 <w:color w:val="000000"/>
+                <w:kern w:val="2"/>
                 <w:sz w:val="24"/>
+                <w:szCs w:val="24"/>
                 <w:u w:val="none"/>
                 <w:effect w:val="none"/>
+                <w:lang w:val="en-US" w:eastAsia="zh-CN" w:bidi="hi-IN"/>
               </w:rPr>
-              <w:t>&lt;&lt;Підписант постачальника&gt;&gt;</w:t>
+              <w:t>{{ contract.supplier.</w:t>
+            </w:r>
+            <w:r>
+              <w:rPr>
+                <w:rFonts w:eastAsia="Droid Sans Fallback" w:cs="Droid Sans Devanagari" w:ascii="Times New Roman" w:hAnsi="Times New Roman"/>
+                <w:b w:val="false"/>
+                <w:i w:val="false"/>
+                <w:caps w:val="false"/>
+                <w:smallCaps w:val="false"/>
+                <w:strike w:val="false"/>
+                <w:dstrike w:val="false"/>
+                <w:color w:val="000000"/>
+                <w:kern w:val="2"/>
+                <w:sz w:val="24"/>
+                <w:szCs w:val="24"/>
+                <w:u w:val="none"/>
+                <w:effect w:val="none"/>
+                <w:lang w:val="en-US" w:eastAsia="zh-CN" w:bidi="hi-IN"/>
+              </w:rPr>
+              <w:t xml:space="preserve">signer.position </w:t>
+            </w:r>
+            <w:r>
+              <w:rPr>
+                <w:rFonts w:eastAsia="Droid Sans Fallback" w:cs="Droid Sans Devanagari" w:ascii="Times New Roman" w:hAnsi="Times New Roman"/>
+                <w:b w:val="false"/>
+                <w:i w:val="false"/>
+                <w:caps w:val="false"/>
+                <w:smallCaps w:val="false"/>
+                <w:strike w:val="false"/>
+                <w:dstrike w:val="false"/>
+                <w:color w:val="000000"/>
+                <w:kern w:val="2"/>
+                <w:sz w:val="24"/>
+                <w:szCs w:val="24"/>
+                <w:u w:val="none"/>
+                <w:effect w:val="none"/>
+                <w:lang w:val="en-US" w:eastAsia="zh-CN" w:bidi="hi-IN"/>
+              </w:rPr>
+              <w:t xml:space="preserve">}} </w:t>
+            </w:r>
+          </w:p>
+          <w:p>
+            <w:pPr>
+              <w:pStyle w:val="TextBody"/>
+              <w:bidi w:val="0"/>
+              <w:spacing w:lineRule="auto" w:line="331" w:before="0" w:after="120"/>
+              <w:ind w:left="0" w:right="0" w:hanging="0"/>
+              <w:jc w:val="both"/>
+              <w:rPr/>
+            </w:pPr>
+            <w:r>
+              <w:rPr>
+                <w:rFonts w:eastAsia="Droid Sans Fallback" w:cs="Droid Sans Devanagari" w:ascii="Times New Roman" w:hAnsi="Times New Roman"/>
+                <w:b w:val="false"/>
+                <w:i w:val="false"/>
+                <w:caps w:val="false"/>
+                <w:smallCaps w:val="false"/>
+                <w:strike w:val="false"/>
+                <w:dstrike w:val="false"/>
+                <w:color w:val="000000"/>
+                <w:kern w:val="2"/>
+                <w:sz w:val="24"/>
+                <w:szCs w:val="24"/>
+                <w:u w:val="none"/>
+                <w:effect w:val="none"/>
+                <w:lang w:val="en-US" w:eastAsia="zh-CN" w:bidi="hi-IN"/>
+              </w:rPr>
+              <w:t>{{ contract.supplier.</w:t>
+            </w:r>
+            <w:r>
+              <w:rPr>
+                <w:rFonts w:eastAsia="Droid Sans Fallback" w:cs="Droid Sans Devanagari" w:ascii="Times New Roman" w:hAnsi="Times New Roman"/>
+                <w:b w:val="false"/>
+                <w:i w:val="false"/>
+                <w:caps w:val="false"/>
+                <w:smallCaps w:val="false"/>
+                <w:strike w:val="false"/>
+                <w:dstrike w:val="false"/>
+                <w:color w:val="000000"/>
+                <w:kern w:val="2"/>
+                <w:sz w:val="24"/>
+                <w:szCs w:val="24"/>
+                <w:u w:val="none"/>
+                <w:effect w:val="none"/>
+                <w:lang w:val="en-US" w:eastAsia="zh-CN" w:bidi="hi-IN"/>
+              </w:rPr>
+              <w:t xml:space="preserve">signer.name </w:t>
+            </w:r>
+            <w:r>
+              <w:rPr>
+                <w:rFonts w:eastAsia="Droid Sans Fallback" w:cs="Droid Sans Devanagari" w:ascii="Times New Roman" w:hAnsi="Times New Roman"/>
+                <w:b w:val="false"/>
+                <w:i w:val="false"/>
+                <w:caps w:val="false"/>
+                <w:smallCaps w:val="false"/>
+                <w:strike w:val="false"/>
+                <w:dstrike w:val="false"/>
+                <w:color w:val="000000"/>
+                <w:kern w:val="2"/>
+                <w:sz w:val="24"/>
+                <w:szCs w:val="24"/>
+                <w:u w:val="none"/>
+                <w:effect w:val="none"/>
+                <w:lang w:val="en-US" w:eastAsia="zh-CN" w:bidi="hi-IN"/>
+              </w:rPr>
+              <w:t xml:space="preserve">}} </w:t>
             </w:r>
           </w:p>
           <w:p>
@@ -7574,7 +8316,74 @@
                 <w:u w:val="none"/>
                 <w:effect w:val="none"/>
               </w:rPr>
-              <w:t>__________________ &lt;&lt;Посада підписанта замовника&gt;&gt;</w:t>
+              <w:t xml:space="preserve">__________________ </w:t>
+            </w:r>
+            <w:r>
+              <w:rPr>
+                <w:rFonts w:ascii="Times New Roman" w:hAnsi="Times New Roman"/>
+                <w:b w:val="false"/>
+                <w:i w:val="false"/>
+                <w:caps w:val="false"/>
+                <w:smallCaps w:val="false"/>
+                <w:strike w:val="false"/>
+                <w:dstrike w:val="false"/>
+                <w:color w:val="000000"/>
+                <w:sz w:val="24"/>
+                <w:u w:val="none"/>
+                <w:effect w:val="none"/>
+              </w:rPr>
+              <w:t>{{ procuringEntity.</w:t>
+            </w:r>
+            <w:r>
+              <w:rPr>
+                <w:rFonts w:eastAsia="Droid Sans Fallback" w:cs="Droid Sans Devanagari" w:ascii="Times New Roman" w:hAnsi="Times New Roman"/>
+                <w:b w:val="false"/>
+                <w:i w:val="false"/>
+                <w:caps w:val="false"/>
+                <w:smallCaps w:val="false"/>
+                <w:strike w:val="false"/>
+                <w:dstrike w:val="false"/>
+                <w:color w:val="000000"/>
+                <w:kern w:val="2"/>
+                <w:sz w:val="24"/>
+                <w:szCs w:val="24"/>
+                <w:u w:val="none"/>
+                <w:effect w:val="none"/>
+                <w:lang w:val="en-US" w:eastAsia="zh-CN" w:bidi="hi-IN"/>
+              </w:rPr>
+              <w:t>signer.position</w:t>
+            </w:r>
+            <w:r>
+              <w:rPr>
+                <w:rFonts w:ascii="Times New Roman" w:hAnsi="Times New Roman"/>
+                <w:b w:val="false"/>
+                <w:i w:val="false"/>
+                <w:caps w:val="false"/>
+                <w:smallCaps w:val="false"/>
+                <w:strike w:val="false"/>
+                <w:dstrike w:val="false"/>
+                <w:color w:val="000000"/>
+                <w:sz w:val="24"/>
+                <w:u w:val="none"/>
+                <w:effect w:val="none"/>
+              </w:rPr>
+              <w:t xml:space="preserve"> </w:t>
+            </w:r>
+            <w:r>
+              <w:rPr>
+                <w:rFonts w:ascii="Times New Roman" w:hAnsi="Times New Roman"/>
+                <w:b w:val="false"/>
+                <w:i w:val="false"/>
+                <w:caps w:val="false"/>
+                <w:smallCaps w:val="false"/>
+                <w:strike w:val="false"/>
+                <w:dstrike w:val="false"/>
+                <w:color w:val="000000"/>
+                <w:sz w:val="24"/>
+                <w:u w:val="none"/>
+                <w:effect w:val="none"/>
+              </w:rPr>
+              <w:t>}}</w:t>
             </w:r>
           </w:p>
           <w:p>
@@ -7587,7 +8396,7 @@
             <w:r>
               <w:rPr>
                 <w:rFonts w:ascii="Times New Roman" w:hAnsi="Times New Roman"/>
-                <w:b/>
+                <w:b w:val="false"/>
                 <w:i w:val="false"/>
                 <w:caps w:val="false"/>
                 <w:smallCaps w:val="false"/>
@@ -7598,7 +8407,58 @@
                 <w:u w:val="none"/>
                 <w:effect w:val="none"/>
               </w:rPr>
-              <w:t>&lt;&lt;Підписант замовника&gt;&gt;</w:t>
+              <w:t>{{ procuringEntity.</w:t>
+            </w:r>
+            <w:r>
+              <w:rPr>
+                <w:rFonts w:eastAsia="Droid Sans Fallback" w:cs="Droid Sans Devanagari" w:ascii="Times New Roman" w:hAnsi="Times New Roman"/>
+                <w:b w:val="false"/>
+                <w:i w:val="false"/>
+                <w:caps w:val="false"/>
+                <w:smallCaps w:val="false"/>
+                <w:strike w:val="false"/>
+                <w:dstrike w:val="false"/>
+                <w:color w:val="000000"/>
+                <w:kern w:val="2"/>
+                <w:sz w:val="24"/>
+                <w:szCs w:val="24"/>
+                <w:u w:val="none"/>
+                <w:effect w:val="none"/>
+                <w:lang w:val="en-US" w:eastAsia="zh-CN" w:bidi="hi-IN"/>
+              </w:rPr>
+              <w:t>signer.name</w:t>
+            </w:r>
+            <w:r>
+              <w:rPr>
+                <w:rFonts w:ascii="Times New Roman" w:hAnsi="Times New Roman"/>
+                <w:b w:val="false"/>
+                <w:i w:val="false"/>
+                <w:caps w:val="false"/>
+                <w:smallCaps w:val="false"/>
+                <w:strike w:val="false"/>
+                <w:dstrike w:val="false"/>
+                <w:color w:val="000000"/>
+                <w:sz w:val="24"/>
+                <w:u w:val="none"/>
+                <w:effect w:val="none"/>
+              </w:rPr>
+              <w:t xml:space="preserve"> </w:t>
+            </w:r>
+            <w:r>
+              <w:rPr>
+                <w:rFonts w:ascii="Times New Roman" w:hAnsi="Times New Roman"/>
+                <w:b w:val="false"/>
+                <w:i w:val="false"/>
+                <w:caps w:val="false"/>
+                <w:smallCaps w:val="false"/>
+                <w:strike w:val="false"/>
+                <w:dstrike w:val="false"/>
+                <w:color w:val="000000"/>
+                <w:sz w:val="24"/>
+                <w:u w:val="none"/>
+                <w:effect w:val="none"/>
+              </w:rPr>
+              <w:t>}}</w:t>
             </w:r>
           </w:p>
           <w:p>
@@ -14119,7 +14979,7 @@
     <w:qFormat/>
     <w:pPr>
       <w:widowControl/>
-      <w:overflowPunct w:val="true"/>
+      <w:overflowPunct w:val="false"/>
       <w:bidi w:val="0"/>
       <w:spacing w:before="0" w:after="0"/>
       <w:jc w:val="left"/>

</xml_diff>